<commit_message>
Dorađena verzija "Opisa dizajna sustava"
Dodan kod dobiven izvozom iz baze
</commit_message>
<xml_diff>
--- a/Dokumentacija/Opis dizajna sustava.docx
+++ b/Dokumentacija/Opis dizajna sustava.docx
@@ -370,7 +370,6 @@
           <w:bCs/>
         </w:rPr>
       </w:pPr>
-      <w:proofErr w:type="gramStart"/>
       <w:r>
         <w:rPr>
           <w:b/>
@@ -379,7 +378,6 @@
         </w:rPr>
         <w:t>Varaždin, 2014.</w:t>
       </w:r>
-      <w:proofErr w:type="gramEnd"/>
       <w:r>
         <w:br w:type="page"/>
       </w:r>
@@ -648,25 +646,15 @@
           <w:bCs/>
           <w:szCs w:val="24"/>
         </w:rPr>
-        <w:t xml:space="preserve">                                                                                                    Prof. </w:t>
-      </w:r>
-      <w:proofErr w:type="gramStart"/>
-      <w:r>
-        <w:rPr>
-          <w:b/>
-          <w:bCs/>
-          <w:szCs w:val="24"/>
-        </w:rPr>
-        <w:t>dr</w:t>
-      </w:r>
-      <w:proofErr w:type="gramEnd"/>
-      <w:r>
-        <w:rPr>
-          <w:b/>
-          <w:bCs/>
-          <w:szCs w:val="24"/>
-        </w:rPr>
-        <w:t>. sc. Vjeran Strahonja</w:t>
+        <w:t xml:space="preserve">                       </w:t>
+      </w:r>
+      <w:r>
+        <w:rPr>
+          <w:b/>
+          <w:bCs/>
+          <w:szCs w:val="24"/>
+        </w:rPr>
+        <w:t xml:space="preserve">                                                                             Prof. dr. sc. Vjeran Strahonja</w:t>
       </w:r>
     </w:p>
     <w:p>
@@ -819,7 +807,6 @@
           <w:docGrid w:linePitch="360"/>
         </w:sectPr>
       </w:pPr>
-      <w:proofErr w:type="gramStart"/>
       <w:r>
         <w:rPr>
           <w:b/>
@@ -828,7 +815,6 @@
         </w:rPr>
         <w:t>Varaždin, 2014.</w:t>
       </w:r>
-      <w:proofErr w:type="gramEnd"/>
     </w:p>
     <w:p>
       <w:pPr>
@@ -851,20 +837,12 @@
         <w:t>Sadržaj</w:t>
       </w:r>
     </w:p>
-    <w:bookmarkStart w:id="0" w:name="_GoBack"/>
-    <w:bookmarkEnd w:id="0"/>
     <w:p>
       <w:pPr>
         <w:pStyle w:val="TOC1"/>
         <w:tabs>
-          <w:tab w:val="right" w:leader="dot" w:pos="9062"/>
+          <w:tab w:val="right" w:leader="dot" w:pos="9072"/>
         </w:tabs>
-        <w:rPr>
-          <w:rFonts w:asciiTheme="minorHAnsi" w:eastAsiaTheme="minorEastAsia" w:hAnsiTheme="minorHAnsi" w:cstheme="minorBidi"/>
-          <w:noProof/>
-          <w:sz w:val="22"/>
-          <w:lang w:val="hr-HR" w:eastAsia="hr-HR"/>
-        </w:rPr>
       </w:pPr>
       <w:r>
         <w:fldChar w:fldCharType="begin"/>
@@ -875,53 +853,26 @@
       <w:r>
         <w:fldChar w:fldCharType="separate"/>
       </w:r>
-      <w:hyperlink w:anchor="_Toc387581869" w:history="1">
-        <w:r>
-          <w:rPr>
-            <w:rStyle w:val="Hyperlink"/>
-            <w:noProof/>
-          </w:rPr>
+      <w:hyperlink w:anchor="_Toc6781" w:history="1">
+        <w:r>
           <w:t>1. Dijagram slučajeva korištenja</w:t>
         </w:r>
         <w:r>
-          <w:rPr>
-            <w:noProof/>
-          </w:rPr>
           <w:tab/>
         </w:r>
         <w:r>
-          <w:rPr>
-            <w:noProof/>
-          </w:rPr>
           <w:fldChar w:fldCharType="begin"/>
         </w:r>
         <w:r>
-          <w:rPr>
-            <w:noProof/>
-          </w:rPr>
-          <w:instrText xml:space="preserve"> PAGEREF _Toc387581869 \h </w:instrText>
-        </w:r>
-        <w:r>
-          <w:rPr>
-            <w:noProof/>
-          </w:rPr>
-        </w:r>
-        <w:r>
-          <w:rPr>
-            <w:noProof/>
-          </w:rPr>
+          <w:instrText xml:space="preserve"> PAGEREF _Toc6781 </w:instrText>
+        </w:r>
+        <w:r>
           <w:fldChar w:fldCharType="separate"/>
         </w:r>
         <w:r>
-          <w:rPr>
-            <w:noProof/>
-          </w:rPr>
           <w:t>1</w:t>
         </w:r>
         <w:r>
-          <w:rPr>
-            <w:noProof/>
-          </w:rPr>
           <w:fldChar w:fldCharType="end"/>
         </w:r>
       </w:hyperlink>
@@ -930,62 +881,32 @@
       <w:pPr>
         <w:pStyle w:val="TOC1"/>
         <w:tabs>
-          <w:tab w:val="right" w:leader="dot" w:pos="9062"/>
+          <w:tab w:val="right" w:leader="dot" w:pos="9072"/>
         </w:tabs>
-        <w:rPr>
-          <w:rFonts w:asciiTheme="minorHAnsi" w:eastAsiaTheme="minorEastAsia" w:hAnsiTheme="minorHAnsi" w:cstheme="minorBidi"/>
-          <w:noProof/>
-          <w:sz w:val="22"/>
-          <w:lang w:val="hr-HR" w:eastAsia="hr-HR"/>
-        </w:rPr>
-      </w:pPr>
-      <w:hyperlink w:anchor="_Toc387581870" w:history="1">
-        <w:r>
-          <w:rPr>
-            <w:rStyle w:val="Hyperlink"/>
-            <w:noProof/>
-          </w:rPr>
-          <w:t>2. Dijagrami aktivnosti i slijeda</w:t>
-        </w:r>
-        <w:r>
-          <w:rPr>
-            <w:noProof/>
-          </w:rPr>
+      </w:pPr>
+      <w:hyperlink w:anchor="_Toc25768" w:history="1">
+        <w:r>
+          <w:t xml:space="preserve">2. </w:t>
+        </w:r>
+        <w:r>
+          <w:t>Dijagrami aktivnosti i slijeda</w:t>
+        </w:r>
+        <w:r>
           <w:tab/>
         </w:r>
         <w:r>
-          <w:rPr>
-            <w:noProof/>
-          </w:rPr>
           <w:fldChar w:fldCharType="begin"/>
         </w:r>
         <w:r>
-          <w:rPr>
-            <w:noProof/>
-          </w:rPr>
-          <w:instrText xml:space="preserve"> PAGEREF _Toc387581870 \h </w:instrText>
-        </w:r>
-        <w:r>
-          <w:rPr>
-            <w:noProof/>
-          </w:rPr>
-        </w:r>
-        <w:r>
-          <w:rPr>
-            <w:noProof/>
-          </w:rPr>
+          <w:instrText xml:space="preserve"> PAGEREF _Toc25768 </w:instrText>
+        </w:r>
+        <w:r>
           <w:fldChar w:fldCharType="separate"/>
         </w:r>
         <w:r>
-          <w:rPr>
-            <w:noProof/>
-          </w:rPr>
           <w:t>3</w:t>
         </w:r>
         <w:r>
-          <w:rPr>
-            <w:noProof/>
-          </w:rPr>
           <w:fldChar w:fldCharType="end"/>
         </w:r>
       </w:hyperlink>
@@ -994,63 +915,30 @@
       <w:pPr>
         <w:pStyle w:val="TOC2"/>
         <w:tabs>
-          <w:tab w:val="right" w:leader="dot" w:pos="9062"/>
+          <w:tab w:val="right" w:leader="dot" w:pos="9072"/>
         </w:tabs>
         <w:ind w:left="480"/>
-        <w:rPr>
-          <w:rFonts w:asciiTheme="minorHAnsi" w:eastAsiaTheme="minorEastAsia" w:hAnsiTheme="minorHAnsi" w:cstheme="minorBidi"/>
-          <w:noProof/>
-          <w:sz w:val="22"/>
-          <w:lang w:val="hr-HR" w:eastAsia="hr-HR"/>
-        </w:rPr>
-      </w:pPr>
-      <w:hyperlink w:anchor="_Toc387581871" w:history="1">
-        <w:r>
-          <w:rPr>
-            <w:rStyle w:val="Hyperlink"/>
-            <w:noProof/>
-          </w:rPr>
+      </w:pPr>
+      <w:hyperlink w:anchor="_Toc16238" w:history="1">
+        <w:r>
           <w:t>2.1. Autentifikacija</w:t>
         </w:r>
         <w:r>
-          <w:rPr>
-            <w:noProof/>
-          </w:rPr>
           <w:tab/>
         </w:r>
         <w:r>
-          <w:rPr>
-            <w:noProof/>
-          </w:rPr>
           <w:fldChar w:fldCharType="begin"/>
         </w:r>
         <w:r>
-          <w:rPr>
-            <w:noProof/>
-          </w:rPr>
-          <w:instrText xml:space="preserve"> PAGEREF _Toc387581871 \h </w:instrText>
-        </w:r>
-        <w:r>
-          <w:rPr>
-            <w:noProof/>
-          </w:rPr>
-        </w:r>
-        <w:r>
-          <w:rPr>
-            <w:noProof/>
-          </w:rPr>
+          <w:instrText xml:space="preserve"> PAGEREF _Toc16238 </w:instrText>
+        </w:r>
+        <w:r>
           <w:fldChar w:fldCharType="separate"/>
         </w:r>
         <w:r>
-          <w:rPr>
-            <w:noProof/>
-          </w:rPr>
           <w:t>3</w:t>
         </w:r>
         <w:r>
-          <w:rPr>
-            <w:noProof/>
-          </w:rPr>
           <w:fldChar w:fldCharType="end"/>
         </w:r>
       </w:hyperlink>
@@ -1059,63 +947,30 @@
       <w:pPr>
         <w:pStyle w:val="TOC3"/>
         <w:tabs>
-          <w:tab w:val="right" w:leader="dot" w:pos="9062"/>
+          <w:tab w:val="right" w:leader="dot" w:pos="9072"/>
         </w:tabs>
         <w:ind w:left="960"/>
-        <w:rPr>
-          <w:rFonts w:asciiTheme="minorHAnsi" w:eastAsiaTheme="minorEastAsia" w:hAnsiTheme="minorHAnsi" w:cstheme="minorBidi"/>
-          <w:noProof/>
-          <w:sz w:val="22"/>
-          <w:lang w:val="hr-HR" w:eastAsia="hr-HR"/>
-        </w:rPr>
-      </w:pPr>
-      <w:hyperlink w:anchor="_Toc387581872" w:history="1">
-        <w:r>
-          <w:rPr>
-            <w:rStyle w:val="Hyperlink"/>
-            <w:noProof/>
-          </w:rPr>
+      </w:pPr>
+      <w:hyperlink w:anchor="_Toc17018" w:history="1">
+        <w:r>
           <w:t>2.1.1. Dijagram aktivnosti</w:t>
         </w:r>
         <w:r>
-          <w:rPr>
-            <w:noProof/>
-          </w:rPr>
           <w:tab/>
         </w:r>
         <w:r>
-          <w:rPr>
-            <w:noProof/>
-          </w:rPr>
           <w:fldChar w:fldCharType="begin"/>
         </w:r>
         <w:r>
-          <w:rPr>
-            <w:noProof/>
-          </w:rPr>
-          <w:instrText xml:space="preserve"> PAGEREF _Toc387581872 \h </w:instrText>
-        </w:r>
-        <w:r>
-          <w:rPr>
-            <w:noProof/>
-          </w:rPr>
-        </w:r>
-        <w:r>
-          <w:rPr>
-            <w:noProof/>
-          </w:rPr>
+          <w:instrText xml:space="preserve"> PAGEREF _Toc17018 </w:instrText>
+        </w:r>
+        <w:r>
           <w:fldChar w:fldCharType="separate"/>
         </w:r>
         <w:r>
-          <w:rPr>
-            <w:noProof/>
-          </w:rPr>
           <w:t>4</w:t>
         </w:r>
         <w:r>
-          <w:rPr>
-            <w:noProof/>
-          </w:rPr>
           <w:fldChar w:fldCharType="end"/>
         </w:r>
       </w:hyperlink>
@@ -1124,63 +979,33 @@
       <w:pPr>
         <w:pStyle w:val="TOC2"/>
         <w:tabs>
-          <w:tab w:val="right" w:leader="dot" w:pos="9062"/>
+          <w:tab w:val="right" w:leader="dot" w:pos="9072"/>
         </w:tabs>
         <w:ind w:left="480"/>
-        <w:rPr>
-          <w:rFonts w:asciiTheme="minorHAnsi" w:eastAsiaTheme="minorEastAsia" w:hAnsiTheme="minorHAnsi" w:cstheme="minorBidi"/>
-          <w:noProof/>
-          <w:sz w:val="22"/>
-          <w:lang w:val="hr-HR" w:eastAsia="hr-HR"/>
-        </w:rPr>
-      </w:pPr>
-      <w:hyperlink w:anchor="_Toc387581873" w:history="1">
-        <w:r>
-          <w:rPr>
-            <w:rStyle w:val="Hyperlink"/>
-            <w:noProof/>
-          </w:rPr>
-          <w:t>2.2. Pretraživanje baze 3D objekata</w:t>
-        </w:r>
-        <w:r>
-          <w:rPr>
-            <w:noProof/>
-          </w:rPr>
+      </w:pPr>
+      <w:hyperlink w:anchor="_Toc430" w:history="1">
+        <w:r>
+          <w:t>2.2. Pretraživanje baze 3D</w:t>
+        </w:r>
+        <w:r>
+          <w:t xml:space="preserve"> objekata</w:t>
+        </w:r>
+        <w:r>
           <w:tab/>
         </w:r>
         <w:r>
-          <w:rPr>
-            <w:noProof/>
-          </w:rPr>
           <w:fldChar w:fldCharType="begin"/>
         </w:r>
         <w:r>
-          <w:rPr>
-            <w:noProof/>
-          </w:rPr>
-          <w:instrText xml:space="preserve"> PAGEREF _Toc387581873 \h </w:instrText>
-        </w:r>
-        <w:r>
-          <w:rPr>
-            <w:noProof/>
-          </w:rPr>
-        </w:r>
-        <w:r>
-          <w:rPr>
-            <w:noProof/>
-          </w:rPr>
+          <w:instrText xml:space="preserve"> PAGEREF _Toc430 </w:instrText>
+        </w:r>
+        <w:r>
           <w:fldChar w:fldCharType="separate"/>
         </w:r>
         <w:r>
-          <w:rPr>
-            <w:noProof/>
-          </w:rPr>
           <w:t>5</w:t>
         </w:r>
         <w:r>
-          <w:rPr>
-            <w:noProof/>
-          </w:rPr>
           <w:fldChar w:fldCharType="end"/>
         </w:r>
       </w:hyperlink>
@@ -1189,63 +1014,30 @@
       <w:pPr>
         <w:pStyle w:val="TOC3"/>
         <w:tabs>
-          <w:tab w:val="right" w:leader="dot" w:pos="9062"/>
+          <w:tab w:val="right" w:leader="dot" w:pos="9072"/>
         </w:tabs>
         <w:ind w:left="960"/>
-        <w:rPr>
-          <w:rFonts w:asciiTheme="minorHAnsi" w:eastAsiaTheme="minorEastAsia" w:hAnsiTheme="minorHAnsi" w:cstheme="minorBidi"/>
-          <w:noProof/>
-          <w:sz w:val="22"/>
-          <w:lang w:val="hr-HR" w:eastAsia="hr-HR"/>
-        </w:rPr>
-      </w:pPr>
-      <w:hyperlink w:anchor="_Toc387581874" w:history="1">
-        <w:r>
-          <w:rPr>
-            <w:rStyle w:val="Hyperlink"/>
-            <w:noProof/>
-          </w:rPr>
+      </w:pPr>
+      <w:hyperlink w:anchor="_Toc9150" w:history="1">
+        <w:r>
           <w:t>2.2.1. Dijagram aktivnosti</w:t>
         </w:r>
         <w:r>
-          <w:rPr>
-            <w:noProof/>
-          </w:rPr>
           <w:tab/>
         </w:r>
         <w:r>
-          <w:rPr>
-            <w:noProof/>
-          </w:rPr>
           <w:fldChar w:fldCharType="begin"/>
         </w:r>
         <w:r>
-          <w:rPr>
-            <w:noProof/>
-          </w:rPr>
-          <w:instrText xml:space="preserve"> PAGEREF _Toc387581874 \h </w:instrText>
-        </w:r>
-        <w:r>
-          <w:rPr>
-            <w:noProof/>
-          </w:rPr>
-        </w:r>
-        <w:r>
-          <w:rPr>
-            <w:noProof/>
-          </w:rPr>
+          <w:instrText xml:space="preserve"> PAGEREF _Toc9150 </w:instrText>
+        </w:r>
+        <w:r>
           <w:fldChar w:fldCharType="separate"/>
         </w:r>
         <w:r>
-          <w:rPr>
-            <w:noProof/>
-          </w:rPr>
           <w:t>6</w:t>
         </w:r>
         <w:r>
-          <w:rPr>
-            <w:noProof/>
-          </w:rPr>
           <w:fldChar w:fldCharType="end"/>
         </w:r>
       </w:hyperlink>
@@ -1254,63 +1046,30 @@
       <w:pPr>
         <w:pStyle w:val="TOC3"/>
         <w:tabs>
-          <w:tab w:val="right" w:leader="dot" w:pos="9062"/>
+          <w:tab w:val="right" w:leader="dot" w:pos="9072"/>
         </w:tabs>
         <w:ind w:left="960"/>
-        <w:rPr>
-          <w:rFonts w:asciiTheme="minorHAnsi" w:eastAsiaTheme="minorEastAsia" w:hAnsiTheme="minorHAnsi" w:cstheme="minorBidi"/>
-          <w:noProof/>
-          <w:sz w:val="22"/>
-          <w:lang w:val="hr-HR" w:eastAsia="hr-HR"/>
-        </w:rPr>
-      </w:pPr>
-      <w:hyperlink w:anchor="_Toc387581875" w:history="1">
-        <w:r>
-          <w:rPr>
-            <w:rStyle w:val="Hyperlink"/>
-            <w:noProof/>
-          </w:rPr>
+      </w:pPr>
+      <w:hyperlink w:anchor="_Toc13431" w:history="1">
+        <w:r>
           <w:t>2.2.2. Dijagram slijeda</w:t>
         </w:r>
         <w:r>
-          <w:rPr>
-            <w:noProof/>
-          </w:rPr>
           <w:tab/>
         </w:r>
         <w:r>
-          <w:rPr>
-            <w:noProof/>
-          </w:rPr>
           <w:fldChar w:fldCharType="begin"/>
         </w:r>
         <w:r>
-          <w:rPr>
-            <w:noProof/>
-          </w:rPr>
-          <w:instrText xml:space="preserve"> PAGEREF _Toc387581875 \h </w:instrText>
-        </w:r>
-        <w:r>
-          <w:rPr>
-            <w:noProof/>
-          </w:rPr>
-        </w:r>
-        <w:r>
-          <w:rPr>
-            <w:noProof/>
-          </w:rPr>
+          <w:instrText xml:space="preserve"> PAGEREF _Toc13431 </w:instrText>
+        </w:r>
+        <w:r>
           <w:fldChar w:fldCharType="separate"/>
         </w:r>
         <w:r>
-          <w:rPr>
-            <w:noProof/>
-          </w:rPr>
           <w:t>7</w:t>
         </w:r>
         <w:r>
-          <w:rPr>
-            <w:noProof/>
-          </w:rPr>
           <w:fldChar w:fldCharType="end"/>
         </w:r>
       </w:hyperlink>
@@ -1319,63 +1078,30 @@
       <w:pPr>
         <w:pStyle w:val="TOC2"/>
         <w:tabs>
-          <w:tab w:val="right" w:leader="dot" w:pos="9062"/>
+          <w:tab w:val="right" w:leader="dot" w:pos="9072"/>
         </w:tabs>
         <w:ind w:left="480"/>
-        <w:rPr>
-          <w:rFonts w:asciiTheme="minorHAnsi" w:eastAsiaTheme="minorEastAsia" w:hAnsiTheme="minorHAnsi" w:cstheme="minorBidi"/>
-          <w:noProof/>
-          <w:sz w:val="22"/>
-          <w:lang w:val="hr-HR" w:eastAsia="hr-HR"/>
-        </w:rPr>
-      </w:pPr>
-      <w:hyperlink w:anchor="_Toc387581876" w:history="1">
-        <w:r>
-          <w:rPr>
-            <w:rStyle w:val="Hyperlink"/>
-            <w:noProof/>
-          </w:rPr>
+      </w:pPr>
+      <w:hyperlink w:anchor="_Toc7102" w:history="1">
+        <w:r>
           <w:t>2.3. Upload novih 3D modela</w:t>
         </w:r>
         <w:r>
-          <w:rPr>
-            <w:noProof/>
-          </w:rPr>
           <w:tab/>
         </w:r>
         <w:r>
-          <w:rPr>
-            <w:noProof/>
-          </w:rPr>
           <w:fldChar w:fldCharType="begin"/>
         </w:r>
         <w:r>
-          <w:rPr>
-            <w:noProof/>
-          </w:rPr>
-          <w:instrText xml:space="preserve"> PAGEREF _Toc387581876 \h </w:instrText>
-        </w:r>
-        <w:r>
-          <w:rPr>
-            <w:noProof/>
-          </w:rPr>
-        </w:r>
-        <w:r>
-          <w:rPr>
-            <w:noProof/>
-          </w:rPr>
+          <w:instrText xml:space="preserve"> PAGEREF _Toc7102 </w:instrText>
+        </w:r>
+        <w:r>
           <w:fldChar w:fldCharType="separate"/>
         </w:r>
         <w:r>
-          <w:rPr>
-            <w:noProof/>
-          </w:rPr>
           <w:t>8</w:t>
         </w:r>
         <w:r>
-          <w:rPr>
-            <w:noProof/>
-          </w:rPr>
           <w:fldChar w:fldCharType="end"/>
         </w:r>
       </w:hyperlink>
@@ -1384,128 +1110,30 @@
       <w:pPr>
         <w:pStyle w:val="TOC3"/>
         <w:tabs>
-          <w:tab w:val="right" w:leader="dot" w:pos="9062"/>
+          <w:tab w:val="right" w:leader="dot" w:pos="9072"/>
         </w:tabs>
         <w:ind w:left="960"/>
-        <w:rPr>
-          <w:rFonts w:asciiTheme="minorHAnsi" w:eastAsiaTheme="minorEastAsia" w:hAnsiTheme="minorHAnsi" w:cstheme="minorBidi"/>
-          <w:noProof/>
-          <w:sz w:val="22"/>
-          <w:lang w:val="hr-HR" w:eastAsia="hr-HR"/>
-        </w:rPr>
-      </w:pPr>
-      <w:hyperlink w:anchor="_Toc387581877" w:history="1">
-        <w:r>
-          <w:rPr>
-            <w:rStyle w:val="Hyperlink"/>
-            <w:noProof/>
-          </w:rPr>
+      </w:pPr>
+      <w:hyperlink w:anchor="_Toc24321" w:history="1">
+        <w:r>
           <w:t>2.3.1. Dijagram aktivnosti</w:t>
         </w:r>
         <w:r>
-          <w:rPr>
-            <w:noProof/>
-          </w:rPr>
           <w:tab/>
         </w:r>
         <w:r>
-          <w:rPr>
-            <w:noProof/>
-          </w:rPr>
           <w:fldChar w:fldCharType="begin"/>
         </w:r>
         <w:r>
-          <w:rPr>
-            <w:noProof/>
-          </w:rPr>
-          <w:instrText xml:space="preserve"> PAGEREF _Toc387581877 \h </w:instrText>
-        </w:r>
-        <w:r>
-          <w:rPr>
-            <w:noProof/>
-          </w:rPr>
-        </w:r>
-        <w:r>
-          <w:rPr>
-            <w:noProof/>
-          </w:rPr>
+          <w:instrText xml:space="preserve"> PAGEREF _Toc24321 </w:instrText>
+        </w:r>
+        <w:r>
           <w:fldChar w:fldCharType="separate"/>
         </w:r>
         <w:r>
-          <w:rPr>
-            <w:noProof/>
-          </w:rPr>
           <w:t>9</w:t>
         </w:r>
         <w:r>
-          <w:rPr>
-            <w:noProof/>
-          </w:rPr>
-          <w:fldChar w:fldCharType="end"/>
-        </w:r>
-      </w:hyperlink>
-    </w:p>
-    <w:p>
-      <w:pPr>
-        <w:pStyle w:val="TOC3"/>
-        <w:tabs>
-          <w:tab w:val="right" w:leader="dot" w:pos="9062"/>
-        </w:tabs>
-        <w:ind w:left="960"/>
-        <w:rPr>
-          <w:rFonts w:asciiTheme="minorHAnsi" w:eastAsiaTheme="minorEastAsia" w:hAnsiTheme="minorHAnsi" w:cstheme="minorBidi"/>
-          <w:noProof/>
-          <w:sz w:val="22"/>
-          <w:lang w:val="hr-HR" w:eastAsia="hr-HR"/>
-        </w:rPr>
-      </w:pPr>
-      <w:hyperlink w:anchor="_Toc387581878" w:history="1">
-        <w:r>
-          <w:rPr>
-            <w:rStyle w:val="Hyperlink"/>
-            <w:noProof/>
-          </w:rPr>
-          <w:t>2.3.2. Dijagram slijeda</w:t>
-        </w:r>
-        <w:r>
-          <w:rPr>
-            <w:noProof/>
-          </w:rPr>
-          <w:tab/>
-        </w:r>
-        <w:r>
-          <w:rPr>
-            <w:noProof/>
-          </w:rPr>
-          <w:fldChar w:fldCharType="begin"/>
-        </w:r>
-        <w:r>
-          <w:rPr>
-            <w:noProof/>
-          </w:rPr>
-          <w:instrText xml:space="preserve"> PAGEREF _Toc387581878 \h </w:instrText>
-        </w:r>
-        <w:r>
-          <w:rPr>
-            <w:noProof/>
-          </w:rPr>
-        </w:r>
-        <w:r>
-          <w:rPr>
-            <w:noProof/>
-          </w:rPr>
-          <w:fldChar w:fldCharType="separate"/>
-        </w:r>
-        <w:r>
-          <w:rPr>
-            <w:noProof/>
-          </w:rPr>
-          <w:t>10</w:t>
-        </w:r>
-        <w:r>
-          <w:rPr>
-            <w:noProof/>
-          </w:rPr>
           <w:fldChar w:fldCharType="end"/>
         </w:r>
       </w:hyperlink>
@@ -1514,62 +1142,29 @@
       <w:pPr>
         <w:pStyle w:val="TOC1"/>
         <w:tabs>
-          <w:tab w:val="right" w:leader="dot" w:pos="9062"/>
+          <w:tab w:val="right" w:leader="dot" w:pos="9072"/>
         </w:tabs>
-        <w:rPr>
-          <w:rFonts w:asciiTheme="minorHAnsi" w:eastAsiaTheme="minorEastAsia" w:hAnsiTheme="minorHAnsi" w:cstheme="minorBidi"/>
-          <w:noProof/>
-          <w:sz w:val="22"/>
-          <w:lang w:val="hr-HR" w:eastAsia="hr-HR"/>
-        </w:rPr>
-      </w:pPr>
-      <w:hyperlink w:anchor="_Toc387581879" w:history="1">
-        <w:r>
-          <w:rPr>
-            <w:rStyle w:val="Hyperlink"/>
-            <w:noProof/>
-          </w:rPr>
+      </w:pPr>
+      <w:hyperlink w:anchor="_Toc6561" w:history="1">
+        <w:r>
           <w:t>3. Dijagram klasa</w:t>
         </w:r>
         <w:r>
-          <w:rPr>
-            <w:noProof/>
-          </w:rPr>
           <w:tab/>
         </w:r>
         <w:r>
-          <w:rPr>
-            <w:noProof/>
-          </w:rPr>
           <w:fldChar w:fldCharType="begin"/>
         </w:r>
         <w:r>
-          <w:rPr>
-            <w:noProof/>
-          </w:rPr>
-          <w:instrText xml:space="preserve"> PAGEREF _Toc387581879 \h </w:instrText>
-        </w:r>
-        <w:r>
-          <w:rPr>
-            <w:noProof/>
-          </w:rPr>
-        </w:r>
-        <w:r>
-          <w:rPr>
-            <w:noProof/>
-          </w:rPr>
+          <w:instrText xml:space="preserve"> PAGEREF _Toc6561 </w:instrText>
+        </w:r>
+        <w:r>
           <w:fldChar w:fldCharType="separate"/>
         </w:r>
         <w:r>
-          <w:rPr>
-            <w:noProof/>
-          </w:rPr>
-          <w:t>11</w:t>
-        </w:r>
-        <w:r>
-          <w:rPr>
-            <w:noProof/>
-          </w:rPr>
+          <w:t>10</w:t>
+        </w:r>
+        <w:r>
           <w:fldChar w:fldCharType="end"/>
         </w:r>
       </w:hyperlink>
@@ -1578,62 +1173,29 @@
       <w:pPr>
         <w:pStyle w:val="TOC1"/>
         <w:tabs>
-          <w:tab w:val="right" w:leader="dot" w:pos="9062"/>
+          <w:tab w:val="right" w:leader="dot" w:pos="9072"/>
         </w:tabs>
-        <w:rPr>
-          <w:rFonts w:asciiTheme="minorHAnsi" w:eastAsiaTheme="minorEastAsia" w:hAnsiTheme="minorHAnsi" w:cstheme="minorBidi"/>
-          <w:noProof/>
-          <w:sz w:val="22"/>
-          <w:lang w:val="hr-HR" w:eastAsia="hr-HR"/>
-        </w:rPr>
-      </w:pPr>
-      <w:hyperlink w:anchor="_Toc387581880" w:history="1">
-        <w:r>
-          <w:rPr>
-            <w:rStyle w:val="Hyperlink"/>
-            <w:noProof/>
-          </w:rPr>
+      </w:pPr>
+      <w:hyperlink w:anchor="_Toc19835" w:history="1">
+        <w:r>
           <w:t>4. ERA model</w:t>
         </w:r>
         <w:r>
-          <w:rPr>
-            <w:noProof/>
-          </w:rPr>
           <w:tab/>
         </w:r>
         <w:r>
-          <w:rPr>
-            <w:noProof/>
-          </w:rPr>
           <w:fldChar w:fldCharType="begin"/>
         </w:r>
         <w:r>
-          <w:rPr>
-            <w:noProof/>
-          </w:rPr>
-          <w:instrText xml:space="preserve"> PAGEREF _Toc387581880 \h </w:instrText>
-        </w:r>
-        <w:r>
-          <w:rPr>
-            <w:noProof/>
-          </w:rPr>
-        </w:r>
-        <w:r>
-          <w:rPr>
-            <w:noProof/>
-          </w:rPr>
+          <w:instrText xml:space="preserve"> PAGEREF _Toc19835 </w:instrText>
+        </w:r>
+        <w:r>
           <w:fldChar w:fldCharType="separate"/>
         </w:r>
         <w:r>
-          <w:rPr>
-            <w:noProof/>
-          </w:rPr>
-          <w:t>15</w:t>
-        </w:r>
-        <w:r>
-          <w:rPr>
-            <w:noProof/>
-          </w:rPr>
+          <w:t>14</w:t>
+        </w:r>
+        <w:r>
           <w:fldChar w:fldCharType="end"/>
         </w:r>
       </w:hyperlink>
@@ -1658,32 +1220,19 @@
       <w:pPr>
         <w:pStyle w:val="Heading1"/>
       </w:pPr>
-      <w:bookmarkStart w:id="1" w:name="_Toc387581869"/>
+      <w:bookmarkStart w:id="0" w:name="_Toc6781"/>
       <w:r>
         <w:lastRenderedPageBreak/>
         <w:t>1. Dijagram slučajeva korištenja</w:t>
       </w:r>
-      <w:bookmarkEnd w:id="1"/>
+      <w:bookmarkEnd w:id="0"/>
     </w:p>
     <w:p>
       <w:pPr>
         <w:spacing w:line="360" w:lineRule="auto"/>
       </w:pPr>
-      <w:proofErr w:type="gramStart"/>
-      <w:r>
-        <w:t>Najprije je potrebno da se korisnik ulogira u aplikaciju.</w:t>
-      </w:r>
-      <w:proofErr w:type="gramEnd"/>
-      <w:r>
-        <w:t xml:space="preserve"> Login uključuje Registraciju novog korisnika u slučaju da korisnik već </w:t>
-      </w:r>
-      <w:proofErr w:type="gramStart"/>
-      <w:r>
-        <w:t>nema</w:t>
-      </w:r>
-      <w:proofErr w:type="gramEnd"/>
-      <w:r>
-        <w:t xml:space="preserve"> račun.</w:t>
+      <w:r>
+        <w:t>Najprije je potrebno da se korisnik ulogira u aplikaciju. Login uključuje Registraciju novog korisnika u slučaju da korisnik već nema račun.</w:t>
       </w:r>
     </w:p>
     <w:p>
@@ -1691,15 +1240,10 @@
         <w:spacing w:line="360" w:lineRule="auto"/>
       </w:pPr>
       <w:r>
-        <w:t xml:space="preserve">Korisnik može pretraživati bazu 3D objekata </w:t>
-      </w:r>
-      <w:proofErr w:type="gramStart"/>
-      <w:r>
-        <w:t>te</w:t>
-      </w:r>
-      <w:proofErr w:type="gramEnd"/>
-      <w:r>
-        <w:t xml:space="preserve"> mijenjati podatke o njima ukoliko oni već postoje.</w:t>
+        <w:t>Korisnik može pretraživati bazu 3D objekata te mijenjati p</w:t>
+      </w:r>
+      <w:r>
+        <w:t>odatke o njima ukoliko oni već postoje.</w:t>
       </w:r>
     </w:p>
     <w:p>
@@ -1707,15 +1251,7 @@
         <w:spacing w:line="360" w:lineRule="auto"/>
       </w:pPr>
       <w:r>
-        <w:t xml:space="preserve">Ako je korisnik pronašao 3D model koji ga posebno zanima, može kliknuti </w:t>
-      </w:r>
-      <w:proofErr w:type="gramStart"/>
-      <w:r>
-        <w:t>na</w:t>
-      </w:r>
-      <w:proofErr w:type="gramEnd"/>
-      <w:r>
-        <w:t xml:space="preserve"> tipku za preuzimanje sa baze podataka preuzeti set datoteka.</w:t>
+        <w:t>Ako je korisnik pronašao 3D model koji ga posebno zanima, može kliknuti na tipku za preuzimanje sa baze podataka preuzeti set datoteka.</w:t>
       </w:r>
     </w:p>
     <w:p>
@@ -1730,15 +1266,10 @@
         </w:sectPr>
       </w:pPr>
       <w:r>
-        <w:t xml:space="preserve">Također, korisnik može uploadati i vlastite 3D modele </w:t>
-      </w:r>
-      <w:proofErr w:type="gramStart"/>
-      <w:r>
-        <w:t>na</w:t>
-      </w:r>
-      <w:proofErr w:type="gramEnd"/>
-      <w:r>
-        <w:t xml:space="preserve"> sustav, koji se onda pohranjuju i spremaju u bazu podataka.</w:t>
+        <w:t>Također, korisnik može uploadati i vlastite 3D modele na susta</w:t>
+      </w:r>
+      <w:r>
+        <w:t>v, koji se onda pohranjuju i spremaju u bazu podataka.</w:t>
       </w:r>
     </w:p>
     <w:p>
@@ -1827,25 +1358,25 @@
       <w:pPr>
         <w:pStyle w:val="Heading1"/>
       </w:pPr>
-      <w:bookmarkStart w:id="2" w:name="_Toc387581870"/>
+      <w:bookmarkStart w:id="1" w:name="_Toc25768"/>
       <w:r>
         <w:lastRenderedPageBreak/>
         <w:t>2. Dijagrami aktivnosti i slijeda</w:t>
       </w:r>
+      <w:bookmarkEnd w:id="1"/>
+    </w:p>
+    <w:p>
+      <w:pPr>
+        <w:pStyle w:val="Heading2"/>
+      </w:pPr>
+      <w:bookmarkStart w:id="2" w:name="_Toc16238"/>
+      <w:r>
+        <w:t>2.1. Autentifikacija</w:t>
+      </w:r>
       <w:bookmarkEnd w:id="2"/>
     </w:p>
     <w:p>
       <w:pPr>
-        <w:pStyle w:val="Heading2"/>
-      </w:pPr>
-      <w:bookmarkStart w:id="3" w:name="_Toc387581871"/>
-      <w:r>
-        <w:t>2.1. Autentifikacija</w:t>
-      </w:r>
-      <w:bookmarkEnd w:id="3"/>
-    </w:p>
-    <w:p>
-      <w:pPr>
         <w:spacing w:line="360" w:lineRule="auto"/>
         <w:rPr>
           <w:szCs w:val="24"/>
@@ -1855,44 +1386,14 @@
         <w:rPr>
           <w:szCs w:val="24"/>
         </w:rPr>
-        <w:t xml:space="preserve">Aktivnost Autentifikacija započinje akcijom Pokreni aplikaciju, gdje korisnik aplikacije pokreće aplikaciju </w:t>
-      </w:r>
-      <w:proofErr w:type="gramStart"/>
-      <w:r>
-        <w:rPr>
-          <w:szCs w:val="24"/>
-        </w:rPr>
-        <w:t>sa</w:t>
-      </w:r>
-      <w:proofErr w:type="gramEnd"/>
-      <w:r>
-        <w:rPr>
-          <w:szCs w:val="24"/>
-        </w:rPr>
-        <w:t xml:space="preserve"> svog računala. </w:t>
-      </w:r>
-      <w:proofErr w:type="gramStart"/>
-      <w:r>
-        <w:rPr>
-          <w:szCs w:val="24"/>
-        </w:rPr>
-        <w:t>Nakon toga aplikacija počinje učitavati formu za prijavu korisnika.</w:t>
-      </w:r>
-      <w:proofErr w:type="gramEnd"/>
-      <w:r>
-        <w:rPr>
-          <w:szCs w:val="24"/>
-        </w:rPr>
-        <w:t xml:space="preserve"> </w:t>
-      </w:r>
-      <w:proofErr w:type="gramStart"/>
-      <w:r>
-        <w:rPr>
-          <w:szCs w:val="24"/>
-        </w:rPr>
-        <w:t>Nakon što je forma učitana, aplikacija prikazuje formu i tada započinje podaktivnost Prijava u sustav.</w:t>
-      </w:r>
-      <w:proofErr w:type="gramEnd"/>
+        <w:t>Aktivnost Autentifikacija započinje akcijom Pokreni aplikaciju, gdje korisnik aplikacije pokreće</w:t>
+      </w:r>
+      <w:r>
+        <w:rPr>
+          <w:szCs w:val="24"/>
+        </w:rPr>
+        <w:t xml:space="preserve"> aplikaciju sa svog računala. Nakon toga aplikacija počinje učitavati formu za prijavu korisnika. Nakon što je forma učitana, aplikacija prikazuje formu i tada započinje podaktivnost Prijava u sustav.</w:t>
+      </w:r>
     </w:p>
     <w:p>
       <w:pPr>
@@ -1901,47 +1402,23 @@
           <w:szCs w:val="24"/>
         </w:rPr>
       </w:pPr>
-      <w:proofErr w:type="gramStart"/>
-      <w:r>
-        <w:rPr>
-          <w:szCs w:val="24"/>
-        </w:rPr>
-        <w:t>Unutar podaktivnosti Prijava u sustav korisnik mora unijeti svoje korisničko ime i lozinku kako bi se ti podaci obradili.</w:t>
-      </w:r>
-      <w:proofErr w:type="gramEnd"/>
-      <w:r>
-        <w:rPr>
-          <w:szCs w:val="24"/>
-        </w:rPr>
-        <w:t xml:space="preserve"> Korisnik može i odustati </w:t>
-      </w:r>
-      <w:proofErr w:type="gramStart"/>
-      <w:r>
-        <w:rPr>
-          <w:szCs w:val="24"/>
-        </w:rPr>
-        <w:t>od</w:t>
-      </w:r>
-      <w:proofErr w:type="gramEnd"/>
-      <w:r>
-        <w:rPr>
-          <w:szCs w:val="24"/>
-        </w:rPr>
-        <w:t xml:space="preserve"> prijave, što označava čvor za prihvat događaja Odustajanje. Ako korisnik zaista odluči odustati, aplikacija zatvara formu i cijeli program, </w:t>
-      </w:r>
-      <w:proofErr w:type="gramStart"/>
-      <w:r>
-        <w:rPr>
-          <w:szCs w:val="24"/>
-        </w:rPr>
-        <w:t>te</w:t>
-      </w:r>
-      <w:proofErr w:type="gramEnd"/>
-      <w:r>
-        <w:rPr>
-          <w:szCs w:val="24"/>
-        </w:rPr>
-        <w:t xml:space="preserve"> time završava aktivnost Autentifikacija.</w:t>
+      <w:r>
+        <w:rPr>
+          <w:szCs w:val="24"/>
+        </w:rPr>
+        <w:t>Unutar podaktivnosti Prijava u sustav korisnik mora uni</w:t>
+      </w:r>
+      <w:r>
+        <w:rPr>
+          <w:szCs w:val="24"/>
+        </w:rPr>
+        <w:t>jeti svoje korisničko ime i lozinku kako bi se ti podaci obradili. Korisnik može i odustati od prijave, što označava čvor za prihvat događaja Odustajanje. Ako korisnik zaista odluči odustati, aplikacija zatvara formu i cijeli program, te time završava akti</w:t>
+      </w:r>
+      <w:r>
+        <w:rPr>
+          <w:szCs w:val="24"/>
+        </w:rPr>
+        <w:t>vnost Autentifikacija.</w:t>
       </w:r>
     </w:p>
     <w:p>
@@ -1955,35 +1432,13 @@
         <w:rPr>
           <w:szCs w:val="24"/>
         </w:rPr>
-        <w:t xml:space="preserve">Kada su podaci o korisniku uneseni, potvrdi se prijava, aplikacija šalje podatke iz forme za prijavu svom modulu za prijavu </w:t>
-      </w:r>
-      <w:proofErr w:type="gramStart"/>
-      <w:r>
-        <w:rPr>
-          <w:szCs w:val="24"/>
-        </w:rPr>
-        <w:t>te</w:t>
-      </w:r>
-      <w:proofErr w:type="gramEnd"/>
-      <w:r>
-        <w:rPr>
-          <w:szCs w:val="24"/>
-        </w:rPr>
-        <w:t xml:space="preserve"> se tamo pokreće još jedna podaktivnost Provjera unesenih podataka za prijavu. Ta podaktivnost obuhvaća spajanje </w:t>
-      </w:r>
-      <w:proofErr w:type="gramStart"/>
-      <w:r>
-        <w:rPr>
-          <w:szCs w:val="24"/>
-        </w:rPr>
-        <w:t>na</w:t>
-      </w:r>
-      <w:proofErr w:type="gramEnd"/>
-      <w:r>
-        <w:rPr>
-          <w:szCs w:val="24"/>
-        </w:rPr>
-        <w:t xml:space="preserve"> bazu podataka da bi se pristupilo podacima o unesenim korisnicima i provjere valjanosti unesenih podataka koji se uspoređuju s podacima na bazi podataka.</w:t>
+        <w:t>Kada su podaci o korisniku uneseni, potvrdi se prijava, aplikacija šalje podatke iz forme za prijavu svom modulu za prijavu te se tamo pokreće još jedna podaktivnost Provjera unesenih podataka za prijavu. Ta podaktivnost obuhvaća spa</w:t>
+      </w:r>
+      <w:r>
+        <w:rPr>
+          <w:szCs w:val="24"/>
+        </w:rPr>
+        <w:t>janje na bazu podataka da bi se pristupilo podacima o unesenim korisnicima i provjere valjanosti unesenih podataka koji se uspoređuju s podacima na bazi podataka.</w:t>
       </w:r>
     </w:p>
     <w:p>
@@ -1997,30 +1452,14 @@
         <w:rPr>
           <w:szCs w:val="24"/>
         </w:rPr>
-        <w:t xml:space="preserve">U slučaju neispravnih podataka, aplikacija pokazuje poruku da je došlo do greške i traži </w:t>
-      </w:r>
-      <w:proofErr w:type="gramStart"/>
-      <w:r>
-        <w:rPr>
-          <w:szCs w:val="24"/>
-        </w:rPr>
-        <w:t>od</w:t>
-      </w:r>
-      <w:proofErr w:type="gramEnd"/>
-      <w:r>
-        <w:rPr>
-          <w:szCs w:val="24"/>
-        </w:rPr>
-        <w:t xml:space="preserve"> korisnika da ponovo unese korisničko ime i lozinku. </w:t>
-      </w:r>
-      <w:proofErr w:type="gramStart"/>
-      <w:r>
-        <w:rPr>
-          <w:szCs w:val="24"/>
-        </w:rPr>
-        <w:t>Ako su svi podaci ispravni, aplikacija započinje akciju Učitaj glavnu formu aplikacije i tako završava aktivnost Autentifikacija.</w:t>
-      </w:r>
-      <w:proofErr w:type="gramEnd"/>
+        <w:t>U slučaju neispravnih podataka, aplikacija pokazuje poruku da je došlo do greške i traži od k</w:t>
+      </w:r>
+      <w:r>
+        <w:rPr>
+          <w:szCs w:val="24"/>
+        </w:rPr>
+        <w:t>orisnika da ponovo unese korisničko ime i lozinku. Ako su svi podaci ispravni, aplikacija započinje akciju Učitaj glavnu formu aplikacije i tako završava aktivnost Autentifikacija.</w:t>
+      </w:r>
     </w:p>
     <w:p>
       <w:pPr>
@@ -2040,12 +1479,12 @@
       <w:pPr>
         <w:pStyle w:val="Heading3"/>
       </w:pPr>
-      <w:bookmarkStart w:id="4" w:name="_Toc387581872"/>
+      <w:bookmarkStart w:id="3" w:name="_Toc17018"/>
       <w:r>
         <w:lastRenderedPageBreak/>
         <w:t>2.1.1. Dijagram aktivnosti</w:t>
       </w:r>
-      <w:bookmarkEnd w:id="4"/>
+      <w:bookmarkEnd w:id="3"/>
     </w:p>
     <w:p>
       <w:pPr>
@@ -2125,85 +1564,58 @@
           <w:docGrid w:linePitch="360"/>
         </w:sectPr>
       </w:pPr>
-      <w:proofErr w:type="gramStart"/>
       <w:r>
         <w:rPr>
           <w:i/>
           <w:iCs/>
           <w:szCs w:val="24"/>
         </w:rPr>
-        <w:t>Slika 2.1.1.1.</w:t>
-      </w:r>
-      <w:proofErr w:type="gramEnd"/>
+        <w:t xml:space="preserve">Slika 2.1.1.1. </w:t>
+      </w:r>
       <w:r>
         <w:rPr>
           <w:i/>
           <w:iCs/>
           <w:szCs w:val="24"/>
         </w:rPr>
-        <w:t xml:space="preserve"> Dijagram aktivnosti Autentifikacija</w:t>
+        <w:t>Dijagram aktivnosti Autentifikacija</w:t>
       </w:r>
     </w:p>
     <w:p>
       <w:pPr>
         <w:pStyle w:val="Heading2"/>
       </w:pPr>
-      <w:bookmarkStart w:id="5" w:name="_Toc387581873"/>
+      <w:bookmarkStart w:id="4" w:name="_Toc430"/>
       <w:r>
         <w:lastRenderedPageBreak/>
         <w:t>2.2. Pretraživanje baze 3D objekata</w:t>
       </w:r>
-      <w:bookmarkEnd w:id="5"/>
+      <w:bookmarkEnd w:id="4"/>
     </w:p>
     <w:p>
       <w:pPr>
         <w:spacing w:line="360" w:lineRule="auto"/>
         <w:ind w:firstLine="700"/>
       </w:pPr>
-      <w:proofErr w:type="gramStart"/>
-      <w:r>
-        <w:t>Aktivnost Pretraživanje baze 3D objekata započinje korisničkom akcijom Pokreni sustav za pretraživanje, a sustav se pokreće iz aplikacije.</w:t>
-      </w:r>
-      <w:proofErr w:type="gramEnd"/>
-      <w:r>
-        <w:t xml:space="preserve"> Nakon pokretanja aplikacija počinje učitatvati formu za pretraživanje i, nakon što je učitana, modul za pretraživanje se spaja </w:t>
-      </w:r>
-      <w:proofErr w:type="gramStart"/>
-      <w:r>
-        <w:t>na</w:t>
-      </w:r>
-      <w:proofErr w:type="gramEnd"/>
-      <w:r>
-        <w:t xml:space="preserve"> bazu podataka i sa te baze preuzima listu 3D objekata.</w:t>
+      <w:r>
+        <w:t xml:space="preserve">Aktivnost Pretraživanje baze 3D objekata započinje korisničkom akcijom Pokreni sustav za pretraživanje, a sustav se pokreće iz aplikacije. Nakon pokretanja aplikacija počinje </w:t>
+      </w:r>
+      <w:r>
+        <w:t>učitatvati formu za pretraživanje i, nakon što je učitana, modul za pretraživanje se spaja na bazu podataka i sa te baze preuzima listu 3D objekata.</w:t>
       </w:r>
     </w:p>
     <w:p>
       <w:pPr>
         <w:spacing w:line="360" w:lineRule="auto"/>
       </w:pPr>
-      <w:proofErr w:type="gramStart"/>
-      <w:r>
-        <w:t>Nakon što je lista 3D objekata učitana započinje podaktivnost Odabir 3D objekta.</w:t>
-      </w:r>
-      <w:proofErr w:type="gramEnd"/>
-      <w:r>
-        <w:t xml:space="preserve"> To podaktivnost je vrlo jednostavna, korisnik mora odabrati jedan 3D objekt </w:t>
-      </w:r>
-      <w:proofErr w:type="gramStart"/>
-      <w:r>
-        <w:t>sa</w:t>
-      </w:r>
-      <w:proofErr w:type="gramEnd"/>
-      <w:r>
-        <w:t xml:space="preserve"> učitane liste i potvrditi odabir. Korisnik također može odustati </w:t>
-      </w:r>
-      <w:proofErr w:type="gramStart"/>
-      <w:r>
-        <w:t>odnosno  izaći</w:t>
-      </w:r>
-      <w:proofErr w:type="gramEnd"/>
-      <w:r>
-        <w:t xml:space="preserve"> iz ovog dijela aplikacije - ta mogućnost je označena čvorom za prihvat signala nazvanim Izlaz. Ako korisnik odluči izaći onda se zatvara sustav za pretraživanje i time završava aktivnost Pretraživanje baze 3D objekata.</w:t>
+      <w:r>
+        <w:t>Nakon što je lista 3D objekata učitana započinje podaktivnost Odabir 3D objekta. To podaktivnost je vrlo je</w:t>
+      </w:r>
+      <w:r>
+        <w:t>dnostavna, korisnik mora odabrati jedan 3D objekt sa učitane liste i potvrditi odabir. Korisnik također može odustati odnosno  izaći iz ovog dijela aplikacije - ta mogućnost je označena čvorom za prihvat signala nazvanim Izlaz. Ako korisnik odluči izaći on</w:t>
+      </w:r>
+      <w:r>
+        <w:t>da se zatvara sustav za pretraživanje i time završava aktivnost Pretraživanje baze 3D objekata.</w:t>
       </w:r>
     </w:p>
     <w:p>
@@ -2217,40 +1629,22 @@
         </w:sectPr>
       </w:pPr>
       <w:r>
-        <w:t xml:space="preserve">Nakon što je korisnik odabrao 3D objekt slijede akcije učitavanja posebnog prozora za prikaz 3D objekata, </w:t>
-      </w:r>
-      <w:proofErr w:type="gramStart"/>
-      <w:r>
-        <w:t>te</w:t>
-      </w:r>
-      <w:proofErr w:type="gramEnd"/>
-      <w:r>
-        <w:t xml:space="preserve"> učitavanja odabranog 3D objekta u taj prozor. </w:t>
-      </w:r>
-      <w:proofErr w:type="gramStart"/>
-      <w:r>
-        <w:t>Nakon toga korisnik gleda svoj odabrani 3D objekt.</w:t>
-      </w:r>
-      <w:proofErr w:type="gramEnd"/>
-      <w:r>
-        <w:t xml:space="preserve"> </w:t>
-      </w:r>
-      <w:proofErr w:type="gramStart"/>
-      <w:r>
-        <w:t>Ako korisnik odluči pogledati drugi 3D objekt onda se zatvara prozor za prikaz ponovno se pokreće podaktivnost Odabir 3D objekta.</w:t>
-      </w:r>
-      <w:proofErr w:type="gramEnd"/>
+        <w:t>Nakon što je korisnik odabrao 3D objekt slijede akcije učitavanja posebnog prozora za prikaz 3D objekata, te učitavanja odabranog 3D objekta u taj pr</w:t>
+      </w:r>
+      <w:r>
+        <w:t>ozor. Nakon toga korisnik gleda svoj odabrani 3D objekt. Ako korisnik odluči pogledati drugi 3D objekt onda se zatvara prozor za prikaz ponovno se pokreće podaktivnost Odabir 3D objekta.</w:t>
+      </w:r>
     </w:p>
     <w:p>
       <w:pPr>
         <w:pStyle w:val="Heading3"/>
       </w:pPr>
-      <w:bookmarkStart w:id="6" w:name="_Toc387581874"/>
+      <w:bookmarkStart w:id="5" w:name="_Toc9150"/>
       <w:r>
         <w:lastRenderedPageBreak/>
         <w:t>2.2.1. Dijagram aktivnosti</w:t>
       </w:r>
-      <w:bookmarkEnd w:id="6"/>
+      <w:bookmarkEnd w:id="5"/>
     </w:p>
     <w:p>
       <w:pPr>
@@ -2330,35 +1724,33 @@
           <w:docGrid w:linePitch="360"/>
         </w:sectPr>
       </w:pPr>
-      <w:proofErr w:type="gramStart"/>
       <w:r>
         <w:rPr>
           <w:i/>
           <w:iCs/>
           <w:szCs w:val="24"/>
         </w:rPr>
-        <w:t>Slika 2.2.1.1.</w:t>
-      </w:r>
-      <w:proofErr w:type="gramEnd"/>
+        <w:t>Slika 2.2.1.1. Dijagram akt</w:t>
+      </w:r>
       <w:r>
         <w:rPr>
           <w:i/>
           <w:iCs/>
           <w:szCs w:val="24"/>
         </w:rPr>
-        <w:t xml:space="preserve"> Dijagram aktivnosti Pretraživanje baze 3D objekata</w:t>
+        <w:t>ivnosti Pretraživanje baze 3D objekata</w:t>
       </w:r>
     </w:p>
     <w:p>
       <w:pPr>
         <w:pStyle w:val="Heading3"/>
       </w:pPr>
-      <w:bookmarkStart w:id="7" w:name="_Toc387581875"/>
+      <w:bookmarkStart w:id="6" w:name="_Toc13431"/>
       <w:r>
         <w:lastRenderedPageBreak/>
         <w:t>2.2.2. Dijagram slijeda</w:t>
       </w:r>
-      <w:bookmarkEnd w:id="7"/>
+      <w:bookmarkEnd w:id="6"/>
     </w:p>
     <w:p/>
     <w:p>
@@ -2425,49 +1817,67 @@
           </wp:inline>
         </w:drawing>
       </w:r>
-      <w:proofErr w:type="gramStart"/>
       <w:r>
         <w:rPr>
           <w:i/>
           <w:iCs/>
         </w:rPr>
-        <w:t>Slika 2.2.2.1.</w:t>
-      </w:r>
-      <w:proofErr w:type="gramEnd"/>
+        <w:t>Slika 2.2.2.1. Dijagram slijeda Pretraživanje baze 3D objekata</w:t>
+      </w:r>
+    </w:p>
+    <w:p>
+      <w:pPr>
+        <w:pStyle w:val="Heading2"/>
+      </w:pPr>
+      <w:bookmarkStart w:id="7" w:name="_Toc7102"/>
+      <w:r>
+        <w:lastRenderedPageBreak/>
+        <w:t>2.3. Upload novih 3D modela</w:t>
+      </w:r>
+      <w:bookmarkEnd w:id="7"/>
+    </w:p>
+    <w:p>
+      <w:pPr>
+        <w:spacing w:line="360" w:lineRule="auto"/>
+        <w:ind w:firstLine="700"/>
+      </w:pPr>
+      <w:r>
+        <w:t>Aktivnost Upload novih 3D modela započinje tako da korisnik pokrene sustav za upload, nak</w:t>
+      </w:r>
+      <w:r>
+        <w:t>on čega se učitava forma za upload. Nakon što je forma učitana prelazi se na korisničku podaktivnost Postavljanje datoteka za upload.</w:t>
+      </w:r>
+    </w:p>
+    <w:p>
+      <w:pPr>
+        <w:spacing w:line="360" w:lineRule="auto"/>
+      </w:pPr>
+      <w:r>
+        <w:t xml:space="preserve">Unutar te podaktivnosti korisnik postavlja svoj 3D model te prilaže teksture i </w:t>
+      </w:r>
       <w:r>
         <w:rPr>
           <w:i/>
           <w:iCs/>
         </w:rPr>
-        <w:t xml:space="preserve"> Dijagram slijeda Pretraživanje baze 3D objekata</w:t>
-      </w:r>
-    </w:p>
-    <w:p>
-      <w:pPr>
-        <w:pStyle w:val="Heading2"/>
-      </w:pPr>
-      <w:bookmarkStart w:id="8" w:name="_Toc387581876"/>
-      <w:r>
-        <w:lastRenderedPageBreak/>
-        <w:t>2.3. Upload novih 3D modela</w:t>
-      </w:r>
-      <w:bookmarkEnd w:id="8"/>
+        <w:t>shader</w:t>
+      </w:r>
+      <w:r>
+        <w:t>-e koji idu uz taj 3D objekt. Rezulta</w:t>
+      </w:r>
+      <w:r>
+        <w:t>t te podaktivnosti je forma za upload koja je popunjena svim važnim datotekama, a ona se prosljeđuje u podaktivnost Upload 3D objekata na bazu, koji izvodi modul za upload.</w:t>
+      </w:r>
     </w:p>
     <w:p>
       <w:pPr>
         <w:spacing w:line="360" w:lineRule="auto"/>
-        <w:ind w:firstLine="700"/>
-      </w:pPr>
-      <w:r>
-        <w:t xml:space="preserve">Aktivnost Upload novih 3D modela započinje tako da korisnik pokrene sustav za upload, nakon čega se učitava forma za upload. Nakon što je forma učitana prelazi se </w:t>
-      </w:r>
-      <w:proofErr w:type="gramStart"/>
-      <w:r>
-        <w:t>na</w:t>
-      </w:r>
-      <w:proofErr w:type="gramEnd"/>
-      <w:r>
-        <w:t xml:space="preserve"> korisničku podaktivnost Postavljanje datoteka za upload.</w:t>
+      </w:pPr>
+      <w:r>
+        <w:t>Modul za upload se kroz podaktivnost Upload 3D objekata na bazu spaja na bazu podat</w:t>
+      </w:r>
+      <w:r>
+        <w:t>aka, generira SQL upite potrebni da se kreiraju novi podaci vezani za 3D objekt, te se izvršavanjem tih upita 3D objekt upload-a na bazu podataka. No, nakon toga se vodi probjera o uspješnosti upload-a.</w:t>
       </w:r>
     </w:p>
     <w:p>
@@ -2475,73 +1885,10 @@
         <w:spacing w:line="360" w:lineRule="auto"/>
       </w:pPr>
       <w:r>
-        <w:t xml:space="preserve">Unutar </w:t>
-      </w:r>
-      <w:proofErr w:type="gramStart"/>
-      <w:r>
-        <w:t>te</w:t>
-      </w:r>
-      <w:proofErr w:type="gramEnd"/>
-      <w:r>
-        <w:t xml:space="preserve"> podaktivnosti korisnik postavlja svoj 3D model te prilaže teksture i </w:t>
-      </w:r>
-      <w:r>
-        <w:rPr>
-          <w:i/>
-          <w:iCs/>
-        </w:rPr>
-        <w:t>shader</w:t>
-      </w:r>
-      <w:r>
-        <w:t xml:space="preserve">-e koji idu uz taj 3D objekt. Rezultat </w:t>
-      </w:r>
-      <w:proofErr w:type="gramStart"/>
-      <w:r>
-        <w:t>te</w:t>
-      </w:r>
-      <w:proofErr w:type="gramEnd"/>
-      <w:r>
-        <w:t xml:space="preserve"> podaktivnosti je forma za upload koja je popunjena svim važnim datotekama, a ona se prosljeđuje u podaktivnost Upload 3D objekata na bazu, koji izvodi modul za upload.</w:t>
-      </w:r>
-    </w:p>
-    <w:p>
-      <w:pPr>
-        <w:spacing w:line="360" w:lineRule="auto"/>
-      </w:pPr>
-      <w:r>
-        <w:t xml:space="preserve">Modul za upload se kroz podaktivnost Upload 3D objekata </w:t>
-      </w:r>
-      <w:proofErr w:type="gramStart"/>
-      <w:r>
-        <w:t>na</w:t>
-      </w:r>
-      <w:proofErr w:type="gramEnd"/>
-      <w:r>
-        <w:t xml:space="preserve"> bazu spaja na bazu podataka, generira SQL upite potrebni da se kreiraju novi podaci vezani za 3D objekt, te se izvršavanjem tih upita 3D objekt upload-a na bazu podataka. No, nakon toga se vodi probjera o uspješnosti upload-a.</w:t>
-      </w:r>
-    </w:p>
-    <w:p>
-      <w:pPr>
-        <w:spacing w:line="360" w:lineRule="auto"/>
-      </w:pPr>
-      <w:r>
-        <w:t xml:space="preserve">Ako je upload uspješan aplikacija prikazuje poruku o tome </w:t>
-      </w:r>
-      <w:proofErr w:type="gramStart"/>
-      <w:r>
-        <w:t>te</w:t>
-      </w:r>
-      <w:proofErr w:type="gramEnd"/>
-      <w:r>
-        <w:t xml:space="preserve"> se vraća natrag na podaktivnost Postavljanje datoteka za upload. U protivnom aplikacija prikazuje poruku o grešci </w:t>
-      </w:r>
-      <w:proofErr w:type="gramStart"/>
-      <w:r>
-        <w:t>te</w:t>
-      </w:r>
-      <w:proofErr w:type="gramEnd"/>
-      <w:r>
-        <w:t xml:space="preserve"> se i dalje vraća na navedenu podaktivnost.</w:t>
+        <w:t xml:space="preserve">Ako je upload uspješan aplikacija prikazuje poruku o </w:t>
+      </w:r>
+      <w:r>
+        <w:t>tome te se vraća natrag na podaktivnost Postavljanje datoteka za upload. U protivnom aplikacija prikazuje poruku o grešci te se i dalje vraća na navedenu podaktivnost.</w:t>
       </w:r>
     </w:p>
     <w:p>
@@ -2555,19 +1902,22 @@
         </w:sectPr>
       </w:pPr>
       <w:r>
-        <w:t>U bilo kojem trenutku kada se korisnik nalazi unutar podaktivnosti Postavljanje datoteka za upload, on/ona može izaći iz sustava za upload, što je naznačeno čvorom za prihvat signala označenim sa Izlaz. Tada aplikacija zatvara sustav za upload i završava se aktivnost.</w:t>
+        <w:t>U bilo kojem trenutku kada se korisnik nalazi unutar podaktivnosti Postavljan</w:t>
+      </w:r>
+      <w:r>
+        <w:t>je datoteka za upload, on/ona može izaći iz sustava za upload, što je naznačeno čvorom za prihvat signala označenim sa Izlaz. Tada aplikacija zatvara sustav za upload i završava se aktivnost.</w:t>
       </w:r>
     </w:p>
     <w:p>
       <w:pPr>
         <w:pStyle w:val="Heading3"/>
       </w:pPr>
-      <w:bookmarkStart w:id="9" w:name="_Toc387581877"/>
+      <w:bookmarkStart w:id="8" w:name="_Toc24321"/>
       <w:r>
         <w:lastRenderedPageBreak/>
         <w:t>2.3.1. Dijagram aktivnosti</w:t>
       </w:r>
-      <w:bookmarkEnd w:id="9"/>
+      <w:bookmarkEnd w:id="8"/>
     </w:p>
     <w:p>
       <w:pPr>
@@ -2653,19 +2003,25 @@
           <w:iCs/>
           <w:szCs w:val="24"/>
         </w:rPr>
-        <w:t>2.3.1.1. Dijagram aktivnosti Upload novih 3D objekata</w:t>
+        <w:t>2.3.1.1. Dijagram akti</w:t>
+      </w:r>
+      <w:r>
+        <w:rPr>
+          <w:i/>
+          <w:iCs/>
+          <w:szCs w:val="24"/>
+        </w:rPr>
+        <w:t>vnosti Upload novih 3D objekata</w:t>
       </w:r>
     </w:p>
     <w:p>
       <w:pPr>
         <w:pStyle w:val="Heading3"/>
       </w:pPr>
-      <w:bookmarkStart w:id="10" w:name="_Toc387581878"/>
       <w:r>
         <w:lastRenderedPageBreak/>
         <w:t>2.3.2. Dijagram slijeda</w:t>
       </w:r>
-      <w:bookmarkEnd w:id="10"/>
     </w:p>
     <w:p/>
     <w:p>
@@ -2687,7 +2043,7 @@
           <wp:inline distT="0" distB="0" distL="0" distR="0">
             <wp:extent cx="6305550" cy="4629150"/>
             <wp:effectExtent l="0" t="0" r="0" b="0"/>
-            <wp:docPr id="6" name="Picture Frame 1033" descr="Sequence Diagram2"/>
+            <wp:docPr id="6" name="Picture Frame 1033" descr="dsUpload"/>
             <wp:cNvGraphicFramePr>
               <a:graphicFrameLocks xmlns:a="http://schemas.openxmlformats.org/drawingml/2006/main" noChangeAspect="1"/>
             </wp:cNvGraphicFramePr>
@@ -2695,7 +2051,7 @@
               <a:graphicData uri="http://schemas.openxmlformats.org/drawingml/2006/picture">
                 <pic:pic xmlns:pic="http://schemas.openxmlformats.org/drawingml/2006/picture">
                   <pic:nvPicPr>
-                    <pic:cNvPr id="0" name="Picture Frame 1033" descr="Sequence Diagram2"/>
+                    <pic:cNvPr id="0" name="Picture Frame 1033" descr="dsUpload"/>
                     <pic:cNvPicPr>
                       <a:picLocks noChangeAspect="1" noChangeArrowheads="1"/>
                     </pic:cNvPicPr>
@@ -2732,64 +2088,99 @@
           </wp:inline>
         </w:drawing>
       </w:r>
-      <w:proofErr w:type="gramStart"/>
       <w:r>
         <w:rPr>
           <w:i/>
           <w:iCs/>
         </w:rPr>
-        <w:t>Slika 2.3.2.1.</w:t>
-      </w:r>
-      <w:proofErr w:type="gramEnd"/>
+        <w:t>Slika 2.3.2.1. Dijagram slijeda Upload novih 3D objekata</w:t>
+      </w:r>
+    </w:p>
+    <w:p>
+      <w:pPr>
+        <w:pStyle w:val="Heading1"/>
+      </w:pPr>
+      <w:bookmarkStart w:id="9" w:name="_Toc6561"/>
+      <w:r>
+        <w:lastRenderedPageBreak/>
+        <w:t>3. Dijagram klasa</w:t>
+      </w:r>
+      <w:bookmarkEnd w:id="9"/>
+    </w:p>
+    <w:p>
+      <w:pPr>
+        <w:spacing w:line="360" w:lineRule="auto"/>
+      </w:pPr>
+      <w:r>
+        <w:t xml:space="preserve">Klasa Korisnik služi za pohranjivanje informacija o registriranim korisnicima sa baze podataka.  Ova je klasa u </w:t>
+      </w:r>
+      <w:r>
+        <w:t>asocijaciji sa enumeracijom TipKorisnika jer postoje instance te enumeracije u klasi Korisnik. Također je i u agregaciji sa klasom Objekt3D jer se u klasi Korisnik agregiraju instance klase Objekt3D.</w:t>
+      </w:r>
+    </w:p>
+    <w:p>
+      <w:pPr>
+        <w:spacing w:line="360" w:lineRule="auto"/>
+      </w:pPr>
+      <w:r>
+        <w:t>Enumeracija TipKorisnika sadrži funkcije korisnika nad a</w:t>
+      </w:r>
+      <w:r>
+        <w:t>plikacijom: običan korisnik, moderator ili administrator. U asocijaciji je sa klasom Korisnik, kao što je navedeno ranije.</w:t>
+      </w:r>
+    </w:p>
+    <w:p>
+      <w:pPr>
+        <w:spacing w:line="360" w:lineRule="auto"/>
+      </w:pPr>
+      <w:r>
+        <w:t>Klasa Objekt3D služi za spremanje informacija o 3D objektu koji je preuzet sa baze podataka ili kreiran od strane korisnika. Ova je k</w:t>
+      </w:r>
+      <w:r>
+        <w:t>lasa u agregaciji sa klasom Korisnik, kao što je već prije navedeno.</w:t>
+      </w:r>
+    </w:p>
+    <w:p>
+      <w:pPr>
+        <w:spacing w:line="360" w:lineRule="auto"/>
+      </w:pPr>
+      <w:r>
+        <w:t xml:space="preserve">Singleton klasa BazaPodataka služi kao adapter između aplikacije i baze podataka. Omogućava spajanje na bazu podataka te čitanje, upisivanje i uređivanje podataka koji se nalaze u bazi. </w:t>
+      </w:r>
+      <w:r>
+        <w:t>Ova je klasa u običnoj asocijaciji sa klasom Korisnik budući da se neke operacije odnose na klasu Korisnik. Također se nalazi u običnoj asocijaciji sa klasom Posrednik.</w:t>
+      </w:r>
+    </w:p>
+    <w:p>
+      <w:pPr>
+        <w:spacing w:line="360" w:lineRule="auto"/>
+      </w:pPr>
+      <w:r>
+        <w:t xml:space="preserve">Posrednik je klasa koja pomoću klase BazaPodataka dohvaća 3D model, te vezane teksture </w:t>
+      </w:r>
+      <w:r>
+        <w:t xml:space="preserve">i </w:t>
+      </w:r>
       <w:r>
         <w:rPr>
           <w:i/>
           <w:iCs/>
         </w:rPr>
-        <w:t xml:space="preserve"> Dijagram slijeda Upload novih 3D objekata</w:t>
-      </w:r>
-    </w:p>
-    <w:p>
-      <w:pPr>
-        <w:pStyle w:val="Heading1"/>
-      </w:pPr>
-      <w:bookmarkStart w:id="11" w:name="_Toc387581879"/>
-      <w:r>
-        <w:lastRenderedPageBreak/>
-        <w:t>3. Dijagram klasa</w:t>
-      </w:r>
-      <w:bookmarkEnd w:id="11"/>
+        <w:t>shader</w:t>
+      </w:r>
+      <w:r>
+        <w:t>-e, i sprema ga u sebe za daljnje korištenje. Ona je u običnoj asocijaciji sa klasom Renderer jer Posrednik sadrži operacije pomoću kojih šalje 3D model i ostale važne podatke klasi Renderer za prikaz. Ova je klasa i u asocijaciji sa strukturom Pac</w:t>
+      </w:r>
+      <w:r>
+        <w:t>kage, ali takvoj sa Posrednik sadrži strukturu Package.</w:t>
+      </w:r>
     </w:p>
     <w:p>
       <w:pPr>
         <w:spacing w:line="360" w:lineRule="auto"/>
       </w:pPr>
       <w:r>
-        <w:t xml:space="preserve">Klasa Korisnik služi za pohranjivanje informacija o registriranim korisnicima </w:t>
-      </w:r>
-      <w:proofErr w:type="gramStart"/>
-      <w:r>
-        <w:t>sa</w:t>
-      </w:r>
-      <w:proofErr w:type="gramEnd"/>
-      <w:r>
-        <w:t xml:space="preserve"> baze podataka.  Ova je klasa u asocijaciji </w:t>
-      </w:r>
-      <w:proofErr w:type="gramStart"/>
-      <w:r>
-        <w:t>sa</w:t>
-      </w:r>
-      <w:proofErr w:type="gramEnd"/>
-      <w:r>
-        <w:t xml:space="preserve"> enumeracijom TipKorisnika jer postoje instance te enumeracije u klasi Korisnik. Također je i u agregaciji </w:t>
-      </w:r>
-      <w:proofErr w:type="gramStart"/>
-      <w:r>
-        <w:t>sa</w:t>
-      </w:r>
-      <w:proofErr w:type="gramEnd"/>
-      <w:r>
-        <w:t xml:space="preserve"> klasom Objekt3D jer se u klasi Korisnik agregiraju instance klase Objekt3D.</w:t>
+        <w:t>Package je struktura koja je ugniježđena unutar klase Posrednik, a sadrži podatke za prikaz 3D objekta unutar prozora za prikaz.</w:t>
       </w:r>
     </w:p>
     <w:p>
@@ -2797,23 +2188,10 @@
         <w:spacing w:line="360" w:lineRule="auto"/>
       </w:pPr>
       <w:r>
-        <w:t xml:space="preserve">Enumeracija TipKorisnika sadrži funkcije korisnika </w:t>
-      </w:r>
-      <w:proofErr w:type="gramStart"/>
-      <w:r>
-        <w:t>nad</w:t>
-      </w:r>
-      <w:proofErr w:type="gramEnd"/>
-      <w:r>
-        <w:t xml:space="preserve"> aplikacijom: običan korisnik, moderator ili administrator. U asocijaciji je </w:t>
-      </w:r>
-      <w:proofErr w:type="gramStart"/>
-      <w:r>
-        <w:t>sa</w:t>
-      </w:r>
-      <w:proofErr w:type="gramEnd"/>
-      <w:r>
-        <w:t xml:space="preserve"> klasom Korisnik, kao što je navedeno ranije.</w:t>
+        <w:t xml:space="preserve">Renderer je klasa koja služi za prikaz 3D objekta u prozoru za prikaz. </w:t>
+      </w:r>
+      <w:r>
+        <w:t xml:space="preserve">U običnoj je asocijaciji sa klasom Posrednik, kao što je navedeno već prije. </w:t>
       </w:r>
     </w:p>
     <w:p>
@@ -2821,149 +2199,7 @@
         <w:spacing w:line="360" w:lineRule="auto"/>
       </w:pPr>
       <w:r>
-        <w:t xml:space="preserve">Klasa Objekt3D služi za spremanje informacija o 3D objektu koji je preuzet </w:t>
-      </w:r>
-      <w:proofErr w:type="gramStart"/>
-      <w:r>
-        <w:t>sa</w:t>
-      </w:r>
-      <w:proofErr w:type="gramEnd"/>
-      <w:r>
-        <w:t xml:space="preserve"> baze podataka ili kreiran od strane korisnika. Ova je klasa u agregaciji </w:t>
-      </w:r>
-      <w:proofErr w:type="gramStart"/>
-      <w:r>
-        <w:t>sa</w:t>
-      </w:r>
-      <w:proofErr w:type="gramEnd"/>
-      <w:r>
-        <w:t xml:space="preserve"> klasom Korisnik, kao što je već prije navedeno.</w:t>
-      </w:r>
-    </w:p>
-    <w:p>
-      <w:pPr>
-        <w:spacing w:line="360" w:lineRule="auto"/>
-      </w:pPr>
-      <w:proofErr w:type="gramStart"/>
-      <w:r>
-        <w:t>Singleton klasa BazaPodataka služi kao adapter između aplikacije i baze podataka.</w:t>
-      </w:r>
-      <w:proofErr w:type="gramEnd"/>
-      <w:r>
-        <w:t xml:space="preserve"> Omogućava spajanje </w:t>
-      </w:r>
-      <w:proofErr w:type="gramStart"/>
-      <w:r>
-        <w:t>na</w:t>
-      </w:r>
-      <w:proofErr w:type="gramEnd"/>
-      <w:r>
-        <w:t xml:space="preserve"> bazu podataka te čitanje, upisivanje i uređivanje podataka koji se nalaze u bazi. Ova je klasa u običnoj asocijaciji </w:t>
-      </w:r>
-      <w:proofErr w:type="gramStart"/>
-      <w:r>
-        <w:t>sa</w:t>
-      </w:r>
-      <w:proofErr w:type="gramEnd"/>
-      <w:r>
-        <w:t xml:space="preserve"> klasom Korisnik budući da se neke operacije odnose na klasu Korisnik. Također se nalazi u običnoj asocijaciji </w:t>
-      </w:r>
-      <w:proofErr w:type="gramStart"/>
-      <w:r>
-        <w:t>sa</w:t>
-      </w:r>
-      <w:proofErr w:type="gramEnd"/>
-      <w:r>
-        <w:t xml:space="preserve"> klasom Posrednik.</w:t>
-      </w:r>
-    </w:p>
-    <w:p>
-      <w:pPr>
-        <w:spacing w:line="360" w:lineRule="auto"/>
-      </w:pPr>
-      <w:r>
-        <w:t xml:space="preserve">Posrednik je klasa koja pomoću klase BazaPodataka dohvaća 3D model, </w:t>
-      </w:r>
-      <w:proofErr w:type="gramStart"/>
-      <w:r>
-        <w:t>te</w:t>
-      </w:r>
-      <w:proofErr w:type="gramEnd"/>
-      <w:r>
-        <w:t xml:space="preserve"> vezane teksture i </w:t>
-      </w:r>
-      <w:r>
-        <w:rPr>
-          <w:i/>
-          <w:iCs/>
-        </w:rPr>
-        <w:t>shader</w:t>
-      </w:r>
-      <w:r>
-        <w:t xml:space="preserve">-e, i sprema ga u sebe za daljnje korištenje. Ona je u običnoj asocijaciji </w:t>
-      </w:r>
-      <w:proofErr w:type="gramStart"/>
-      <w:r>
-        <w:t>sa</w:t>
-      </w:r>
-      <w:proofErr w:type="gramEnd"/>
-      <w:r>
-        <w:t xml:space="preserve"> klasom Renderer jer Posrednik sadrži operacije pomoću kojih šalje 3D model i ostale važne podatke klasi Renderer za prikaz. Ova je klasa i u asocijaciji </w:t>
-      </w:r>
-      <w:proofErr w:type="gramStart"/>
-      <w:r>
-        <w:t>sa</w:t>
-      </w:r>
-      <w:proofErr w:type="gramEnd"/>
-      <w:r>
-        <w:t xml:space="preserve"> strukturom Package, ali takvoj sa Posrednik sadrži strukturu Package.</w:t>
-      </w:r>
-    </w:p>
-    <w:p>
-      <w:pPr>
-        <w:spacing w:line="360" w:lineRule="auto"/>
-      </w:pPr>
-      <w:proofErr w:type="gramStart"/>
-      <w:r>
-        <w:t>Package je struktura koja je ugniježđena unutar klase Posrednik, a sadrži podatke za prikaz 3D objekta unutar prozora za prikaz.</w:t>
-      </w:r>
-      <w:proofErr w:type="gramEnd"/>
-    </w:p>
-    <w:p>
-      <w:pPr>
-        <w:spacing w:line="360" w:lineRule="auto"/>
-      </w:pPr>
-      <w:proofErr w:type="gramStart"/>
-      <w:r>
-        <w:t>Renderer je klasa koja služi za prikaz 3D objekta u prozoru za prikaz.</w:t>
-      </w:r>
-      <w:proofErr w:type="gramEnd"/>
-      <w:r>
-        <w:t xml:space="preserve"> U običnoj je asocijaciji </w:t>
-      </w:r>
-      <w:proofErr w:type="gramStart"/>
-      <w:r>
-        <w:t>sa</w:t>
-      </w:r>
-      <w:proofErr w:type="gramEnd"/>
-      <w:r>
-        <w:t xml:space="preserve"> klasom Posrednik, kao što je navedeno već prije. </w:t>
-      </w:r>
-    </w:p>
-    <w:p>
-      <w:pPr>
-        <w:spacing w:line="360" w:lineRule="auto"/>
-      </w:pPr>
-      <w:r>
-        <w:t xml:space="preserve">Aplikacija sadrži 6 formi koji predstavljaju grafičko sučelje pomoću kojih korisnik navigira i koristi mogućnosti koje su mu </w:t>
-      </w:r>
-      <w:proofErr w:type="gramStart"/>
-      <w:r>
-        <w:t>na</w:t>
-      </w:r>
-      <w:proofErr w:type="gramEnd"/>
-      <w:r>
-        <w:t xml:space="preserve"> raspolaganju. Te forme su sljedeće:</w:t>
+        <w:t>Aplikacija sadrži 6 formi koji predstavljaju grafičko sučelje pomoću kojih korisnik navigira i koristi mogućnosti koje su mu na raspolaganju. Te forme su sljedeće:</w:t>
       </w:r>
     </w:p>
     <w:p>
@@ -2976,7 +2212,10 @@
         <w:ind w:left="840"/>
       </w:pPr>
       <w:r>
-        <w:t>FormaPocetna - ovo je glavna forma ove aplikacije jer se pomoću nje može pristupiti svim ostalim formama dostupne korisniku. Prije nego se ova forma u potpunosti učita, učita se FormaLogin.</w:t>
+        <w:t>FormaPocetna -</w:t>
+      </w:r>
+      <w:r>
+        <w:t xml:space="preserve"> ovo je glavna forma ove aplikacije jer se pomoću nje može pristupiti svim ostalim formama dostupne korisniku. Prije nego se ova forma u potpunosti učita, učita se FormaLogin.</w:t>
       </w:r>
     </w:p>
     <w:p>
@@ -2990,15 +2229,10 @@
       </w:pPr>
       <w:r>
         <w:lastRenderedPageBreak/>
-        <w:t xml:space="preserve">FormaLogin - ova forma se učita prije FormaPocetna, i ono traži korisnika da unese svoje korisnički ime i lozinku da bi mogli pristupiti ostatku aplikacije. U slučaju da korisnik </w:t>
-      </w:r>
-      <w:proofErr w:type="gramStart"/>
-      <w:r>
-        <w:t>nema</w:t>
-      </w:r>
-      <w:proofErr w:type="gramEnd"/>
-      <w:r>
-        <w:t xml:space="preserve"> račun može se regsitrirati preko FormaRegsitracija.</w:t>
+        <w:t>FormaLogin - ova forma se učita prije FormaPocetna, i ono traži korisnika da une</w:t>
+      </w:r>
+      <w:r>
+        <w:t>se svoje korisnički ime i lozinku da bi mogli pristupiti ostatku aplikacije. U slučaju da korisnik nema račun može se regsitrirati preko FormaRegsitracija.</w:t>
       </w:r>
     </w:p>
     <w:p>
@@ -3011,7 +2245,10 @@
         <w:ind w:left="840"/>
       </w:pPr>
       <w:r>
-        <w:t>FormaRegistracija - kao što i samo ime ove forme kaže, u ovoj formi se unose podaci za registraciju korisnika.</w:t>
+        <w:t xml:space="preserve">FormaRegistracija - kao što i samo ime ove forme kaže, u ovoj formi se unose podaci za registraciju </w:t>
+      </w:r>
+      <w:r>
+        <w:t>korisnika.</w:t>
       </w:r>
     </w:p>
     <w:p>
@@ -3024,15 +2261,10 @@
         <w:ind w:left="840"/>
       </w:pPr>
       <w:r>
-        <w:t xml:space="preserve">FormaPretrazivanje - ova forma je po važnosti vjerovatno druga najvažnija forma. Kada se forma učita ona pristupi bazi podataka, preuzima sve 3D objekte koji tamo postoje, i prikazuje ih korisniku u obliku tablica. Ova forma onda omogućava pregled 3D objekta u posebnom prozoru za prikaz, </w:t>
-      </w:r>
-      <w:proofErr w:type="gramStart"/>
-      <w:r>
-        <w:t>te</w:t>
-      </w:r>
-      <w:proofErr w:type="gramEnd"/>
-      <w:r>
-        <w:t xml:space="preserve"> omogućava i skidanja odabranog 3D objekta.</w:t>
+        <w:t>FormaPretrazivanje - ova forma je po važnosti vjerovatno druga najvažnija forma. Kada se forma učita ona pristupi bazi podataka, preuzima sve 3D objekte koji tamo postoje, i prikazuje ih korisniku u obliku tablica. Ova forma onda omogućava pregl</w:t>
+      </w:r>
+      <w:r>
+        <w:t>ed 3D objekta u posebnom prozoru za prikaz, te omogućava i skidanja odabranog 3D objekta.</w:t>
       </w:r>
     </w:p>
     <w:p>
@@ -3045,44 +2277,31 @@
         <w:ind w:left="840"/>
       </w:pPr>
       <w:r>
-        <w:t xml:space="preserve">FormaProfil - ova forma dozvoljava korisniku da pregleda svoje korisničke informacije koje je dao </w:t>
-      </w:r>
-      <w:proofErr w:type="gramStart"/>
-      <w:r>
-        <w:t>ili</w:t>
-      </w:r>
-      <w:proofErr w:type="gramEnd"/>
-      <w:r>
-        <w:t xml:space="preserve"> dala prilikom registracije. Također omogućava korisniku da </w:t>
+        <w:t xml:space="preserve">FormaProfil - ova forma dozvoljava korisniku da pregleda svoje korisničke informacije koje je dao ili dala prilikom registracije. Također omogućava korisniku da </w:t>
       </w:r>
       <w:r>
         <w:rPr>
           <w:i/>
           <w:iCs/>
         </w:rPr>
-        <w:t>upload-</w:t>
-      </w:r>
-      <w:r>
-        <w:t xml:space="preserve">a svoje vlastite 3D objekte. </w:t>
-      </w:r>
-      <w:proofErr w:type="gramStart"/>
-      <w:r>
-        <w:t xml:space="preserve">Taj </w:t>
+        <w:t>uploa</w:t>
       </w:r>
       <w:r>
         <w:rPr>
           <w:i/>
           <w:iCs/>
         </w:rPr>
-        <w:t>upload</w:t>
-      </w:r>
-      <w:proofErr w:type="gramEnd"/>
+        <w:t>d-</w:t>
+      </w:r>
+      <w:r>
+        <w:t xml:space="preserve">a svoje vlastite 3D objekte. Taj </w:t>
+      </w:r>
       <w:r>
         <w:rPr>
           <w:i/>
           <w:iCs/>
         </w:rPr>
-        <w:t xml:space="preserve"> </w:t>
+        <w:t xml:space="preserve">upload </w:t>
       </w:r>
       <w:r>
         <w:t>se realizira preko FormaUpload.</w:t>
@@ -3124,23 +2343,10 @@
         <w:t>upload-</w:t>
       </w:r>
       <w:r>
-        <w:t xml:space="preserve">ati </w:t>
-      </w:r>
-      <w:proofErr w:type="gramStart"/>
-      <w:r>
-        <w:t>na</w:t>
-      </w:r>
-      <w:proofErr w:type="gramEnd"/>
-      <w:r>
-        <w:t xml:space="preserve"> bazu podataka. Kada se svi potrebni podaci daju, klikom </w:t>
-      </w:r>
-      <w:proofErr w:type="gramStart"/>
-      <w:r>
-        <w:t>na</w:t>
-      </w:r>
-      <w:proofErr w:type="gramEnd"/>
-      <w:r>
-        <w:t xml:space="preserve"> gumb za potvrdu 3D objekt se spema na bazu podataka.</w:t>
+        <w:t xml:space="preserve">ati na bazu podataka. Kada se svi potrebni podaci daju, klikom na gumb za </w:t>
+      </w:r>
+      <w:r>
+        <w:t>potvrdu 3D objekt se spema na bazu podataka.</w:t>
       </w:r>
     </w:p>
     <w:p>
@@ -3213,21 +2419,12 @@
           <w:iCs/>
         </w:rPr>
       </w:pPr>
-      <w:proofErr w:type="gramStart"/>
       <w:r>
         <w:rPr>
           <w:i/>
           <w:iCs/>
         </w:rPr>
-        <w:t>Slika 3.1.</w:t>
-      </w:r>
-      <w:proofErr w:type="gramEnd"/>
-      <w:r>
-        <w:rPr>
-          <w:i/>
-          <w:iCs/>
-        </w:rPr>
-        <w:t xml:space="preserve"> Dijagram klasa - Visual Paradigm</w:t>
+        <w:t>Slika 3.1. Dijagram klasa - Visual Paradigm</w:t>
       </w:r>
     </w:p>
     <w:p>
@@ -3306,85 +2503,50 @@
           <w:docGrid w:linePitch="360"/>
         </w:sectPr>
       </w:pPr>
-      <w:proofErr w:type="gramStart"/>
       <w:r>
         <w:rPr>
           <w:i/>
           <w:iCs/>
         </w:rPr>
-        <w:t>Slika 3.2.</w:t>
-      </w:r>
-      <w:proofErr w:type="gramEnd"/>
-      <w:r>
-        <w:rPr>
-          <w:i/>
-          <w:iCs/>
-        </w:rPr>
-        <w:t xml:space="preserve"> Dijagram klasa - Visual Studio</w:t>
+        <w:t>Slika 3.2. Dijagram klasa - Visual Studio</w:t>
       </w:r>
     </w:p>
     <w:p>
       <w:pPr>
         <w:pStyle w:val="Heading1"/>
       </w:pPr>
-      <w:bookmarkStart w:id="12" w:name="_Toc387581880"/>
+      <w:bookmarkStart w:id="10" w:name="_Toc19835"/>
       <w:r>
         <w:lastRenderedPageBreak/>
         <w:t>4. ERA model</w:t>
       </w:r>
-      <w:bookmarkEnd w:id="12"/>
+      <w:bookmarkEnd w:id="10"/>
     </w:p>
     <w:p>
       <w:pPr>
         <w:spacing w:line="360" w:lineRule="auto"/>
       </w:pPr>
       <w:r>
-        <w:t>Tablica tip_korisnika povezana je s tablicom korisnik vezom kardinaliteta 1</w:t>
-      </w:r>
-      <w:proofErr w:type="gramStart"/>
-      <w:r>
-        <w:t>:N</w:t>
-      </w:r>
-      <w:proofErr w:type="gramEnd"/>
-      <w:r>
-        <w:t xml:space="preserve"> s opcionalnošću na strani N, što znači da jedan tip korisnika može pripadati više korisnika, a ne mora pripadati nijednom. </w:t>
-      </w:r>
-      <w:proofErr w:type="gramStart"/>
-      <w:r>
-        <w:t>Svaki korisnik može imati samo jedan tip.</w:t>
-      </w:r>
-      <w:proofErr w:type="gramEnd"/>
+        <w:t>Tablica tip_korisnika povezana je s tablicom korisnik vezom kardinaliteta 1:N s opcionalnošću n</w:t>
+      </w:r>
+      <w:r>
+        <w:t>a strani N, što znači da jedan tip korisnika može pripadati više korisnika, a ne mora pripadati nijednom. Svaki korisnik može imati samo jedan tip.</w:t>
+      </w:r>
     </w:p>
     <w:p>
       <w:pPr>
         <w:spacing w:line="360" w:lineRule="auto"/>
       </w:pPr>
       <w:r>
-        <w:t>Tablice Korisnik i 3D_objekt povezane su vezom kardinaliteta 1</w:t>
-      </w:r>
-      <w:proofErr w:type="gramStart"/>
-      <w:r>
-        <w:t>:N</w:t>
-      </w:r>
-      <w:proofErr w:type="gramEnd"/>
-      <w:r>
-        <w:t xml:space="preserve"> s opcionalnošću na obje strane. To znači da korisnik može, a i ne mora biti vlasnik 3D_objekta </w:t>
-      </w:r>
-      <w:proofErr w:type="gramStart"/>
-      <w:r>
-        <w:t>ili</w:t>
-      </w:r>
-      <w:proofErr w:type="gramEnd"/>
-      <w:r>
-        <w:t xml:space="preserve"> više njih. Isto tako 3D_objekt može i ne mora pripadati korisniku </w:t>
-      </w:r>
-      <w:proofErr w:type="gramStart"/>
-      <w:r>
-        <w:t>ili</w:t>
-      </w:r>
-      <w:proofErr w:type="gramEnd"/>
-      <w:r>
-        <w:t xml:space="preserve"> više njih.</w:t>
+        <w:t>Tablice Korisnik i 3D_objekt povezane su vezom kardinaliteta 1:N s opcionalnošću na obje strane. To znači da</w:t>
+      </w:r>
+      <w:r>
+        <w:t xml:space="preserve"> korisnik m</w:t>
+      </w:r>
+      <w:bookmarkStart w:id="11" w:name="_GoBack"/>
+      <w:bookmarkEnd w:id="11"/>
+      <w:r>
+        <w:t>ože, a i ne mora biti vlasnik 3D_objekta ili više njih. Isto tako 3D_objekt može i ne mora pripadati korisniku ili više njih.</w:t>
       </w:r>
     </w:p>
     <w:p>
@@ -3392,50 +2554,22 @@
         <w:spacing w:line="360" w:lineRule="auto"/>
       </w:pPr>
       <w:r>
-        <w:t>Tablice kategorija i 3D_objekt povezane su vezom 1</w:t>
-      </w:r>
-      <w:proofErr w:type="gramStart"/>
-      <w:r>
-        <w:t>:N</w:t>
-      </w:r>
-      <w:proofErr w:type="gramEnd"/>
-      <w:r>
-        <w:t xml:space="preserve"> s opcionalnošću na strani N. Kategorija može i ne mora pripadati 3D_objektu ili više njih. </w:t>
-      </w:r>
-      <w:proofErr w:type="gramStart"/>
-      <w:r>
-        <w:t>3D_objekt ima 1 i samo jednu kategoriju.</w:t>
-      </w:r>
-      <w:proofErr w:type="gramEnd"/>
+        <w:t>Tablice kategorija i 3D_objekt povezane su vezom 1:N s opcionalnošću na strani N. Kategorija može i ne mora pripadati 3</w:t>
+      </w:r>
+      <w:r>
+        <w:t>D_objektu ili više njih. 3D_objekt ima 1 i samo jednu kategoriju.</w:t>
+      </w:r>
     </w:p>
     <w:p>
       <w:pPr>
         <w:spacing w:line="360" w:lineRule="auto"/>
       </w:pPr>
       <w:r>
-        <w:t>Tablice 3D_objekt i tekstura su povezane vezom 1</w:t>
-      </w:r>
-      <w:proofErr w:type="gramStart"/>
-      <w:r>
-        <w:t>:N</w:t>
-      </w:r>
-      <w:proofErr w:type="gramEnd"/>
-      <w:r>
-        <w:t xml:space="preserve"> bez opcionalnosti. </w:t>
-      </w:r>
-      <w:proofErr w:type="gramStart"/>
-      <w:r>
-        <w:t>Jedan 3D_objekt sadrži minimalno jednu teksturu, a može ih imati i više.</w:t>
-      </w:r>
-      <w:proofErr w:type="gramEnd"/>
-      <w:r>
-        <w:t xml:space="preserve"> </w:t>
-      </w:r>
-      <w:proofErr w:type="gramStart"/>
-      <w:r>
-        <w:t>Tekstura pripada jednom i samo jednom 3D_objektu.</w:t>
-      </w:r>
-      <w:proofErr w:type="gramEnd"/>
+        <w:t>Tablice 3D_objekt i tekstura su povezane vezom 1:N bez opcionalnosti. Jedan 3D_objekt sadrži minimalno jednu teksturu, a može ih imati i više. Tekstura pripada jednom i samo jednom 3D_objekt</w:t>
+      </w:r>
+      <w:r>
+        <w:t>u.</w:t>
+      </w:r>
     </w:p>
     <w:p>
       <w:pPr>
@@ -3448,29 +2582,8 @@
         </w:sectPr>
       </w:pPr>
       <w:r>
-        <w:t>Tablice 3D_objekt i shader su povezanom vezom 1</w:t>
-      </w:r>
-      <w:proofErr w:type="gramStart"/>
-      <w:r>
-        <w:t>:N</w:t>
-      </w:r>
-      <w:proofErr w:type="gramEnd"/>
-      <w:r>
-        <w:t xml:space="preserve"> bez opcionalnosti. </w:t>
-      </w:r>
-      <w:proofErr w:type="gramStart"/>
-      <w:r>
-        <w:t>Jedan 3D_objekt sadrži minimalno jedan shader, a može ih sadržavati i više.</w:t>
-      </w:r>
-      <w:proofErr w:type="gramEnd"/>
-      <w:r>
-        <w:t xml:space="preserve"> </w:t>
-      </w:r>
-      <w:proofErr w:type="gramStart"/>
-      <w:r>
-        <w:t>Shader pripada jednom i samo jednom 3D_objektu.</w:t>
-      </w:r>
-      <w:proofErr w:type="gramEnd"/>
+        <w:t>Tablice 3D_objekt i shader su povezanom vezom 1:N bez opcionalnosti. Jedan 3D_objekt sadrži minimalno jedan shader, a može ih sadržavati i više. Shader pripada jednom i samo jednom 3D_objektu.</w:t>
+      </w:r>
     </w:p>
     <w:p>
       <w:pPr>
@@ -3554,21 +2667,12 @@
           <w:iCs/>
         </w:rPr>
       </w:pPr>
-      <w:proofErr w:type="gramStart"/>
       <w:r>
         <w:rPr>
           <w:i/>
           <w:iCs/>
         </w:rPr>
-        <w:t>Slika 4.1.</w:t>
-      </w:r>
-      <w:proofErr w:type="gramEnd"/>
-      <w:r>
-        <w:rPr>
-          <w:i/>
-          <w:iCs/>
-        </w:rPr>
-        <w:t xml:space="preserve"> ERA model</w:t>
+        <w:t>Slika 4.1. ERA model</w:t>
       </w:r>
     </w:p>
     <w:p>
@@ -3576,10 +2680,2465 @@
         <w:tabs>
           <w:tab w:val="left" w:pos="7860"/>
         </w:tabs>
-      </w:pPr>
+        <w:sectPr>
+          <w:pgSz w:w="16838" w:h="11906" w:orient="landscape"/>
+          <w:pgMar w:top="1417" w:right="1417" w:bottom="1417" w:left="1417" w:header="708" w:footer="708" w:gutter="0"/>
+          <w:cols w:space="720"/>
+          <w:docGrid w:linePitch="360"/>
+        </w:sectPr>
+      </w:pPr>
+    </w:p>
+    <w:p>
+      <w:pPr>
+        <w:pStyle w:val="Heading1"/>
+        <w:numPr>
+          <w:ilvl w:val="0"/>
+          <w:numId w:val="2"/>
+        </w:numPr>
+      </w:pPr>
+      <w:r>
+        <w:lastRenderedPageBreak/>
+        <w:t>SQL kod</w:t>
+      </w:r>
+    </w:p>
+    <w:p>
+      <w:pPr>
+        <w:shd w:val="clear" w:color="auto" w:fill="F3F3F3"/>
+        <w:spacing w:after="0" w:line="240" w:lineRule="auto"/>
+        <w:jc w:val="left"/>
+        <w:rPr>
+          <w:rFonts w:ascii="Courier New" w:hAnsi="Courier New" w:cs="Courier New"/>
+          <w:sz w:val="20"/>
+          <w:szCs w:val="20"/>
+        </w:rPr>
+      </w:pPr>
+      <w:r>
+        <w:rPr>
+          <w:rFonts w:ascii="Courier New" w:hAnsi="Courier New" w:cs="Courier New"/>
+          <w:sz w:val="20"/>
+          <w:szCs w:val="20"/>
+        </w:rPr>
+        <w:t>USE [Baza1]</w:t>
+      </w:r>
+    </w:p>
+    <w:p>
+      <w:pPr>
+        <w:shd w:val="clear" w:color="auto" w:fill="F3F3F3"/>
+        <w:spacing w:after="0" w:line="240" w:lineRule="auto"/>
+        <w:jc w:val="left"/>
+        <w:rPr>
+          <w:rFonts w:ascii="Courier New" w:hAnsi="Courier New" w:cs="Courier New"/>
+          <w:sz w:val="20"/>
+          <w:szCs w:val="20"/>
+        </w:rPr>
+      </w:pPr>
+      <w:r>
+        <w:rPr>
+          <w:rFonts w:ascii="Courier New" w:hAnsi="Courier New" w:cs="Courier New"/>
+          <w:sz w:val="20"/>
+          <w:szCs w:val="20"/>
+        </w:rPr>
+        <w:t>GO</w:t>
+      </w:r>
+    </w:p>
+    <w:p>
+      <w:pPr>
+        <w:shd w:val="clear" w:color="auto" w:fill="F3F3F3"/>
+        <w:spacing w:after="0" w:line="240" w:lineRule="auto"/>
+        <w:jc w:val="left"/>
+        <w:rPr>
+          <w:rFonts w:ascii="Courier New" w:hAnsi="Courier New" w:cs="Courier New"/>
+          <w:sz w:val="20"/>
+          <w:szCs w:val="20"/>
+        </w:rPr>
+      </w:pPr>
+    </w:p>
+    <w:p>
+      <w:pPr>
+        <w:shd w:val="clear" w:color="auto" w:fill="F3F3F3"/>
+        <w:spacing w:after="0" w:line="240" w:lineRule="auto"/>
+        <w:jc w:val="left"/>
+        <w:rPr>
+          <w:rFonts w:ascii="Courier New" w:hAnsi="Courier New" w:cs="Courier New"/>
+          <w:sz w:val="20"/>
+          <w:szCs w:val="20"/>
+        </w:rPr>
+      </w:pPr>
+      <w:r>
+        <w:rPr>
+          <w:rFonts w:ascii="Courier New" w:hAnsi="Courier New" w:cs="Courier New"/>
+          <w:sz w:val="20"/>
+          <w:szCs w:val="20"/>
+        </w:rPr>
+        <w:t>/****** Object:  Table [dbo].[3D_objekt]    Script Date: 23.5.2014. 19:27:50 ******/</w:t>
+      </w:r>
+    </w:p>
+    <w:p>
+      <w:pPr>
+        <w:shd w:val="clear" w:color="auto" w:fill="F3F3F3"/>
+        <w:spacing w:after="0" w:line="240" w:lineRule="auto"/>
+        <w:jc w:val="left"/>
+        <w:rPr>
+          <w:rFonts w:ascii="Courier New" w:hAnsi="Courier New" w:cs="Courier New"/>
+          <w:sz w:val="20"/>
+          <w:szCs w:val="20"/>
+        </w:rPr>
+      </w:pPr>
+      <w:r>
+        <w:rPr>
+          <w:rFonts w:ascii="Courier New" w:hAnsi="Courier New" w:cs="Courier New"/>
+          <w:sz w:val="20"/>
+          <w:szCs w:val="20"/>
+        </w:rPr>
+        <w:t>SET ANSI_NULLS ON</w:t>
+      </w:r>
+    </w:p>
+    <w:p>
+      <w:pPr>
+        <w:shd w:val="clear" w:color="auto" w:fill="F3F3F3"/>
+        <w:spacing w:after="0" w:line="240" w:lineRule="auto"/>
+        <w:jc w:val="left"/>
+        <w:rPr>
+          <w:rFonts w:ascii="Courier New" w:hAnsi="Courier New" w:cs="Courier New"/>
+          <w:sz w:val="20"/>
+          <w:szCs w:val="20"/>
+        </w:rPr>
+      </w:pPr>
+      <w:r>
+        <w:rPr>
+          <w:rFonts w:ascii="Courier New" w:hAnsi="Courier New" w:cs="Courier New"/>
+          <w:sz w:val="20"/>
+          <w:szCs w:val="20"/>
+        </w:rPr>
+        <w:t>GO</w:t>
+      </w:r>
+    </w:p>
+    <w:p>
+      <w:pPr>
+        <w:shd w:val="clear" w:color="auto" w:fill="F3F3F3"/>
+        <w:spacing w:after="0" w:line="240" w:lineRule="auto"/>
+        <w:jc w:val="left"/>
+        <w:rPr>
+          <w:rFonts w:ascii="Courier New" w:hAnsi="Courier New" w:cs="Courier New"/>
+          <w:sz w:val="20"/>
+          <w:szCs w:val="20"/>
+        </w:rPr>
+      </w:pPr>
+    </w:p>
+    <w:p>
+      <w:pPr>
+        <w:shd w:val="clear" w:color="auto" w:fill="F3F3F3"/>
+        <w:spacing w:after="0" w:line="240" w:lineRule="auto"/>
+        <w:jc w:val="left"/>
+        <w:rPr>
+          <w:rFonts w:ascii="Courier New" w:hAnsi="Courier New" w:cs="Courier New"/>
+          <w:sz w:val="20"/>
+          <w:szCs w:val="20"/>
+        </w:rPr>
+      </w:pPr>
+      <w:r>
+        <w:rPr>
+          <w:rFonts w:ascii="Courier New" w:hAnsi="Courier New" w:cs="Courier New"/>
+          <w:sz w:val="20"/>
+          <w:szCs w:val="20"/>
+        </w:rPr>
+        <w:t>SET QUOTED_IDENTIFIER ON</w:t>
+      </w:r>
+    </w:p>
+    <w:p>
+      <w:pPr>
+        <w:shd w:val="clear" w:color="auto" w:fill="F3F3F3"/>
+        <w:spacing w:after="0" w:line="240" w:lineRule="auto"/>
+        <w:jc w:val="left"/>
+        <w:rPr>
+          <w:rFonts w:ascii="Courier New" w:hAnsi="Courier New" w:cs="Courier New"/>
+          <w:sz w:val="20"/>
+          <w:szCs w:val="20"/>
+        </w:rPr>
+      </w:pPr>
+      <w:r>
+        <w:rPr>
+          <w:rFonts w:ascii="Courier New" w:hAnsi="Courier New" w:cs="Courier New"/>
+          <w:sz w:val="20"/>
+          <w:szCs w:val="20"/>
+        </w:rPr>
+        <w:t>GO</w:t>
+      </w:r>
+    </w:p>
+    <w:p>
+      <w:pPr>
+        <w:shd w:val="clear" w:color="auto" w:fill="F3F3F3"/>
+        <w:spacing w:after="0" w:line="240" w:lineRule="auto"/>
+        <w:jc w:val="left"/>
+        <w:rPr>
+          <w:rFonts w:ascii="Courier New" w:hAnsi="Courier New" w:cs="Courier New"/>
+          <w:sz w:val="20"/>
+          <w:szCs w:val="20"/>
+        </w:rPr>
+      </w:pPr>
+    </w:p>
+    <w:p>
+      <w:pPr>
+        <w:shd w:val="clear" w:color="auto" w:fill="F3F3F3"/>
+        <w:spacing w:after="0" w:line="240" w:lineRule="auto"/>
+        <w:jc w:val="left"/>
+        <w:rPr>
+          <w:rFonts w:ascii="Courier New" w:hAnsi="Courier New" w:cs="Courier New"/>
+          <w:sz w:val="20"/>
+          <w:szCs w:val="20"/>
+        </w:rPr>
+      </w:pPr>
+      <w:r>
+        <w:rPr>
+          <w:rFonts w:ascii="Courier New" w:hAnsi="Courier New" w:cs="Courier New"/>
+          <w:sz w:val="20"/>
+          <w:szCs w:val="20"/>
+        </w:rPr>
+        <w:t>SET ANSI_PADDING ON</w:t>
+      </w:r>
+    </w:p>
+    <w:p>
+      <w:pPr>
+        <w:shd w:val="clear" w:color="auto" w:fill="F3F3F3"/>
+        <w:spacing w:after="0" w:line="240" w:lineRule="auto"/>
+        <w:jc w:val="left"/>
+        <w:rPr>
+          <w:rFonts w:ascii="Courier New" w:hAnsi="Courier New" w:cs="Courier New"/>
+          <w:sz w:val="20"/>
+          <w:szCs w:val="20"/>
+        </w:rPr>
+      </w:pPr>
+      <w:r>
+        <w:rPr>
+          <w:rFonts w:ascii="Courier New" w:hAnsi="Courier New" w:cs="Courier New"/>
+          <w:sz w:val="20"/>
+          <w:szCs w:val="20"/>
+        </w:rPr>
+        <w:t>GO</w:t>
+      </w:r>
+    </w:p>
+    <w:p>
+      <w:pPr>
+        <w:shd w:val="clear" w:color="auto" w:fill="F3F3F3"/>
+        <w:spacing w:after="0" w:line="240" w:lineRule="auto"/>
+        <w:jc w:val="left"/>
+        <w:rPr>
+          <w:rFonts w:ascii="Courier New" w:hAnsi="Courier New" w:cs="Courier New"/>
+          <w:sz w:val="20"/>
+          <w:szCs w:val="20"/>
+        </w:rPr>
+      </w:pPr>
+    </w:p>
+    <w:p>
+      <w:pPr>
+        <w:shd w:val="clear" w:color="auto" w:fill="F3F3F3"/>
+        <w:spacing w:after="0" w:line="240" w:lineRule="auto"/>
+        <w:jc w:val="left"/>
+        <w:rPr>
+          <w:rFonts w:ascii="Courier New" w:hAnsi="Courier New" w:cs="Courier New"/>
+          <w:sz w:val="20"/>
+          <w:szCs w:val="20"/>
+        </w:rPr>
+      </w:pPr>
+      <w:r>
+        <w:rPr>
+          <w:rFonts w:ascii="Courier New" w:hAnsi="Courier New" w:cs="Courier New"/>
+          <w:sz w:val="20"/>
+          <w:szCs w:val="20"/>
+        </w:rPr>
+        <w:t>CREATE TABLE [dbo].[3D_objekt](</w:t>
+      </w:r>
+    </w:p>
+    <w:p>
+      <w:pPr>
+        <w:shd w:val="clear" w:color="auto" w:fill="F3F3F3"/>
+        <w:spacing w:after="0" w:line="240" w:lineRule="auto"/>
+        <w:jc w:val="left"/>
+        <w:rPr>
+          <w:rFonts w:ascii="Courier New" w:hAnsi="Courier New" w:cs="Courier New"/>
+          <w:sz w:val="20"/>
+          <w:szCs w:val="20"/>
+        </w:rPr>
+      </w:pPr>
+      <w:r>
+        <w:rPr>
+          <w:rFonts w:ascii="Courier New" w:hAnsi="Courier New" w:cs="Courier New"/>
+          <w:sz w:val="20"/>
+          <w:szCs w:val="20"/>
+        </w:rPr>
+        <w:tab/>
+        <w:t>[id] [int] IDENTITY(1,1) NOT NULL,</w:t>
+      </w:r>
+    </w:p>
+    <w:p>
+      <w:pPr>
+        <w:shd w:val="clear" w:color="auto" w:fill="F3F3F3"/>
+        <w:spacing w:after="0" w:line="240" w:lineRule="auto"/>
+        <w:jc w:val="left"/>
+        <w:rPr>
+          <w:rFonts w:ascii="Courier New" w:hAnsi="Courier New" w:cs="Courier New"/>
+          <w:sz w:val="20"/>
+          <w:szCs w:val="20"/>
+        </w:rPr>
+      </w:pPr>
+      <w:r>
+        <w:rPr>
+          <w:rFonts w:ascii="Courier New" w:hAnsi="Courier New" w:cs="Courier New"/>
+          <w:sz w:val="20"/>
+          <w:szCs w:val="20"/>
+        </w:rPr>
+        <w:tab/>
+        <w:t>[kategorija</w:t>
+      </w:r>
+      <w:r>
+        <w:rPr>
+          <w:rFonts w:ascii="Courier New" w:hAnsi="Courier New" w:cs="Courier New"/>
+          <w:sz w:val="20"/>
+          <w:szCs w:val="20"/>
+        </w:rPr>
+        <w:t>] [int] NOT NULL,</w:t>
+      </w:r>
+    </w:p>
+    <w:p>
+      <w:pPr>
+        <w:shd w:val="clear" w:color="auto" w:fill="F3F3F3"/>
+        <w:spacing w:after="0" w:line="240" w:lineRule="auto"/>
+        <w:jc w:val="left"/>
+        <w:rPr>
+          <w:rFonts w:ascii="Courier New" w:hAnsi="Courier New" w:cs="Courier New"/>
+          <w:sz w:val="20"/>
+          <w:szCs w:val="20"/>
+        </w:rPr>
+      </w:pPr>
+      <w:r>
+        <w:rPr>
+          <w:rFonts w:ascii="Courier New" w:hAnsi="Courier New" w:cs="Courier New"/>
+          <w:sz w:val="20"/>
+          <w:szCs w:val="20"/>
+        </w:rPr>
+        <w:tab/>
+        <w:t>[model] [varchar](100) NOT NULL,</w:t>
+      </w:r>
+    </w:p>
+    <w:p>
+      <w:pPr>
+        <w:shd w:val="clear" w:color="auto" w:fill="F3F3F3"/>
+        <w:spacing w:after="0" w:line="240" w:lineRule="auto"/>
+        <w:jc w:val="left"/>
+        <w:rPr>
+          <w:rFonts w:ascii="Courier New" w:hAnsi="Courier New" w:cs="Courier New"/>
+          <w:sz w:val="20"/>
+          <w:szCs w:val="20"/>
+        </w:rPr>
+      </w:pPr>
+      <w:r>
+        <w:rPr>
+          <w:rFonts w:ascii="Courier New" w:hAnsi="Courier New" w:cs="Courier New"/>
+          <w:sz w:val="20"/>
+          <w:szCs w:val="20"/>
+        </w:rPr>
+        <w:tab/>
+        <w:t>[naziv] [varchar](100) NOT NULL,</w:t>
+      </w:r>
+    </w:p>
+    <w:p>
+      <w:pPr>
+        <w:shd w:val="clear" w:color="auto" w:fill="F3F3F3"/>
+        <w:spacing w:after="0" w:line="240" w:lineRule="auto"/>
+        <w:jc w:val="left"/>
+        <w:rPr>
+          <w:rFonts w:ascii="Courier New" w:hAnsi="Courier New" w:cs="Courier New"/>
+          <w:sz w:val="20"/>
+          <w:szCs w:val="20"/>
+        </w:rPr>
+      </w:pPr>
+      <w:r>
+        <w:rPr>
+          <w:rFonts w:ascii="Courier New" w:hAnsi="Courier New" w:cs="Courier New"/>
+          <w:sz w:val="20"/>
+          <w:szCs w:val="20"/>
+        </w:rPr>
+        <w:tab/>
+        <w:t>[opis] [varchar](100) NULL,</w:t>
+      </w:r>
+    </w:p>
+    <w:p>
+      <w:pPr>
+        <w:shd w:val="clear" w:color="auto" w:fill="F3F3F3"/>
+        <w:spacing w:after="0" w:line="240" w:lineRule="auto"/>
+        <w:jc w:val="left"/>
+        <w:rPr>
+          <w:rFonts w:ascii="Courier New" w:hAnsi="Courier New" w:cs="Courier New"/>
+          <w:sz w:val="20"/>
+          <w:szCs w:val="20"/>
+        </w:rPr>
+      </w:pPr>
+      <w:r>
+        <w:rPr>
+          <w:rFonts w:ascii="Courier New" w:hAnsi="Courier New" w:cs="Courier New"/>
+          <w:sz w:val="20"/>
+          <w:szCs w:val="20"/>
+        </w:rPr>
+        <w:tab/>
+        <w:t>[korisnikid] [int] NOT NULL</w:t>
+      </w:r>
+    </w:p>
+    <w:p>
+      <w:pPr>
+        <w:shd w:val="clear" w:color="auto" w:fill="F3F3F3"/>
+        <w:spacing w:after="0" w:line="240" w:lineRule="auto"/>
+        <w:jc w:val="left"/>
+        <w:rPr>
+          <w:rFonts w:ascii="Courier New" w:hAnsi="Courier New" w:cs="Courier New"/>
+          <w:sz w:val="20"/>
+          <w:szCs w:val="20"/>
+        </w:rPr>
+      </w:pPr>
+      <w:r>
+        <w:rPr>
+          <w:rFonts w:ascii="Courier New" w:hAnsi="Courier New" w:cs="Courier New"/>
+          <w:sz w:val="20"/>
+          <w:szCs w:val="20"/>
+        </w:rPr>
+        <w:t>) ON [PRIMARY]</w:t>
+      </w:r>
+    </w:p>
+    <w:p>
+      <w:pPr>
+        <w:shd w:val="clear" w:color="auto" w:fill="F3F3F3"/>
+        <w:spacing w:after="0" w:line="240" w:lineRule="auto"/>
+        <w:jc w:val="left"/>
+        <w:rPr>
+          <w:rFonts w:ascii="Courier New" w:hAnsi="Courier New" w:cs="Courier New"/>
+          <w:sz w:val="20"/>
+          <w:szCs w:val="20"/>
+        </w:rPr>
+      </w:pPr>
+    </w:p>
+    <w:p>
+      <w:pPr>
+        <w:shd w:val="clear" w:color="auto" w:fill="F3F3F3"/>
+        <w:spacing w:after="0" w:line="240" w:lineRule="auto"/>
+        <w:jc w:val="left"/>
+        <w:rPr>
+          <w:rFonts w:ascii="Courier New" w:hAnsi="Courier New" w:cs="Courier New"/>
+          <w:sz w:val="20"/>
+          <w:szCs w:val="20"/>
+        </w:rPr>
+      </w:pPr>
+      <w:r>
+        <w:rPr>
+          <w:rFonts w:ascii="Courier New" w:hAnsi="Courier New" w:cs="Courier New"/>
+          <w:sz w:val="20"/>
+          <w:szCs w:val="20"/>
+        </w:rPr>
+        <w:t>GO</w:t>
+      </w:r>
+    </w:p>
+    <w:p>
+      <w:pPr>
+        <w:shd w:val="clear" w:color="auto" w:fill="F3F3F3"/>
+        <w:spacing w:after="0" w:line="240" w:lineRule="auto"/>
+        <w:jc w:val="left"/>
+        <w:rPr>
+          <w:rFonts w:ascii="Courier New" w:hAnsi="Courier New" w:cs="Courier New"/>
+          <w:sz w:val="20"/>
+          <w:szCs w:val="20"/>
+        </w:rPr>
+      </w:pPr>
+    </w:p>
+    <w:p>
+      <w:pPr>
+        <w:shd w:val="clear" w:color="auto" w:fill="F3F3F3"/>
+        <w:spacing w:after="0" w:line="240" w:lineRule="auto"/>
+        <w:jc w:val="left"/>
+        <w:rPr>
+          <w:rFonts w:ascii="Courier New" w:hAnsi="Courier New" w:cs="Courier New"/>
+          <w:sz w:val="20"/>
+          <w:szCs w:val="20"/>
+        </w:rPr>
+      </w:pPr>
+      <w:r>
+        <w:rPr>
+          <w:rFonts w:ascii="Courier New" w:hAnsi="Courier New" w:cs="Courier New"/>
+          <w:sz w:val="20"/>
+          <w:szCs w:val="20"/>
+        </w:rPr>
+        <w:t>SET ANSI_PADDING OFF</w:t>
+      </w:r>
+    </w:p>
+    <w:p>
+      <w:pPr>
+        <w:shd w:val="clear" w:color="auto" w:fill="F3F3F3"/>
+        <w:spacing w:after="0" w:line="240" w:lineRule="auto"/>
+        <w:jc w:val="left"/>
+        <w:rPr>
+          <w:rFonts w:ascii="Courier New" w:hAnsi="Courier New" w:cs="Courier New"/>
+          <w:sz w:val="20"/>
+          <w:szCs w:val="20"/>
+        </w:rPr>
+      </w:pPr>
+      <w:r>
+        <w:rPr>
+          <w:rFonts w:ascii="Courier New" w:hAnsi="Courier New" w:cs="Courier New"/>
+          <w:sz w:val="20"/>
+          <w:szCs w:val="20"/>
+        </w:rPr>
+        <w:t>GO</w:t>
+      </w:r>
+    </w:p>
+    <w:p>
+      <w:pPr>
+        <w:shd w:val="clear" w:color="auto" w:fill="F3F3F3"/>
+        <w:spacing w:after="0" w:line="240" w:lineRule="auto"/>
+        <w:jc w:val="left"/>
+        <w:rPr>
+          <w:rFonts w:ascii="Courier New" w:hAnsi="Courier New" w:cs="Courier New"/>
+          <w:sz w:val="20"/>
+          <w:szCs w:val="20"/>
+        </w:rPr>
+      </w:pPr>
+    </w:p>
+    <w:p>
+      <w:pPr>
+        <w:shd w:val="clear" w:color="auto" w:fill="F3F3F3"/>
+        <w:spacing w:after="0" w:line="240" w:lineRule="auto"/>
+        <w:jc w:val="left"/>
+        <w:rPr>
+          <w:rFonts w:ascii="Courier New" w:hAnsi="Courier New" w:cs="Courier New"/>
+          <w:sz w:val="20"/>
+          <w:szCs w:val="20"/>
+        </w:rPr>
+      </w:pPr>
+      <w:r>
+        <w:rPr>
+          <w:rFonts w:ascii="Courier New" w:hAnsi="Courier New" w:cs="Courier New"/>
+          <w:sz w:val="20"/>
+          <w:szCs w:val="20"/>
+        </w:rPr>
+        <w:t xml:space="preserve">/****** Object:  Table [dbo].[kategorija]    Script Date: </w:t>
+      </w:r>
+      <w:r>
+        <w:rPr>
+          <w:rFonts w:ascii="Courier New" w:hAnsi="Courier New" w:cs="Courier New"/>
+          <w:sz w:val="20"/>
+          <w:szCs w:val="20"/>
+        </w:rPr>
+        <w:t>23.5.2014. 19:27:50 ******/</w:t>
+      </w:r>
+    </w:p>
+    <w:p>
+      <w:pPr>
+        <w:shd w:val="clear" w:color="auto" w:fill="F3F3F3"/>
+        <w:spacing w:after="0" w:line="240" w:lineRule="auto"/>
+        <w:jc w:val="left"/>
+        <w:rPr>
+          <w:rFonts w:ascii="Courier New" w:hAnsi="Courier New" w:cs="Courier New"/>
+          <w:sz w:val="20"/>
+          <w:szCs w:val="20"/>
+        </w:rPr>
+      </w:pPr>
+      <w:r>
+        <w:rPr>
+          <w:rFonts w:ascii="Courier New" w:hAnsi="Courier New" w:cs="Courier New"/>
+          <w:sz w:val="20"/>
+          <w:szCs w:val="20"/>
+        </w:rPr>
+        <w:t>SET ANSI_NULLS ON</w:t>
+      </w:r>
+    </w:p>
+    <w:p>
+      <w:pPr>
+        <w:shd w:val="clear" w:color="auto" w:fill="F3F3F3"/>
+        <w:spacing w:after="0" w:line="240" w:lineRule="auto"/>
+        <w:jc w:val="left"/>
+        <w:rPr>
+          <w:rFonts w:ascii="Courier New" w:hAnsi="Courier New" w:cs="Courier New"/>
+          <w:sz w:val="20"/>
+          <w:szCs w:val="20"/>
+        </w:rPr>
+      </w:pPr>
+      <w:r>
+        <w:rPr>
+          <w:rFonts w:ascii="Courier New" w:hAnsi="Courier New" w:cs="Courier New"/>
+          <w:sz w:val="20"/>
+          <w:szCs w:val="20"/>
+        </w:rPr>
+        <w:t>GO</w:t>
+      </w:r>
+    </w:p>
+    <w:p>
+      <w:pPr>
+        <w:shd w:val="clear" w:color="auto" w:fill="F3F3F3"/>
+        <w:spacing w:after="0" w:line="240" w:lineRule="auto"/>
+        <w:jc w:val="left"/>
+        <w:rPr>
+          <w:rFonts w:ascii="Courier New" w:hAnsi="Courier New" w:cs="Courier New"/>
+          <w:sz w:val="20"/>
+          <w:szCs w:val="20"/>
+        </w:rPr>
+      </w:pPr>
+    </w:p>
+    <w:p>
+      <w:pPr>
+        <w:shd w:val="clear" w:color="auto" w:fill="F3F3F3"/>
+        <w:spacing w:after="0" w:line="240" w:lineRule="auto"/>
+        <w:jc w:val="left"/>
+        <w:rPr>
+          <w:rFonts w:ascii="Courier New" w:hAnsi="Courier New" w:cs="Courier New"/>
+          <w:sz w:val="20"/>
+          <w:szCs w:val="20"/>
+        </w:rPr>
+      </w:pPr>
+      <w:r>
+        <w:rPr>
+          <w:rFonts w:ascii="Courier New" w:hAnsi="Courier New" w:cs="Courier New"/>
+          <w:sz w:val="20"/>
+          <w:szCs w:val="20"/>
+        </w:rPr>
+        <w:t>SET QUOTED_IDENTIFIER ON</w:t>
+      </w:r>
+    </w:p>
+    <w:p>
+      <w:pPr>
+        <w:shd w:val="clear" w:color="auto" w:fill="F3F3F3"/>
+        <w:spacing w:after="0" w:line="240" w:lineRule="auto"/>
+        <w:jc w:val="left"/>
+        <w:rPr>
+          <w:rFonts w:ascii="Courier New" w:hAnsi="Courier New" w:cs="Courier New"/>
+          <w:sz w:val="20"/>
+          <w:szCs w:val="20"/>
+        </w:rPr>
+      </w:pPr>
+      <w:r>
+        <w:rPr>
+          <w:rFonts w:ascii="Courier New" w:hAnsi="Courier New" w:cs="Courier New"/>
+          <w:sz w:val="20"/>
+          <w:szCs w:val="20"/>
+        </w:rPr>
+        <w:t>GO</w:t>
+      </w:r>
+    </w:p>
+    <w:p>
+      <w:pPr>
+        <w:shd w:val="clear" w:color="auto" w:fill="F3F3F3"/>
+        <w:spacing w:after="0" w:line="240" w:lineRule="auto"/>
+        <w:jc w:val="left"/>
+        <w:rPr>
+          <w:rFonts w:ascii="Courier New" w:hAnsi="Courier New" w:cs="Courier New"/>
+          <w:sz w:val="20"/>
+          <w:szCs w:val="20"/>
+        </w:rPr>
+      </w:pPr>
+    </w:p>
+    <w:p>
+      <w:pPr>
+        <w:shd w:val="clear" w:color="auto" w:fill="F3F3F3"/>
+        <w:spacing w:after="0" w:line="240" w:lineRule="auto"/>
+        <w:jc w:val="left"/>
+        <w:rPr>
+          <w:rFonts w:ascii="Courier New" w:hAnsi="Courier New" w:cs="Courier New"/>
+          <w:sz w:val="20"/>
+          <w:szCs w:val="20"/>
+        </w:rPr>
+      </w:pPr>
+      <w:r>
+        <w:rPr>
+          <w:rFonts w:ascii="Courier New" w:hAnsi="Courier New" w:cs="Courier New"/>
+          <w:sz w:val="20"/>
+          <w:szCs w:val="20"/>
+        </w:rPr>
+        <w:t>SET ANSI_PADDING ON</w:t>
+      </w:r>
+    </w:p>
+    <w:p>
+      <w:pPr>
+        <w:shd w:val="clear" w:color="auto" w:fill="F3F3F3"/>
+        <w:spacing w:after="0" w:line="240" w:lineRule="auto"/>
+        <w:jc w:val="left"/>
+        <w:rPr>
+          <w:rFonts w:ascii="Courier New" w:hAnsi="Courier New" w:cs="Courier New"/>
+          <w:sz w:val="20"/>
+          <w:szCs w:val="20"/>
+        </w:rPr>
+      </w:pPr>
+      <w:r>
+        <w:rPr>
+          <w:rFonts w:ascii="Courier New" w:hAnsi="Courier New" w:cs="Courier New"/>
+          <w:sz w:val="20"/>
+          <w:szCs w:val="20"/>
+        </w:rPr>
+        <w:t>GO</w:t>
+      </w:r>
+    </w:p>
+    <w:p>
+      <w:pPr>
+        <w:shd w:val="clear" w:color="auto" w:fill="F3F3F3"/>
+        <w:spacing w:after="0" w:line="240" w:lineRule="auto"/>
+        <w:jc w:val="left"/>
+        <w:rPr>
+          <w:rFonts w:ascii="Courier New" w:hAnsi="Courier New" w:cs="Courier New"/>
+          <w:sz w:val="20"/>
+          <w:szCs w:val="20"/>
+        </w:rPr>
+      </w:pPr>
+    </w:p>
+    <w:p>
+      <w:pPr>
+        <w:shd w:val="clear" w:color="auto" w:fill="F3F3F3"/>
+        <w:spacing w:after="0" w:line="240" w:lineRule="auto"/>
+        <w:jc w:val="left"/>
+        <w:rPr>
+          <w:rFonts w:ascii="Courier New" w:hAnsi="Courier New" w:cs="Courier New"/>
+          <w:sz w:val="20"/>
+          <w:szCs w:val="20"/>
+        </w:rPr>
+      </w:pPr>
+      <w:r>
+        <w:rPr>
+          <w:rFonts w:ascii="Courier New" w:hAnsi="Courier New" w:cs="Courier New"/>
+          <w:sz w:val="20"/>
+          <w:szCs w:val="20"/>
+        </w:rPr>
+        <w:t>CREATE TABLE [dbo].[kategorija](</w:t>
+      </w:r>
+    </w:p>
+    <w:p>
+      <w:pPr>
+        <w:shd w:val="clear" w:color="auto" w:fill="F3F3F3"/>
+        <w:spacing w:after="0" w:line="240" w:lineRule="auto"/>
+        <w:jc w:val="left"/>
+        <w:rPr>
+          <w:rFonts w:ascii="Courier New" w:hAnsi="Courier New" w:cs="Courier New"/>
+          <w:sz w:val="20"/>
+          <w:szCs w:val="20"/>
+        </w:rPr>
+      </w:pPr>
+      <w:r>
+        <w:rPr>
+          <w:rFonts w:ascii="Courier New" w:hAnsi="Courier New" w:cs="Courier New"/>
+          <w:sz w:val="20"/>
+          <w:szCs w:val="20"/>
+        </w:rPr>
+        <w:tab/>
+        <w:t>[id] [int] IDENTITY(1,1) NOT NULL,</w:t>
+      </w:r>
+    </w:p>
+    <w:p>
+      <w:pPr>
+        <w:shd w:val="clear" w:color="auto" w:fill="F3F3F3"/>
+        <w:spacing w:after="0" w:line="240" w:lineRule="auto"/>
+        <w:jc w:val="left"/>
+        <w:rPr>
+          <w:rFonts w:ascii="Courier New" w:hAnsi="Courier New" w:cs="Courier New"/>
+          <w:sz w:val="20"/>
+          <w:szCs w:val="20"/>
+        </w:rPr>
+      </w:pPr>
+      <w:r>
+        <w:rPr>
+          <w:rFonts w:ascii="Courier New" w:hAnsi="Courier New" w:cs="Courier New"/>
+          <w:sz w:val="20"/>
+          <w:szCs w:val="20"/>
+        </w:rPr>
+        <w:tab/>
+        <w:t>[naziv] [varchar](100) NOT NULL</w:t>
+      </w:r>
+    </w:p>
+    <w:p>
+      <w:pPr>
+        <w:shd w:val="clear" w:color="auto" w:fill="F3F3F3"/>
+        <w:spacing w:after="0" w:line="240" w:lineRule="auto"/>
+        <w:jc w:val="left"/>
+        <w:rPr>
+          <w:rFonts w:ascii="Courier New" w:hAnsi="Courier New" w:cs="Courier New"/>
+          <w:sz w:val="20"/>
+          <w:szCs w:val="20"/>
+        </w:rPr>
+      </w:pPr>
+      <w:r>
+        <w:rPr>
+          <w:rFonts w:ascii="Courier New" w:hAnsi="Courier New" w:cs="Courier New"/>
+          <w:sz w:val="20"/>
+          <w:szCs w:val="20"/>
+        </w:rPr>
+        <w:t>) ON [PRIMARY]</w:t>
+      </w:r>
+    </w:p>
+    <w:p>
+      <w:pPr>
+        <w:shd w:val="clear" w:color="auto" w:fill="F3F3F3"/>
+        <w:spacing w:after="0" w:line="240" w:lineRule="auto"/>
+        <w:jc w:val="left"/>
+        <w:rPr>
+          <w:rFonts w:ascii="Courier New" w:hAnsi="Courier New" w:cs="Courier New"/>
+          <w:sz w:val="20"/>
+          <w:szCs w:val="20"/>
+        </w:rPr>
+      </w:pPr>
+    </w:p>
+    <w:p>
+      <w:pPr>
+        <w:shd w:val="clear" w:color="auto" w:fill="F3F3F3"/>
+        <w:spacing w:after="0" w:line="240" w:lineRule="auto"/>
+        <w:jc w:val="left"/>
+        <w:rPr>
+          <w:rFonts w:ascii="Courier New" w:hAnsi="Courier New" w:cs="Courier New"/>
+          <w:sz w:val="20"/>
+          <w:szCs w:val="20"/>
+        </w:rPr>
+      </w:pPr>
+      <w:r>
+        <w:rPr>
+          <w:rFonts w:ascii="Courier New" w:hAnsi="Courier New" w:cs="Courier New"/>
+          <w:sz w:val="20"/>
+          <w:szCs w:val="20"/>
+        </w:rPr>
+        <w:t>GO</w:t>
+      </w:r>
+    </w:p>
+    <w:p>
+      <w:pPr>
+        <w:shd w:val="clear" w:color="auto" w:fill="F3F3F3"/>
+        <w:spacing w:after="0" w:line="240" w:lineRule="auto"/>
+        <w:jc w:val="left"/>
+        <w:rPr>
+          <w:rFonts w:ascii="Courier New" w:hAnsi="Courier New" w:cs="Courier New"/>
+          <w:sz w:val="20"/>
+          <w:szCs w:val="20"/>
+        </w:rPr>
+      </w:pPr>
+    </w:p>
+    <w:p>
+      <w:pPr>
+        <w:shd w:val="clear" w:color="auto" w:fill="F3F3F3"/>
+        <w:spacing w:after="0" w:line="240" w:lineRule="auto"/>
+        <w:jc w:val="left"/>
+        <w:rPr>
+          <w:rFonts w:ascii="Courier New" w:hAnsi="Courier New" w:cs="Courier New"/>
+          <w:sz w:val="20"/>
+          <w:szCs w:val="20"/>
+        </w:rPr>
+      </w:pPr>
+      <w:r>
+        <w:rPr>
+          <w:rFonts w:ascii="Courier New" w:hAnsi="Courier New" w:cs="Courier New"/>
+          <w:sz w:val="20"/>
+          <w:szCs w:val="20"/>
+        </w:rPr>
+        <w:t>SET ANSI_PADDING OFF</w:t>
+      </w:r>
+    </w:p>
+    <w:p>
+      <w:pPr>
+        <w:shd w:val="clear" w:color="auto" w:fill="F3F3F3"/>
+        <w:spacing w:after="0" w:line="240" w:lineRule="auto"/>
+        <w:jc w:val="left"/>
+        <w:rPr>
+          <w:rFonts w:ascii="Courier New" w:hAnsi="Courier New" w:cs="Courier New"/>
+          <w:sz w:val="20"/>
+          <w:szCs w:val="20"/>
+        </w:rPr>
+      </w:pPr>
+      <w:r>
+        <w:rPr>
+          <w:rFonts w:ascii="Courier New" w:hAnsi="Courier New" w:cs="Courier New"/>
+          <w:sz w:val="20"/>
+          <w:szCs w:val="20"/>
+        </w:rPr>
+        <w:t>GO</w:t>
+      </w:r>
+    </w:p>
+    <w:p>
+      <w:pPr>
+        <w:shd w:val="clear" w:color="auto" w:fill="F3F3F3"/>
+        <w:spacing w:after="0" w:line="240" w:lineRule="auto"/>
+        <w:jc w:val="left"/>
+        <w:rPr>
+          <w:rFonts w:ascii="Courier New" w:hAnsi="Courier New" w:cs="Courier New"/>
+          <w:sz w:val="20"/>
+          <w:szCs w:val="20"/>
+        </w:rPr>
+      </w:pPr>
+    </w:p>
+    <w:p>
+      <w:pPr>
+        <w:shd w:val="clear" w:color="auto" w:fill="F3F3F3"/>
+        <w:spacing w:after="0" w:line="240" w:lineRule="auto"/>
+        <w:jc w:val="left"/>
+        <w:rPr>
+          <w:rFonts w:ascii="Courier New" w:hAnsi="Courier New" w:cs="Courier New"/>
+          <w:sz w:val="20"/>
+          <w:szCs w:val="20"/>
+        </w:rPr>
+      </w:pPr>
+      <w:r>
+        <w:rPr>
+          <w:rFonts w:ascii="Courier New" w:hAnsi="Courier New" w:cs="Courier New"/>
+          <w:sz w:val="20"/>
+          <w:szCs w:val="20"/>
+        </w:rPr>
+        <w:t>/*****</w:t>
+      </w:r>
+      <w:r>
+        <w:rPr>
+          <w:rFonts w:ascii="Courier New" w:hAnsi="Courier New" w:cs="Courier New"/>
+          <w:sz w:val="20"/>
+          <w:szCs w:val="20"/>
+        </w:rPr>
+        <w:t>* Object:  Table [dbo].[korisnik]    Script Date: 23.5.2014. 19:27:50 ******/</w:t>
+      </w:r>
+    </w:p>
+    <w:p>
+      <w:pPr>
+        <w:shd w:val="clear" w:color="auto" w:fill="F3F3F3"/>
+        <w:spacing w:after="0" w:line="240" w:lineRule="auto"/>
+        <w:jc w:val="left"/>
+        <w:rPr>
+          <w:rFonts w:ascii="Courier New" w:hAnsi="Courier New" w:cs="Courier New"/>
+          <w:sz w:val="20"/>
+          <w:szCs w:val="20"/>
+        </w:rPr>
+      </w:pPr>
+      <w:r>
+        <w:rPr>
+          <w:rFonts w:ascii="Courier New" w:hAnsi="Courier New" w:cs="Courier New"/>
+          <w:sz w:val="20"/>
+          <w:szCs w:val="20"/>
+        </w:rPr>
+        <w:t>SET ANSI_NULLS ON</w:t>
+      </w:r>
+    </w:p>
+    <w:p>
+      <w:pPr>
+        <w:shd w:val="clear" w:color="auto" w:fill="F3F3F3"/>
+        <w:spacing w:after="0" w:line="240" w:lineRule="auto"/>
+        <w:jc w:val="left"/>
+        <w:rPr>
+          <w:rFonts w:ascii="Courier New" w:hAnsi="Courier New" w:cs="Courier New"/>
+          <w:sz w:val="20"/>
+          <w:szCs w:val="20"/>
+        </w:rPr>
+      </w:pPr>
+      <w:r>
+        <w:rPr>
+          <w:rFonts w:ascii="Courier New" w:hAnsi="Courier New" w:cs="Courier New"/>
+          <w:sz w:val="20"/>
+          <w:szCs w:val="20"/>
+        </w:rPr>
+        <w:t>GO</w:t>
+      </w:r>
+    </w:p>
+    <w:p>
+      <w:pPr>
+        <w:shd w:val="clear" w:color="auto" w:fill="F3F3F3"/>
+        <w:spacing w:after="0" w:line="240" w:lineRule="auto"/>
+        <w:jc w:val="left"/>
+        <w:rPr>
+          <w:rFonts w:ascii="Courier New" w:hAnsi="Courier New" w:cs="Courier New"/>
+          <w:sz w:val="20"/>
+          <w:szCs w:val="20"/>
+        </w:rPr>
+      </w:pPr>
+    </w:p>
+    <w:p>
+      <w:pPr>
+        <w:shd w:val="clear" w:color="auto" w:fill="F3F3F3"/>
+        <w:spacing w:after="0" w:line="240" w:lineRule="auto"/>
+        <w:jc w:val="left"/>
+        <w:rPr>
+          <w:rFonts w:ascii="Courier New" w:hAnsi="Courier New" w:cs="Courier New"/>
+          <w:sz w:val="20"/>
+          <w:szCs w:val="20"/>
+        </w:rPr>
+      </w:pPr>
+      <w:r>
+        <w:rPr>
+          <w:rFonts w:ascii="Courier New" w:hAnsi="Courier New" w:cs="Courier New"/>
+          <w:sz w:val="20"/>
+          <w:szCs w:val="20"/>
+        </w:rPr>
+        <w:t>SET QUOTED_IDENTIFIER ON</w:t>
+      </w:r>
+    </w:p>
+    <w:p>
+      <w:pPr>
+        <w:shd w:val="clear" w:color="auto" w:fill="F3F3F3"/>
+        <w:spacing w:after="0" w:line="240" w:lineRule="auto"/>
+        <w:jc w:val="left"/>
+        <w:rPr>
+          <w:rFonts w:ascii="Courier New" w:hAnsi="Courier New" w:cs="Courier New"/>
+          <w:sz w:val="20"/>
+          <w:szCs w:val="20"/>
+        </w:rPr>
+      </w:pPr>
+      <w:r>
+        <w:rPr>
+          <w:rFonts w:ascii="Courier New" w:hAnsi="Courier New" w:cs="Courier New"/>
+          <w:sz w:val="20"/>
+          <w:szCs w:val="20"/>
+        </w:rPr>
+        <w:t>GO</w:t>
+      </w:r>
+    </w:p>
+    <w:p>
+      <w:pPr>
+        <w:shd w:val="clear" w:color="auto" w:fill="F3F3F3"/>
+        <w:spacing w:after="0" w:line="240" w:lineRule="auto"/>
+        <w:jc w:val="left"/>
+        <w:rPr>
+          <w:rFonts w:ascii="Courier New" w:hAnsi="Courier New" w:cs="Courier New"/>
+          <w:sz w:val="20"/>
+          <w:szCs w:val="20"/>
+        </w:rPr>
+      </w:pPr>
+    </w:p>
+    <w:p>
+      <w:pPr>
+        <w:shd w:val="clear" w:color="auto" w:fill="F3F3F3"/>
+        <w:spacing w:after="0" w:line="240" w:lineRule="auto"/>
+        <w:jc w:val="left"/>
+        <w:rPr>
+          <w:rFonts w:ascii="Courier New" w:hAnsi="Courier New" w:cs="Courier New"/>
+          <w:sz w:val="20"/>
+          <w:szCs w:val="20"/>
+        </w:rPr>
+      </w:pPr>
+      <w:r>
+        <w:rPr>
+          <w:rFonts w:ascii="Courier New" w:hAnsi="Courier New" w:cs="Courier New"/>
+          <w:sz w:val="20"/>
+          <w:szCs w:val="20"/>
+        </w:rPr>
+        <w:lastRenderedPageBreak/>
+        <w:t>SET ANSI_PADDING ON</w:t>
+      </w:r>
+    </w:p>
+    <w:p>
+      <w:pPr>
+        <w:shd w:val="clear" w:color="auto" w:fill="F3F3F3"/>
+        <w:spacing w:after="0" w:line="240" w:lineRule="auto"/>
+        <w:jc w:val="left"/>
+        <w:rPr>
+          <w:rFonts w:ascii="Courier New" w:hAnsi="Courier New" w:cs="Courier New"/>
+          <w:sz w:val="20"/>
+          <w:szCs w:val="20"/>
+        </w:rPr>
+      </w:pPr>
+      <w:r>
+        <w:rPr>
+          <w:rFonts w:ascii="Courier New" w:hAnsi="Courier New" w:cs="Courier New"/>
+          <w:sz w:val="20"/>
+          <w:szCs w:val="20"/>
+        </w:rPr>
+        <w:t>GO</w:t>
+      </w:r>
+    </w:p>
+    <w:p>
+      <w:pPr>
+        <w:shd w:val="clear" w:color="auto" w:fill="F3F3F3"/>
+        <w:spacing w:after="0" w:line="240" w:lineRule="auto"/>
+        <w:jc w:val="left"/>
+        <w:rPr>
+          <w:rFonts w:ascii="Courier New" w:hAnsi="Courier New" w:cs="Courier New"/>
+          <w:sz w:val="20"/>
+          <w:szCs w:val="20"/>
+        </w:rPr>
+      </w:pPr>
+    </w:p>
+    <w:p>
+      <w:pPr>
+        <w:shd w:val="clear" w:color="auto" w:fill="F3F3F3"/>
+        <w:spacing w:after="0" w:line="240" w:lineRule="auto"/>
+        <w:jc w:val="left"/>
+        <w:rPr>
+          <w:rFonts w:ascii="Courier New" w:hAnsi="Courier New" w:cs="Courier New"/>
+          <w:sz w:val="20"/>
+          <w:szCs w:val="20"/>
+        </w:rPr>
+      </w:pPr>
+      <w:r>
+        <w:rPr>
+          <w:rFonts w:ascii="Courier New" w:hAnsi="Courier New" w:cs="Courier New"/>
+          <w:sz w:val="20"/>
+          <w:szCs w:val="20"/>
+        </w:rPr>
+        <w:t>CREATE TABLE [dbo].[korisnik](</w:t>
+      </w:r>
+    </w:p>
+    <w:p>
+      <w:pPr>
+        <w:shd w:val="clear" w:color="auto" w:fill="F3F3F3"/>
+        <w:spacing w:after="0" w:line="240" w:lineRule="auto"/>
+        <w:jc w:val="left"/>
+        <w:rPr>
+          <w:rFonts w:ascii="Courier New" w:hAnsi="Courier New" w:cs="Courier New"/>
+          <w:sz w:val="20"/>
+          <w:szCs w:val="20"/>
+        </w:rPr>
+      </w:pPr>
+      <w:r>
+        <w:rPr>
+          <w:rFonts w:ascii="Courier New" w:hAnsi="Courier New" w:cs="Courier New"/>
+          <w:sz w:val="20"/>
+          <w:szCs w:val="20"/>
+        </w:rPr>
+        <w:tab/>
+        <w:t>[id] [int] IDENTITY(1,1) NOT NULL,</w:t>
+      </w:r>
+    </w:p>
+    <w:p>
+      <w:pPr>
+        <w:shd w:val="clear" w:color="auto" w:fill="F3F3F3"/>
+        <w:spacing w:after="0" w:line="240" w:lineRule="auto"/>
+        <w:jc w:val="left"/>
+        <w:rPr>
+          <w:rFonts w:ascii="Courier New" w:hAnsi="Courier New" w:cs="Courier New"/>
+          <w:sz w:val="20"/>
+          <w:szCs w:val="20"/>
+        </w:rPr>
+      </w:pPr>
+      <w:r>
+        <w:rPr>
+          <w:rFonts w:ascii="Courier New" w:hAnsi="Courier New" w:cs="Courier New"/>
+          <w:sz w:val="20"/>
+          <w:szCs w:val="20"/>
+        </w:rPr>
+        <w:tab/>
+        <w:t xml:space="preserve">[korisnicko_ime] [varchar](20) NOT </w:t>
+      </w:r>
+      <w:r>
+        <w:rPr>
+          <w:rFonts w:ascii="Courier New" w:hAnsi="Courier New" w:cs="Courier New"/>
+          <w:sz w:val="20"/>
+          <w:szCs w:val="20"/>
+        </w:rPr>
+        <w:t>NULL,</w:t>
+      </w:r>
+    </w:p>
+    <w:p>
+      <w:pPr>
+        <w:shd w:val="clear" w:color="auto" w:fill="F3F3F3"/>
+        <w:spacing w:after="0" w:line="240" w:lineRule="auto"/>
+        <w:jc w:val="left"/>
+        <w:rPr>
+          <w:rFonts w:ascii="Courier New" w:hAnsi="Courier New" w:cs="Courier New"/>
+          <w:sz w:val="20"/>
+          <w:szCs w:val="20"/>
+        </w:rPr>
+      </w:pPr>
+      <w:r>
+        <w:rPr>
+          <w:rFonts w:ascii="Courier New" w:hAnsi="Courier New" w:cs="Courier New"/>
+          <w:sz w:val="20"/>
+          <w:szCs w:val="20"/>
+        </w:rPr>
+        <w:tab/>
+        <w:t>[lozinka] [varchar](20) NOT NULL,</w:t>
+      </w:r>
+    </w:p>
+    <w:p>
+      <w:pPr>
+        <w:shd w:val="clear" w:color="auto" w:fill="F3F3F3"/>
+        <w:spacing w:after="0" w:line="240" w:lineRule="auto"/>
+        <w:jc w:val="left"/>
+        <w:rPr>
+          <w:rFonts w:ascii="Courier New" w:hAnsi="Courier New" w:cs="Courier New"/>
+          <w:sz w:val="20"/>
+          <w:szCs w:val="20"/>
+        </w:rPr>
+      </w:pPr>
+      <w:r>
+        <w:rPr>
+          <w:rFonts w:ascii="Courier New" w:hAnsi="Courier New" w:cs="Courier New"/>
+          <w:sz w:val="20"/>
+          <w:szCs w:val="20"/>
+        </w:rPr>
+        <w:tab/>
+        <w:t>[email] [varchar](100) NOT NULL,</w:t>
+      </w:r>
+    </w:p>
+    <w:p>
+      <w:pPr>
+        <w:shd w:val="clear" w:color="auto" w:fill="F3F3F3"/>
+        <w:spacing w:after="0" w:line="240" w:lineRule="auto"/>
+        <w:jc w:val="left"/>
+        <w:rPr>
+          <w:rFonts w:ascii="Courier New" w:hAnsi="Courier New" w:cs="Courier New"/>
+          <w:sz w:val="20"/>
+          <w:szCs w:val="20"/>
+        </w:rPr>
+      </w:pPr>
+      <w:r>
+        <w:rPr>
+          <w:rFonts w:ascii="Courier New" w:hAnsi="Courier New" w:cs="Courier New"/>
+          <w:sz w:val="20"/>
+          <w:szCs w:val="20"/>
+        </w:rPr>
+        <w:tab/>
+        <w:t>[tip_korisnika] [int] NOT NULL</w:t>
+      </w:r>
+    </w:p>
+    <w:p>
+      <w:pPr>
+        <w:shd w:val="clear" w:color="auto" w:fill="F3F3F3"/>
+        <w:spacing w:after="0" w:line="240" w:lineRule="auto"/>
+        <w:jc w:val="left"/>
+        <w:rPr>
+          <w:rFonts w:ascii="Courier New" w:hAnsi="Courier New" w:cs="Courier New"/>
+          <w:sz w:val="20"/>
+          <w:szCs w:val="20"/>
+        </w:rPr>
+      </w:pPr>
+      <w:r>
+        <w:rPr>
+          <w:rFonts w:ascii="Courier New" w:hAnsi="Courier New" w:cs="Courier New"/>
+          <w:sz w:val="20"/>
+          <w:szCs w:val="20"/>
+        </w:rPr>
+        <w:t>) ON [PRIMARY]</w:t>
+      </w:r>
+    </w:p>
+    <w:p>
+      <w:pPr>
+        <w:shd w:val="clear" w:color="auto" w:fill="F3F3F3"/>
+        <w:spacing w:after="0" w:line="240" w:lineRule="auto"/>
+        <w:jc w:val="left"/>
+        <w:rPr>
+          <w:rFonts w:ascii="Courier New" w:hAnsi="Courier New" w:cs="Courier New"/>
+          <w:sz w:val="20"/>
+          <w:szCs w:val="20"/>
+        </w:rPr>
+      </w:pPr>
+    </w:p>
+    <w:p>
+      <w:pPr>
+        <w:shd w:val="clear" w:color="auto" w:fill="F3F3F3"/>
+        <w:spacing w:after="0" w:line="240" w:lineRule="auto"/>
+        <w:jc w:val="left"/>
+        <w:rPr>
+          <w:rFonts w:ascii="Courier New" w:hAnsi="Courier New" w:cs="Courier New"/>
+          <w:sz w:val="20"/>
+          <w:szCs w:val="20"/>
+        </w:rPr>
+      </w:pPr>
+      <w:r>
+        <w:rPr>
+          <w:rFonts w:ascii="Courier New" w:hAnsi="Courier New" w:cs="Courier New"/>
+          <w:sz w:val="20"/>
+          <w:szCs w:val="20"/>
+        </w:rPr>
+        <w:t>GO</w:t>
+      </w:r>
+    </w:p>
+    <w:p>
+      <w:pPr>
+        <w:shd w:val="clear" w:color="auto" w:fill="F3F3F3"/>
+        <w:spacing w:after="0" w:line="240" w:lineRule="auto"/>
+        <w:jc w:val="left"/>
+        <w:rPr>
+          <w:rFonts w:ascii="Courier New" w:hAnsi="Courier New" w:cs="Courier New"/>
+          <w:sz w:val="20"/>
+          <w:szCs w:val="20"/>
+        </w:rPr>
+      </w:pPr>
+    </w:p>
+    <w:p>
+      <w:pPr>
+        <w:shd w:val="clear" w:color="auto" w:fill="F3F3F3"/>
+        <w:spacing w:after="0" w:line="240" w:lineRule="auto"/>
+        <w:jc w:val="left"/>
+        <w:rPr>
+          <w:rFonts w:ascii="Courier New" w:hAnsi="Courier New" w:cs="Courier New"/>
+          <w:sz w:val="20"/>
+          <w:szCs w:val="20"/>
+        </w:rPr>
+      </w:pPr>
+      <w:r>
+        <w:rPr>
+          <w:rFonts w:ascii="Courier New" w:hAnsi="Courier New" w:cs="Courier New"/>
+          <w:sz w:val="20"/>
+          <w:szCs w:val="20"/>
+        </w:rPr>
+        <w:t>SET ANSI_PADDING OFF</w:t>
+      </w:r>
+    </w:p>
+    <w:p>
+      <w:pPr>
+        <w:shd w:val="clear" w:color="auto" w:fill="F3F3F3"/>
+        <w:spacing w:after="0" w:line="240" w:lineRule="auto"/>
+        <w:jc w:val="left"/>
+        <w:rPr>
+          <w:rFonts w:ascii="Courier New" w:hAnsi="Courier New" w:cs="Courier New"/>
+          <w:sz w:val="20"/>
+          <w:szCs w:val="20"/>
+        </w:rPr>
+      </w:pPr>
+      <w:r>
+        <w:rPr>
+          <w:rFonts w:ascii="Courier New" w:hAnsi="Courier New" w:cs="Courier New"/>
+          <w:sz w:val="20"/>
+          <w:szCs w:val="20"/>
+        </w:rPr>
+        <w:t>GO</w:t>
+      </w:r>
+    </w:p>
+    <w:p>
+      <w:pPr>
+        <w:shd w:val="clear" w:color="auto" w:fill="F3F3F3"/>
+        <w:spacing w:after="0" w:line="240" w:lineRule="auto"/>
+        <w:jc w:val="left"/>
+        <w:rPr>
+          <w:rFonts w:ascii="Courier New" w:hAnsi="Courier New" w:cs="Courier New"/>
+          <w:sz w:val="20"/>
+          <w:szCs w:val="20"/>
+        </w:rPr>
+      </w:pPr>
+    </w:p>
+    <w:p>
+      <w:pPr>
+        <w:shd w:val="clear" w:color="auto" w:fill="F3F3F3"/>
+        <w:spacing w:after="0" w:line="240" w:lineRule="auto"/>
+        <w:jc w:val="left"/>
+        <w:rPr>
+          <w:rFonts w:ascii="Courier New" w:hAnsi="Courier New" w:cs="Courier New"/>
+          <w:sz w:val="20"/>
+          <w:szCs w:val="20"/>
+        </w:rPr>
+      </w:pPr>
+      <w:r>
+        <w:rPr>
+          <w:rFonts w:ascii="Courier New" w:hAnsi="Courier New" w:cs="Courier New"/>
+          <w:sz w:val="20"/>
+          <w:szCs w:val="20"/>
+        </w:rPr>
+        <w:t>/****** Object:  Table [dbo].[shader]    Script Date: 23.5.2014. 19:27:50 ******/</w:t>
+      </w:r>
+    </w:p>
+    <w:p>
+      <w:pPr>
+        <w:shd w:val="clear" w:color="auto" w:fill="F3F3F3"/>
+        <w:spacing w:after="0" w:line="240" w:lineRule="auto"/>
+        <w:jc w:val="left"/>
+        <w:rPr>
+          <w:rFonts w:ascii="Courier New" w:hAnsi="Courier New" w:cs="Courier New"/>
+          <w:sz w:val="20"/>
+          <w:szCs w:val="20"/>
+        </w:rPr>
+      </w:pPr>
+      <w:r>
+        <w:rPr>
+          <w:rFonts w:ascii="Courier New" w:hAnsi="Courier New" w:cs="Courier New"/>
+          <w:sz w:val="20"/>
+          <w:szCs w:val="20"/>
+        </w:rPr>
+        <w:t>SET ANSI_NULLS ON</w:t>
+      </w:r>
+    </w:p>
+    <w:p>
+      <w:pPr>
+        <w:shd w:val="clear" w:color="auto" w:fill="F3F3F3"/>
+        <w:spacing w:after="0" w:line="240" w:lineRule="auto"/>
+        <w:jc w:val="left"/>
+        <w:rPr>
+          <w:rFonts w:ascii="Courier New" w:hAnsi="Courier New" w:cs="Courier New"/>
+          <w:sz w:val="20"/>
+          <w:szCs w:val="20"/>
+        </w:rPr>
+      </w:pPr>
+      <w:r>
+        <w:rPr>
+          <w:rFonts w:ascii="Courier New" w:hAnsi="Courier New" w:cs="Courier New"/>
+          <w:sz w:val="20"/>
+          <w:szCs w:val="20"/>
+        </w:rPr>
+        <w:t>GO</w:t>
+      </w:r>
+    </w:p>
+    <w:p>
+      <w:pPr>
+        <w:shd w:val="clear" w:color="auto" w:fill="F3F3F3"/>
+        <w:spacing w:after="0" w:line="240" w:lineRule="auto"/>
+        <w:jc w:val="left"/>
+        <w:rPr>
+          <w:rFonts w:ascii="Courier New" w:hAnsi="Courier New" w:cs="Courier New"/>
+          <w:sz w:val="20"/>
+          <w:szCs w:val="20"/>
+        </w:rPr>
+      </w:pPr>
+    </w:p>
+    <w:p>
+      <w:pPr>
+        <w:shd w:val="clear" w:color="auto" w:fill="F3F3F3"/>
+        <w:spacing w:after="0" w:line="240" w:lineRule="auto"/>
+        <w:jc w:val="left"/>
+        <w:rPr>
+          <w:rFonts w:ascii="Courier New" w:hAnsi="Courier New" w:cs="Courier New"/>
+          <w:sz w:val="20"/>
+          <w:szCs w:val="20"/>
+        </w:rPr>
+      </w:pPr>
+      <w:r>
+        <w:rPr>
+          <w:rFonts w:ascii="Courier New" w:hAnsi="Courier New" w:cs="Courier New"/>
+          <w:sz w:val="20"/>
+          <w:szCs w:val="20"/>
+        </w:rPr>
+        <w:t>SET QUOTED_IDENTIFIER ON</w:t>
+      </w:r>
+    </w:p>
+    <w:p>
+      <w:pPr>
+        <w:shd w:val="clear" w:color="auto" w:fill="F3F3F3"/>
+        <w:spacing w:after="0" w:line="240" w:lineRule="auto"/>
+        <w:jc w:val="left"/>
+        <w:rPr>
+          <w:rFonts w:ascii="Courier New" w:hAnsi="Courier New" w:cs="Courier New"/>
+          <w:sz w:val="20"/>
+          <w:szCs w:val="20"/>
+        </w:rPr>
+      </w:pPr>
+      <w:r>
+        <w:rPr>
+          <w:rFonts w:ascii="Courier New" w:hAnsi="Courier New" w:cs="Courier New"/>
+          <w:sz w:val="20"/>
+          <w:szCs w:val="20"/>
+        </w:rPr>
+        <w:t>GO</w:t>
+      </w:r>
+    </w:p>
+    <w:p>
+      <w:pPr>
+        <w:shd w:val="clear" w:color="auto" w:fill="F3F3F3"/>
+        <w:spacing w:after="0" w:line="240" w:lineRule="auto"/>
+        <w:jc w:val="left"/>
+        <w:rPr>
+          <w:rFonts w:ascii="Courier New" w:hAnsi="Courier New" w:cs="Courier New"/>
+          <w:sz w:val="20"/>
+          <w:szCs w:val="20"/>
+        </w:rPr>
+      </w:pPr>
+    </w:p>
+    <w:p>
+      <w:pPr>
+        <w:shd w:val="clear" w:color="auto" w:fill="F3F3F3"/>
+        <w:spacing w:after="0" w:line="240" w:lineRule="auto"/>
+        <w:jc w:val="left"/>
+        <w:rPr>
+          <w:rFonts w:ascii="Courier New" w:hAnsi="Courier New" w:cs="Courier New"/>
+          <w:sz w:val="20"/>
+          <w:szCs w:val="20"/>
+        </w:rPr>
+      </w:pPr>
+      <w:r>
+        <w:rPr>
+          <w:rFonts w:ascii="Courier New" w:hAnsi="Courier New" w:cs="Courier New"/>
+          <w:sz w:val="20"/>
+          <w:szCs w:val="20"/>
+        </w:rPr>
+        <w:t>SET ANSI_PADDING ON</w:t>
+      </w:r>
+    </w:p>
+    <w:p>
+      <w:pPr>
+        <w:shd w:val="clear" w:color="auto" w:fill="F3F3F3"/>
+        <w:spacing w:after="0" w:line="240" w:lineRule="auto"/>
+        <w:jc w:val="left"/>
+        <w:rPr>
+          <w:rFonts w:ascii="Courier New" w:hAnsi="Courier New" w:cs="Courier New"/>
+          <w:sz w:val="20"/>
+          <w:szCs w:val="20"/>
+        </w:rPr>
+      </w:pPr>
+      <w:r>
+        <w:rPr>
+          <w:rFonts w:ascii="Courier New" w:hAnsi="Courier New" w:cs="Courier New"/>
+          <w:sz w:val="20"/>
+          <w:szCs w:val="20"/>
+        </w:rPr>
+        <w:t>GO</w:t>
+      </w:r>
+    </w:p>
+    <w:p>
+      <w:pPr>
+        <w:shd w:val="clear" w:color="auto" w:fill="F3F3F3"/>
+        <w:spacing w:after="0" w:line="240" w:lineRule="auto"/>
+        <w:jc w:val="left"/>
+        <w:rPr>
+          <w:rFonts w:ascii="Courier New" w:hAnsi="Courier New" w:cs="Courier New"/>
+          <w:sz w:val="20"/>
+          <w:szCs w:val="20"/>
+        </w:rPr>
+      </w:pPr>
+    </w:p>
+    <w:p>
+      <w:pPr>
+        <w:shd w:val="clear" w:color="auto" w:fill="F3F3F3"/>
+        <w:spacing w:after="0" w:line="240" w:lineRule="auto"/>
+        <w:jc w:val="left"/>
+        <w:rPr>
+          <w:rFonts w:ascii="Courier New" w:hAnsi="Courier New" w:cs="Courier New"/>
+          <w:sz w:val="20"/>
+          <w:szCs w:val="20"/>
+        </w:rPr>
+      </w:pPr>
+      <w:r>
+        <w:rPr>
+          <w:rFonts w:ascii="Courier New" w:hAnsi="Courier New" w:cs="Courier New"/>
+          <w:sz w:val="20"/>
+          <w:szCs w:val="20"/>
+        </w:rPr>
+        <w:t>CREATE TABLE [dbo].[shader](</w:t>
+      </w:r>
+    </w:p>
+    <w:p>
+      <w:pPr>
+        <w:shd w:val="clear" w:color="auto" w:fill="F3F3F3"/>
+        <w:spacing w:after="0" w:line="240" w:lineRule="auto"/>
+        <w:jc w:val="left"/>
+        <w:rPr>
+          <w:rFonts w:ascii="Courier New" w:hAnsi="Courier New" w:cs="Courier New"/>
+          <w:sz w:val="20"/>
+          <w:szCs w:val="20"/>
+        </w:rPr>
+      </w:pPr>
+      <w:r>
+        <w:rPr>
+          <w:rFonts w:ascii="Courier New" w:hAnsi="Courier New" w:cs="Courier New"/>
+          <w:sz w:val="20"/>
+          <w:szCs w:val="20"/>
+        </w:rPr>
+        <w:tab/>
+        <w:t>[id] [int] IDENTITY(1,1) NOT NULL,</w:t>
+      </w:r>
+    </w:p>
+    <w:p>
+      <w:pPr>
+        <w:shd w:val="clear" w:color="auto" w:fill="F3F3F3"/>
+        <w:spacing w:after="0" w:line="240" w:lineRule="auto"/>
+        <w:jc w:val="left"/>
+        <w:rPr>
+          <w:rFonts w:ascii="Courier New" w:hAnsi="Courier New" w:cs="Courier New"/>
+          <w:sz w:val="20"/>
+          <w:szCs w:val="20"/>
+        </w:rPr>
+      </w:pPr>
+      <w:r>
+        <w:rPr>
+          <w:rFonts w:ascii="Courier New" w:hAnsi="Courier New" w:cs="Courier New"/>
+          <w:sz w:val="20"/>
+          <w:szCs w:val="20"/>
+        </w:rPr>
+        <w:tab/>
+        <w:t>[shader] [varchar](100) NOT NULL,</w:t>
+      </w:r>
+    </w:p>
+    <w:p>
+      <w:pPr>
+        <w:shd w:val="clear" w:color="auto" w:fill="F3F3F3"/>
+        <w:spacing w:after="0" w:line="240" w:lineRule="auto"/>
+        <w:jc w:val="left"/>
+        <w:rPr>
+          <w:rFonts w:ascii="Courier New" w:hAnsi="Courier New" w:cs="Courier New"/>
+          <w:sz w:val="20"/>
+          <w:szCs w:val="20"/>
+        </w:rPr>
+      </w:pPr>
+      <w:r>
+        <w:rPr>
+          <w:rFonts w:ascii="Courier New" w:hAnsi="Courier New" w:cs="Courier New"/>
+          <w:sz w:val="20"/>
+          <w:szCs w:val="20"/>
+        </w:rPr>
+        <w:tab/>
+        <w:t>[naziv] [varchar](100) NOT NULL,</w:t>
+      </w:r>
+    </w:p>
+    <w:p>
+      <w:pPr>
+        <w:shd w:val="clear" w:color="auto" w:fill="F3F3F3"/>
+        <w:spacing w:after="0" w:line="240" w:lineRule="auto"/>
+        <w:jc w:val="left"/>
+        <w:rPr>
+          <w:rFonts w:ascii="Courier New" w:hAnsi="Courier New" w:cs="Courier New"/>
+          <w:sz w:val="20"/>
+          <w:szCs w:val="20"/>
+        </w:rPr>
+      </w:pPr>
+      <w:r>
+        <w:rPr>
+          <w:rFonts w:ascii="Courier New" w:hAnsi="Courier New" w:cs="Courier New"/>
+          <w:sz w:val="20"/>
+          <w:szCs w:val="20"/>
+        </w:rPr>
+        <w:tab/>
+        <w:t>[_3D_objekt] [int] NOT NULL</w:t>
+      </w:r>
+    </w:p>
+    <w:p>
+      <w:pPr>
+        <w:shd w:val="clear" w:color="auto" w:fill="F3F3F3"/>
+        <w:spacing w:after="0" w:line="240" w:lineRule="auto"/>
+        <w:jc w:val="left"/>
+        <w:rPr>
+          <w:rFonts w:ascii="Courier New" w:hAnsi="Courier New" w:cs="Courier New"/>
+          <w:sz w:val="20"/>
+          <w:szCs w:val="20"/>
+        </w:rPr>
+      </w:pPr>
+      <w:r>
+        <w:rPr>
+          <w:rFonts w:ascii="Courier New" w:hAnsi="Courier New" w:cs="Courier New"/>
+          <w:sz w:val="20"/>
+          <w:szCs w:val="20"/>
+        </w:rPr>
+        <w:t>) ON [PRIMARY]</w:t>
+      </w:r>
+    </w:p>
+    <w:p>
+      <w:pPr>
+        <w:shd w:val="clear" w:color="auto" w:fill="F3F3F3"/>
+        <w:spacing w:after="0" w:line="240" w:lineRule="auto"/>
+        <w:jc w:val="left"/>
+        <w:rPr>
+          <w:rFonts w:ascii="Courier New" w:hAnsi="Courier New" w:cs="Courier New"/>
+          <w:sz w:val="20"/>
+          <w:szCs w:val="20"/>
+        </w:rPr>
+      </w:pPr>
+    </w:p>
+    <w:p>
+      <w:pPr>
+        <w:shd w:val="clear" w:color="auto" w:fill="F3F3F3"/>
+        <w:spacing w:after="0" w:line="240" w:lineRule="auto"/>
+        <w:jc w:val="left"/>
+        <w:rPr>
+          <w:rFonts w:ascii="Courier New" w:hAnsi="Courier New" w:cs="Courier New"/>
+          <w:sz w:val="20"/>
+          <w:szCs w:val="20"/>
+        </w:rPr>
+      </w:pPr>
+      <w:r>
+        <w:rPr>
+          <w:rFonts w:ascii="Courier New" w:hAnsi="Courier New" w:cs="Courier New"/>
+          <w:sz w:val="20"/>
+          <w:szCs w:val="20"/>
+        </w:rPr>
+        <w:t>GO</w:t>
+      </w:r>
+    </w:p>
+    <w:p>
+      <w:pPr>
+        <w:shd w:val="clear" w:color="auto" w:fill="F3F3F3"/>
+        <w:spacing w:after="0" w:line="240" w:lineRule="auto"/>
+        <w:jc w:val="left"/>
+        <w:rPr>
+          <w:rFonts w:ascii="Courier New" w:hAnsi="Courier New" w:cs="Courier New"/>
+          <w:sz w:val="20"/>
+          <w:szCs w:val="20"/>
+        </w:rPr>
+      </w:pPr>
+    </w:p>
+    <w:p>
+      <w:pPr>
+        <w:shd w:val="clear" w:color="auto" w:fill="F3F3F3"/>
+        <w:spacing w:after="0" w:line="240" w:lineRule="auto"/>
+        <w:jc w:val="left"/>
+        <w:rPr>
+          <w:rFonts w:ascii="Courier New" w:hAnsi="Courier New" w:cs="Courier New"/>
+          <w:sz w:val="20"/>
+          <w:szCs w:val="20"/>
+        </w:rPr>
+      </w:pPr>
+      <w:r>
+        <w:rPr>
+          <w:rFonts w:ascii="Courier New" w:hAnsi="Courier New" w:cs="Courier New"/>
+          <w:sz w:val="20"/>
+          <w:szCs w:val="20"/>
+        </w:rPr>
+        <w:t>SET ANSI_PADDING OFF</w:t>
+      </w:r>
+    </w:p>
+    <w:p>
+      <w:pPr>
+        <w:shd w:val="clear" w:color="auto" w:fill="F3F3F3"/>
+        <w:spacing w:after="0" w:line="240" w:lineRule="auto"/>
+        <w:jc w:val="left"/>
+        <w:rPr>
+          <w:rFonts w:ascii="Courier New" w:hAnsi="Courier New" w:cs="Courier New"/>
+          <w:sz w:val="20"/>
+          <w:szCs w:val="20"/>
+        </w:rPr>
+      </w:pPr>
+      <w:r>
+        <w:rPr>
+          <w:rFonts w:ascii="Courier New" w:hAnsi="Courier New" w:cs="Courier New"/>
+          <w:sz w:val="20"/>
+          <w:szCs w:val="20"/>
+        </w:rPr>
+        <w:t>GO</w:t>
+      </w:r>
+    </w:p>
+    <w:p>
+      <w:pPr>
+        <w:shd w:val="clear" w:color="auto" w:fill="F3F3F3"/>
+        <w:spacing w:after="0" w:line="240" w:lineRule="auto"/>
+        <w:jc w:val="left"/>
+        <w:rPr>
+          <w:rFonts w:ascii="Courier New" w:hAnsi="Courier New" w:cs="Courier New"/>
+          <w:sz w:val="20"/>
+          <w:szCs w:val="20"/>
+        </w:rPr>
+      </w:pPr>
+    </w:p>
+    <w:p>
+      <w:pPr>
+        <w:shd w:val="clear" w:color="auto" w:fill="F3F3F3"/>
+        <w:spacing w:after="0" w:line="240" w:lineRule="auto"/>
+        <w:jc w:val="left"/>
+        <w:rPr>
+          <w:rFonts w:ascii="Courier New" w:hAnsi="Courier New" w:cs="Courier New"/>
+          <w:sz w:val="20"/>
+          <w:szCs w:val="20"/>
+        </w:rPr>
+      </w:pPr>
+      <w:r>
+        <w:rPr>
+          <w:rFonts w:ascii="Courier New" w:hAnsi="Courier New" w:cs="Courier New"/>
+          <w:sz w:val="20"/>
+          <w:szCs w:val="20"/>
+        </w:rPr>
+        <w:t>/****** Object:  Table [dbo].[tekstura]    Script Date: 23.5.2014. 19:27:50 ******/</w:t>
+      </w:r>
+    </w:p>
+    <w:p>
+      <w:pPr>
+        <w:shd w:val="clear" w:color="auto" w:fill="F3F3F3"/>
+        <w:spacing w:after="0" w:line="240" w:lineRule="auto"/>
+        <w:jc w:val="left"/>
+        <w:rPr>
+          <w:rFonts w:ascii="Courier New" w:hAnsi="Courier New" w:cs="Courier New"/>
+          <w:sz w:val="20"/>
+          <w:szCs w:val="20"/>
+        </w:rPr>
+      </w:pPr>
+      <w:r>
+        <w:rPr>
+          <w:rFonts w:ascii="Courier New" w:hAnsi="Courier New" w:cs="Courier New"/>
+          <w:sz w:val="20"/>
+          <w:szCs w:val="20"/>
+        </w:rPr>
+        <w:t>SET ANSI_NULLS ON</w:t>
+      </w:r>
+    </w:p>
+    <w:p>
+      <w:pPr>
+        <w:shd w:val="clear" w:color="auto" w:fill="F3F3F3"/>
+        <w:spacing w:after="0" w:line="240" w:lineRule="auto"/>
+        <w:jc w:val="left"/>
+        <w:rPr>
+          <w:rFonts w:ascii="Courier New" w:hAnsi="Courier New" w:cs="Courier New"/>
+          <w:sz w:val="20"/>
+          <w:szCs w:val="20"/>
+        </w:rPr>
+      </w:pPr>
+      <w:r>
+        <w:rPr>
+          <w:rFonts w:ascii="Courier New" w:hAnsi="Courier New" w:cs="Courier New"/>
+          <w:sz w:val="20"/>
+          <w:szCs w:val="20"/>
+        </w:rPr>
+        <w:t>GO</w:t>
+      </w:r>
+    </w:p>
+    <w:p>
+      <w:pPr>
+        <w:shd w:val="clear" w:color="auto" w:fill="F3F3F3"/>
+        <w:spacing w:after="0" w:line="240" w:lineRule="auto"/>
+        <w:jc w:val="left"/>
+        <w:rPr>
+          <w:rFonts w:ascii="Courier New" w:hAnsi="Courier New" w:cs="Courier New"/>
+          <w:sz w:val="20"/>
+          <w:szCs w:val="20"/>
+        </w:rPr>
+      </w:pPr>
+    </w:p>
+    <w:p>
+      <w:pPr>
+        <w:shd w:val="clear" w:color="auto" w:fill="F3F3F3"/>
+        <w:spacing w:after="0" w:line="240" w:lineRule="auto"/>
+        <w:jc w:val="left"/>
+        <w:rPr>
+          <w:rFonts w:ascii="Courier New" w:hAnsi="Courier New" w:cs="Courier New"/>
+          <w:sz w:val="20"/>
+          <w:szCs w:val="20"/>
+        </w:rPr>
+      </w:pPr>
+      <w:r>
+        <w:rPr>
+          <w:rFonts w:ascii="Courier New" w:hAnsi="Courier New" w:cs="Courier New"/>
+          <w:sz w:val="20"/>
+          <w:szCs w:val="20"/>
+        </w:rPr>
+        <w:t>SET QUOTED_IDENTIFIER ON</w:t>
+      </w:r>
+    </w:p>
+    <w:p>
+      <w:pPr>
+        <w:shd w:val="clear" w:color="auto" w:fill="F3F3F3"/>
+        <w:spacing w:after="0" w:line="240" w:lineRule="auto"/>
+        <w:jc w:val="left"/>
+        <w:rPr>
+          <w:rFonts w:ascii="Courier New" w:hAnsi="Courier New" w:cs="Courier New"/>
+          <w:sz w:val="20"/>
+          <w:szCs w:val="20"/>
+        </w:rPr>
+      </w:pPr>
+      <w:r>
+        <w:rPr>
+          <w:rFonts w:ascii="Courier New" w:hAnsi="Courier New" w:cs="Courier New"/>
+          <w:sz w:val="20"/>
+          <w:szCs w:val="20"/>
+        </w:rPr>
+        <w:t>GO</w:t>
+      </w:r>
+    </w:p>
+    <w:p>
+      <w:pPr>
+        <w:shd w:val="clear" w:color="auto" w:fill="F3F3F3"/>
+        <w:spacing w:after="0" w:line="240" w:lineRule="auto"/>
+        <w:jc w:val="left"/>
+        <w:rPr>
+          <w:rFonts w:ascii="Courier New" w:hAnsi="Courier New" w:cs="Courier New"/>
+          <w:sz w:val="20"/>
+          <w:szCs w:val="20"/>
+        </w:rPr>
+      </w:pPr>
+    </w:p>
+    <w:p>
+      <w:pPr>
+        <w:shd w:val="clear" w:color="auto" w:fill="F3F3F3"/>
+        <w:spacing w:after="0" w:line="240" w:lineRule="auto"/>
+        <w:jc w:val="left"/>
+        <w:rPr>
+          <w:rFonts w:ascii="Courier New" w:hAnsi="Courier New" w:cs="Courier New"/>
+          <w:sz w:val="20"/>
+          <w:szCs w:val="20"/>
+        </w:rPr>
+      </w:pPr>
+      <w:r>
+        <w:rPr>
+          <w:rFonts w:ascii="Courier New" w:hAnsi="Courier New" w:cs="Courier New"/>
+          <w:sz w:val="20"/>
+          <w:szCs w:val="20"/>
+        </w:rPr>
+        <w:t>SET ANSI_PADDING ON</w:t>
+      </w:r>
+    </w:p>
+    <w:p>
+      <w:pPr>
+        <w:shd w:val="clear" w:color="auto" w:fill="F3F3F3"/>
+        <w:spacing w:after="0" w:line="240" w:lineRule="auto"/>
+        <w:jc w:val="left"/>
+        <w:rPr>
+          <w:rFonts w:ascii="Courier New" w:hAnsi="Courier New" w:cs="Courier New"/>
+          <w:sz w:val="20"/>
+          <w:szCs w:val="20"/>
+        </w:rPr>
+      </w:pPr>
+      <w:r>
+        <w:rPr>
+          <w:rFonts w:ascii="Courier New" w:hAnsi="Courier New" w:cs="Courier New"/>
+          <w:sz w:val="20"/>
+          <w:szCs w:val="20"/>
+        </w:rPr>
+        <w:t>GO</w:t>
+      </w:r>
+    </w:p>
+    <w:p>
+      <w:pPr>
+        <w:shd w:val="clear" w:color="auto" w:fill="F3F3F3"/>
+        <w:spacing w:after="0" w:line="240" w:lineRule="auto"/>
+        <w:jc w:val="left"/>
+        <w:rPr>
+          <w:rFonts w:ascii="Courier New" w:hAnsi="Courier New" w:cs="Courier New"/>
+          <w:sz w:val="20"/>
+          <w:szCs w:val="20"/>
+        </w:rPr>
+      </w:pPr>
+    </w:p>
+    <w:p>
+      <w:pPr>
+        <w:shd w:val="clear" w:color="auto" w:fill="F3F3F3"/>
+        <w:spacing w:after="0" w:line="240" w:lineRule="auto"/>
+        <w:jc w:val="left"/>
+        <w:rPr>
+          <w:rFonts w:ascii="Courier New" w:hAnsi="Courier New" w:cs="Courier New"/>
+          <w:sz w:val="20"/>
+          <w:szCs w:val="20"/>
+        </w:rPr>
+      </w:pPr>
+      <w:r>
+        <w:rPr>
+          <w:rFonts w:ascii="Courier New" w:hAnsi="Courier New" w:cs="Courier New"/>
+          <w:sz w:val="20"/>
+          <w:szCs w:val="20"/>
+        </w:rPr>
+        <w:t>CREATE TABLE [dbo].[tekstura](</w:t>
+      </w:r>
+    </w:p>
+    <w:p>
+      <w:pPr>
+        <w:shd w:val="clear" w:color="auto" w:fill="F3F3F3"/>
+        <w:spacing w:after="0" w:line="240" w:lineRule="auto"/>
+        <w:jc w:val="left"/>
+        <w:rPr>
+          <w:rFonts w:ascii="Courier New" w:hAnsi="Courier New" w:cs="Courier New"/>
+          <w:sz w:val="20"/>
+          <w:szCs w:val="20"/>
+        </w:rPr>
+      </w:pPr>
+      <w:r>
+        <w:rPr>
+          <w:rFonts w:ascii="Courier New" w:hAnsi="Courier New" w:cs="Courier New"/>
+          <w:sz w:val="20"/>
+          <w:szCs w:val="20"/>
+        </w:rPr>
+        <w:tab/>
+        <w:t>[id] [int] IDENTITY(1,1) NOT NULL,</w:t>
+      </w:r>
+    </w:p>
+    <w:p>
+      <w:pPr>
+        <w:shd w:val="clear" w:color="auto" w:fill="F3F3F3"/>
+        <w:spacing w:after="0" w:line="240" w:lineRule="auto"/>
+        <w:jc w:val="left"/>
+        <w:rPr>
+          <w:rFonts w:ascii="Courier New" w:hAnsi="Courier New" w:cs="Courier New"/>
+          <w:sz w:val="20"/>
+          <w:szCs w:val="20"/>
+        </w:rPr>
+      </w:pPr>
+      <w:r>
+        <w:rPr>
+          <w:rFonts w:ascii="Courier New" w:hAnsi="Courier New" w:cs="Courier New"/>
+          <w:sz w:val="20"/>
+          <w:szCs w:val="20"/>
+        </w:rPr>
+        <w:tab/>
+        <w:t>[_3D_objekt] [int] NOT N</w:t>
+      </w:r>
+      <w:r>
+        <w:rPr>
+          <w:rFonts w:ascii="Courier New" w:hAnsi="Courier New" w:cs="Courier New"/>
+          <w:sz w:val="20"/>
+          <w:szCs w:val="20"/>
+        </w:rPr>
+        <w:t>ULL,</w:t>
+      </w:r>
+    </w:p>
+    <w:p>
+      <w:pPr>
+        <w:shd w:val="clear" w:color="auto" w:fill="F3F3F3"/>
+        <w:spacing w:after="0" w:line="240" w:lineRule="auto"/>
+        <w:jc w:val="left"/>
+        <w:rPr>
+          <w:rFonts w:ascii="Courier New" w:hAnsi="Courier New" w:cs="Courier New"/>
+          <w:sz w:val="20"/>
+          <w:szCs w:val="20"/>
+        </w:rPr>
+      </w:pPr>
+      <w:r>
+        <w:rPr>
+          <w:rFonts w:ascii="Courier New" w:hAnsi="Courier New" w:cs="Courier New"/>
+          <w:sz w:val="20"/>
+          <w:szCs w:val="20"/>
+        </w:rPr>
+        <w:tab/>
+        <w:t>[tekstura] [varchar](100) NOT NULL,</w:t>
+      </w:r>
+    </w:p>
+    <w:p>
+      <w:pPr>
+        <w:shd w:val="clear" w:color="auto" w:fill="F3F3F3"/>
+        <w:spacing w:after="0" w:line="240" w:lineRule="auto"/>
+        <w:jc w:val="left"/>
+        <w:rPr>
+          <w:rFonts w:ascii="Courier New" w:hAnsi="Courier New" w:cs="Courier New"/>
+          <w:sz w:val="20"/>
+          <w:szCs w:val="20"/>
+        </w:rPr>
+      </w:pPr>
+      <w:r>
+        <w:rPr>
+          <w:rFonts w:ascii="Courier New" w:hAnsi="Courier New" w:cs="Courier New"/>
+          <w:sz w:val="20"/>
+          <w:szCs w:val="20"/>
+        </w:rPr>
+        <w:tab/>
+        <w:t>[naziv] [varchar](100) NOT NULL</w:t>
+      </w:r>
+    </w:p>
+    <w:p>
+      <w:pPr>
+        <w:shd w:val="clear" w:color="auto" w:fill="F3F3F3"/>
+        <w:spacing w:after="0" w:line="240" w:lineRule="auto"/>
+        <w:jc w:val="left"/>
+        <w:rPr>
+          <w:rFonts w:ascii="Courier New" w:hAnsi="Courier New" w:cs="Courier New"/>
+          <w:sz w:val="20"/>
+          <w:szCs w:val="20"/>
+        </w:rPr>
+      </w:pPr>
+      <w:r>
+        <w:rPr>
+          <w:rFonts w:ascii="Courier New" w:hAnsi="Courier New" w:cs="Courier New"/>
+          <w:sz w:val="20"/>
+          <w:szCs w:val="20"/>
+        </w:rPr>
+        <w:t>) ON [PRIMARY]</w:t>
+      </w:r>
+    </w:p>
+    <w:p>
+      <w:pPr>
+        <w:shd w:val="clear" w:color="auto" w:fill="F3F3F3"/>
+        <w:spacing w:after="0" w:line="240" w:lineRule="auto"/>
+        <w:jc w:val="left"/>
+        <w:rPr>
+          <w:rFonts w:ascii="Courier New" w:hAnsi="Courier New" w:cs="Courier New"/>
+          <w:sz w:val="20"/>
+          <w:szCs w:val="20"/>
+        </w:rPr>
+      </w:pPr>
+    </w:p>
+    <w:p>
+      <w:pPr>
+        <w:shd w:val="clear" w:color="auto" w:fill="F3F3F3"/>
+        <w:spacing w:after="0" w:line="240" w:lineRule="auto"/>
+        <w:jc w:val="left"/>
+        <w:rPr>
+          <w:rFonts w:ascii="Courier New" w:hAnsi="Courier New" w:cs="Courier New"/>
+          <w:sz w:val="20"/>
+          <w:szCs w:val="20"/>
+        </w:rPr>
+      </w:pPr>
+      <w:r>
+        <w:rPr>
+          <w:rFonts w:ascii="Courier New" w:hAnsi="Courier New" w:cs="Courier New"/>
+          <w:sz w:val="20"/>
+          <w:szCs w:val="20"/>
+        </w:rPr>
+        <w:t>GO</w:t>
+      </w:r>
+    </w:p>
+    <w:p>
+      <w:pPr>
+        <w:shd w:val="clear" w:color="auto" w:fill="F3F3F3"/>
+        <w:spacing w:after="0" w:line="240" w:lineRule="auto"/>
+        <w:jc w:val="left"/>
+        <w:rPr>
+          <w:rFonts w:ascii="Courier New" w:hAnsi="Courier New" w:cs="Courier New"/>
+          <w:sz w:val="20"/>
+          <w:szCs w:val="20"/>
+        </w:rPr>
+      </w:pPr>
+    </w:p>
+    <w:p>
+      <w:pPr>
+        <w:shd w:val="clear" w:color="auto" w:fill="F3F3F3"/>
+        <w:spacing w:after="0" w:line="240" w:lineRule="auto"/>
+        <w:jc w:val="left"/>
+        <w:rPr>
+          <w:rFonts w:ascii="Courier New" w:hAnsi="Courier New" w:cs="Courier New"/>
+          <w:sz w:val="20"/>
+          <w:szCs w:val="20"/>
+        </w:rPr>
+      </w:pPr>
+      <w:r>
+        <w:rPr>
+          <w:rFonts w:ascii="Courier New" w:hAnsi="Courier New" w:cs="Courier New"/>
+          <w:sz w:val="20"/>
+          <w:szCs w:val="20"/>
+        </w:rPr>
+        <w:t>SET ANSI_PADDING OFF</w:t>
+      </w:r>
+    </w:p>
+    <w:p>
+      <w:pPr>
+        <w:shd w:val="clear" w:color="auto" w:fill="F3F3F3"/>
+        <w:spacing w:after="0" w:line="240" w:lineRule="auto"/>
+        <w:jc w:val="left"/>
+        <w:rPr>
+          <w:rFonts w:ascii="Courier New" w:hAnsi="Courier New" w:cs="Courier New"/>
+          <w:sz w:val="20"/>
+          <w:szCs w:val="20"/>
+        </w:rPr>
+      </w:pPr>
+      <w:r>
+        <w:rPr>
+          <w:rFonts w:ascii="Courier New" w:hAnsi="Courier New" w:cs="Courier New"/>
+          <w:sz w:val="20"/>
+          <w:szCs w:val="20"/>
+        </w:rPr>
+        <w:t>GO</w:t>
+      </w:r>
+    </w:p>
+    <w:p>
+      <w:pPr>
+        <w:shd w:val="clear" w:color="auto" w:fill="F3F3F3"/>
+        <w:spacing w:after="0" w:line="240" w:lineRule="auto"/>
+        <w:jc w:val="left"/>
+        <w:rPr>
+          <w:rFonts w:ascii="Courier New" w:hAnsi="Courier New" w:cs="Courier New"/>
+          <w:sz w:val="20"/>
+          <w:szCs w:val="20"/>
+        </w:rPr>
+      </w:pPr>
+    </w:p>
+    <w:p>
+      <w:pPr>
+        <w:shd w:val="clear" w:color="auto" w:fill="F3F3F3"/>
+        <w:spacing w:after="0" w:line="240" w:lineRule="auto"/>
+        <w:jc w:val="left"/>
+        <w:rPr>
+          <w:rFonts w:ascii="Courier New" w:hAnsi="Courier New" w:cs="Courier New"/>
+          <w:sz w:val="20"/>
+          <w:szCs w:val="20"/>
+        </w:rPr>
+      </w:pPr>
+      <w:r>
+        <w:rPr>
+          <w:rFonts w:ascii="Courier New" w:hAnsi="Courier New" w:cs="Courier New"/>
+          <w:sz w:val="20"/>
+          <w:szCs w:val="20"/>
+        </w:rPr>
+        <w:t>/****** Object:  Table [dbo].[tip_korisnika]    Script Date: 23.5.2014. 19:27:50 ******/</w:t>
+      </w:r>
+    </w:p>
+    <w:p>
+      <w:pPr>
+        <w:shd w:val="clear" w:color="auto" w:fill="F3F3F3"/>
+        <w:spacing w:after="0" w:line="240" w:lineRule="auto"/>
+        <w:jc w:val="left"/>
+        <w:rPr>
+          <w:rFonts w:ascii="Courier New" w:hAnsi="Courier New" w:cs="Courier New"/>
+          <w:sz w:val="20"/>
+          <w:szCs w:val="20"/>
+        </w:rPr>
+      </w:pPr>
+      <w:r>
+        <w:rPr>
+          <w:rFonts w:ascii="Courier New" w:hAnsi="Courier New" w:cs="Courier New"/>
+          <w:sz w:val="20"/>
+          <w:szCs w:val="20"/>
+        </w:rPr>
+        <w:t>SET ANSI_NULLS ON</w:t>
+      </w:r>
+    </w:p>
+    <w:p>
+      <w:pPr>
+        <w:shd w:val="clear" w:color="auto" w:fill="F3F3F3"/>
+        <w:spacing w:after="0" w:line="240" w:lineRule="auto"/>
+        <w:jc w:val="left"/>
+        <w:rPr>
+          <w:rFonts w:ascii="Courier New" w:hAnsi="Courier New" w:cs="Courier New"/>
+          <w:sz w:val="20"/>
+          <w:szCs w:val="20"/>
+        </w:rPr>
+      </w:pPr>
+      <w:r>
+        <w:rPr>
+          <w:rFonts w:ascii="Courier New" w:hAnsi="Courier New" w:cs="Courier New"/>
+          <w:sz w:val="20"/>
+          <w:szCs w:val="20"/>
+        </w:rPr>
+        <w:t>GO</w:t>
+      </w:r>
+    </w:p>
+    <w:p>
+      <w:pPr>
+        <w:shd w:val="clear" w:color="auto" w:fill="F3F3F3"/>
+        <w:spacing w:after="0" w:line="240" w:lineRule="auto"/>
+        <w:jc w:val="left"/>
+        <w:rPr>
+          <w:rFonts w:ascii="Courier New" w:hAnsi="Courier New" w:cs="Courier New"/>
+          <w:sz w:val="20"/>
+          <w:szCs w:val="20"/>
+        </w:rPr>
+      </w:pPr>
+    </w:p>
+    <w:p>
+      <w:pPr>
+        <w:shd w:val="clear" w:color="auto" w:fill="F3F3F3"/>
+        <w:spacing w:after="0" w:line="240" w:lineRule="auto"/>
+        <w:jc w:val="left"/>
+        <w:rPr>
+          <w:rFonts w:ascii="Courier New" w:hAnsi="Courier New" w:cs="Courier New"/>
+          <w:sz w:val="20"/>
+          <w:szCs w:val="20"/>
+        </w:rPr>
+      </w:pPr>
+      <w:r>
+        <w:rPr>
+          <w:rFonts w:ascii="Courier New" w:hAnsi="Courier New" w:cs="Courier New"/>
+          <w:sz w:val="20"/>
+          <w:szCs w:val="20"/>
+        </w:rPr>
+        <w:t>SET QUOTED_IDENTIFIER ON</w:t>
+      </w:r>
+    </w:p>
+    <w:p>
+      <w:pPr>
+        <w:shd w:val="clear" w:color="auto" w:fill="F3F3F3"/>
+        <w:spacing w:after="0" w:line="240" w:lineRule="auto"/>
+        <w:jc w:val="left"/>
+        <w:rPr>
+          <w:rFonts w:ascii="Courier New" w:hAnsi="Courier New" w:cs="Courier New"/>
+          <w:sz w:val="20"/>
+          <w:szCs w:val="20"/>
+        </w:rPr>
+      </w:pPr>
+      <w:r>
+        <w:rPr>
+          <w:rFonts w:ascii="Courier New" w:hAnsi="Courier New" w:cs="Courier New"/>
+          <w:sz w:val="20"/>
+          <w:szCs w:val="20"/>
+        </w:rPr>
+        <w:t>GO</w:t>
+      </w:r>
+    </w:p>
+    <w:p>
+      <w:pPr>
+        <w:shd w:val="clear" w:color="auto" w:fill="F3F3F3"/>
+        <w:spacing w:after="0" w:line="240" w:lineRule="auto"/>
+        <w:jc w:val="left"/>
+        <w:rPr>
+          <w:rFonts w:ascii="Courier New" w:hAnsi="Courier New" w:cs="Courier New"/>
+          <w:sz w:val="20"/>
+          <w:szCs w:val="20"/>
+        </w:rPr>
+      </w:pPr>
+    </w:p>
+    <w:p>
+      <w:pPr>
+        <w:shd w:val="clear" w:color="auto" w:fill="F3F3F3"/>
+        <w:spacing w:after="0" w:line="240" w:lineRule="auto"/>
+        <w:jc w:val="left"/>
+        <w:rPr>
+          <w:rFonts w:ascii="Courier New" w:hAnsi="Courier New" w:cs="Courier New"/>
+          <w:sz w:val="20"/>
+          <w:szCs w:val="20"/>
+        </w:rPr>
+      </w:pPr>
+      <w:r>
+        <w:rPr>
+          <w:rFonts w:ascii="Courier New" w:hAnsi="Courier New" w:cs="Courier New"/>
+          <w:sz w:val="20"/>
+          <w:szCs w:val="20"/>
+        </w:rPr>
+        <w:t>SET ANSI_PADDING ON</w:t>
+      </w:r>
+    </w:p>
+    <w:p>
+      <w:pPr>
+        <w:shd w:val="clear" w:color="auto" w:fill="F3F3F3"/>
+        <w:spacing w:after="0" w:line="240" w:lineRule="auto"/>
+        <w:jc w:val="left"/>
+        <w:rPr>
+          <w:rFonts w:ascii="Courier New" w:hAnsi="Courier New" w:cs="Courier New"/>
+          <w:sz w:val="20"/>
+          <w:szCs w:val="20"/>
+        </w:rPr>
+      </w:pPr>
+      <w:r>
+        <w:rPr>
+          <w:rFonts w:ascii="Courier New" w:hAnsi="Courier New" w:cs="Courier New"/>
+          <w:sz w:val="20"/>
+          <w:szCs w:val="20"/>
+        </w:rPr>
+        <w:t>GO</w:t>
+      </w:r>
+    </w:p>
+    <w:p>
+      <w:pPr>
+        <w:shd w:val="clear" w:color="auto" w:fill="F3F3F3"/>
+        <w:spacing w:after="0" w:line="240" w:lineRule="auto"/>
+        <w:jc w:val="left"/>
+        <w:rPr>
+          <w:rFonts w:ascii="Courier New" w:hAnsi="Courier New" w:cs="Courier New"/>
+          <w:sz w:val="20"/>
+          <w:szCs w:val="20"/>
+        </w:rPr>
+      </w:pPr>
+    </w:p>
+    <w:p>
+      <w:pPr>
+        <w:shd w:val="clear" w:color="auto" w:fill="F3F3F3"/>
+        <w:spacing w:after="0" w:line="240" w:lineRule="auto"/>
+        <w:jc w:val="left"/>
+        <w:rPr>
+          <w:rFonts w:ascii="Courier New" w:hAnsi="Courier New" w:cs="Courier New"/>
+          <w:sz w:val="20"/>
+          <w:szCs w:val="20"/>
+        </w:rPr>
+      </w:pPr>
+      <w:r>
+        <w:rPr>
+          <w:rFonts w:ascii="Courier New" w:hAnsi="Courier New" w:cs="Courier New"/>
+          <w:sz w:val="20"/>
+          <w:szCs w:val="20"/>
+        </w:rPr>
+        <w:t>CREATE TABLE [dbo].[tip_korisnika](</w:t>
+      </w:r>
+    </w:p>
+    <w:p>
+      <w:pPr>
+        <w:shd w:val="clear" w:color="auto" w:fill="F3F3F3"/>
+        <w:spacing w:after="0" w:line="240" w:lineRule="auto"/>
+        <w:jc w:val="left"/>
+        <w:rPr>
+          <w:rFonts w:ascii="Courier New" w:hAnsi="Courier New" w:cs="Courier New"/>
+          <w:sz w:val="20"/>
+          <w:szCs w:val="20"/>
+        </w:rPr>
+      </w:pPr>
+      <w:r>
+        <w:rPr>
+          <w:rFonts w:ascii="Courier New" w:hAnsi="Courier New" w:cs="Courier New"/>
+          <w:sz w:val="20"/>
+          <w:szCs w:val="20"/>
+        </w:rPr>
+        <w:tab/>
+        <w:t>[id] [int] IDENTITY(1,1) NOT NULL,</w:t>
+      </w:r>
+    </w:p>
+    <w:p>
+      <w:pPr>
+        <w:shd w:val="clear" w:color="auto" w:fill="F3F3F3"/>
+        <w:spacing w:after="0" w:line="240" w:lineRule="auto"/>
+        <w:jc w:val="left"/>
+        <w:rPr>
+          <w:rFonts w:ascii="Courier New" w:hAnsi="Courier New" w:cs="Courier New"/>
+          <w:sz w:val="20"/>
+          <w:szCs w:val="20"/>
+        </w:rPr>
+      </w:pPr>
+      <w:r>
+        <w:rPr>
+          <w:rFonts w:ascii="Courier New" w:hAnsi="Courier New" w:cs="Courier New"/>
+          <w:sz w:val="20"/>
+          <w:szCs w:val="20"/>
+        </w:rPr>
+        <w:tab/>
+        <w:t>[naziv] [varchar](100) NOT NULL</w:t>
+      </w:r>
+    </w:p>
+    <w:p>
+      <w:pPr>
+        <w:shd w:val="clear" w:color="auto" w:fill="F3F3F3"/>
+        <w:spacing w:after="0" w:line="240" w:lineRule="auto"/>
+        <w:jc w:val="left"/>
+        <w:rPr>
+          <w:rFonts w:ascii="Courier New" w:hAnsi="Courier New" w:cs="Courier New"/>
+          <w:sz w:val="20"/>
+          <w:szCs w:val="20"/>
+        </w:rPr>
+      </w:pPr>
+      <w:r>
+        <w:rPr>
+          <w:rFonts w:ascii="Courier New" w:hAnsi="Courier New" w:cs="Courier New"/>
+          <w:sz w:val="20"/>
+          <w:szCs w:val="20"/>
+        </w:rPr>
+        <w:t>) ON [PRIMARY]</w:t>
+      </w:r>
+    </w:p>
+    <w:p>
+      <w:pPr>
+        <w:shd w:val="clear" w:color="auto" w:fill="F3F3F3"/>
+        <w:spacing w:after="0" w:line="240" w:lineRule="auto"/>
+        <w:jc w:val="left"/>
+        <w:rPr>
+          <w:rFonts w:ascii="Courier New" w:hAnsi="Courier New" w:cs="Courier New"/>
+          <w:sz w:val="20"/>
+          <w:szCs w:val="20"/>
+        </w:rPr>
+      </w:pPr>
+    </w:p>
+    <w:p>
+      <w:pPr>
+        <w:shd w:val="clear" w:color="auto" w:fill="F3F3F3"/>
+        <w:spacing w:after="0" w:line="240" w:lineRule="auto"/>
+        <w:jc w:val="left"/>
+        <w:rPr>
+          <w:rFonts w:ascii="Courier New" w:hAnsi="Courier New" w:cs="Courier New"/>
+          <w:sz w:val="20"/>
+          <w:szCs w:val="20"/>
+        </w:rPr>
+      </w:pPr>
+      <w:r>
+        <w:rPr>
+          <w:rFonts w:ascii="Courier New" w:hAnsi="Courier New" w:cs="Courier New"/>
+          <w:sz w:val="20"/>
+          <w:szCs w:val="20"/>
+        </w:rPr>
+        <w:t>GO</w:t>
+      </w:r>
+    </w:p>
+    <w:p>
+      <w:pPr>
+        <w:shd w:val="clear" w:color="auto" w:fill="F3F3F3"/>
+        <w:spacing w:after="0" w:line="240" w:lineRule="auto"/>
+        <w:jc w:val="left"/>
+        <w:rPr>
+          <w:rFonts w:ascii="Courier New" w:hAnsi="Courier New" w:cs="Courier New"/>
+          <w:sz w:val="20"/>
+          <w:szCs w:val="20"/>
+        </w:rPr>
+      </w:pPr>
+    </w:p>
+    <w:p>
+      <w:pPr>
+        <w:shd w:val="clear" w:color="auto" w:fill="F3F3F3"/>
+        <w:spacing w:after="0" w:line="240" w:lineRule="auto"/>
+        <w:jc w:val="left"/>
+        <w:rPr>
+          <w:rFonts w:ascii="Courier New" w:hAnsi="Courier New" w:cs="Courier New"/>
+          <w:sz w:val="20"/>
+          <w:szCs w:val="20"/>
+        </w:rPr>
+      </w:pPr>
+      <w:r>
+        <w:rPr>
+          <w:rFonts w:ascii="Courier New" w:hAnsi="Courier New" w:cs="Courier New"/>
+          <w:sz w:val="20"/>
+          <w:szCs w:val="20"/>
+        </w:rPr>
+        <w:t>SET ANSI_PADDING OFF</w:t>
+      </w:r>
+    </w:p>
+    <w:p>
+      <w:pPr>
+        <w:shd w:val="clear" w:color="auto" w:fill="F3F3F3"/>
+        <w:spacing w:after="0" w:line="240" w:lineRule="auto"/>
+        <w:jc w:val="left"/>
+        <w:rPr>
+          <w:rFonts w:ascii="Courier New" w:hAnsi="Courier New" w:cs="Courier New"/>
+          <w:sz w:val="20"/>
+          <w:szCs w:val="20"/>
+        </w:rPr>
+      </w:pPr>
+      <w:r>
+        <w:rPr>
+          <w:rFonts w:ascii="Courier New" w:hAnsi="Courier New" w:cs="Courier New"/>
+          <w:sz w:val="20"/>
+          <w:szCs w:val="20"/>
+        </w:rPr>
+        <w:t>GO</w:t>
+      </w:r>
     </w:p>
     <w:sectPr>
-      <w:pgSz w:w="16838" w:h="11906" w:orient="landscape"/>
+      <w:pgSz w:w="11906" w:h="16838"/>
       <w:pgMar w:top="1417" w:right="1417" w:bottom="1417" w:left="1417" w:header="708" w:footer="708" w:gutter="0"/>
       <w:cols w:space="720"/>
       <w:docGrid w:linePitch="360"/>
@@ -3643,7 +5202,7 @@
       <w:rPr>
         <w:noProof/>
       </w:rPr>
-      <w:t>I</w:t>
+      <w:t>15</w:t>
     </w:r>
     <w:r>
       <w:fldChar w:fldCharType="end"/>
@@ -3704,8 +5263,23 @@
       </w:rPr>
     </w:lvl>
   </w:abstractNum>
+  <w:abstractNum w:abstractNumId="1">
+    <w:nsid w:val="537F8F6B"/>
+    <w:multiLevelType w:val="singleLevel"/>
+    <w:tmpl w:val="537F8F6B"/>
+    <w:lvl w:ilvl="0">
+      <w:start w:val="5"/>
+      <w:numFmt w:val="decimal"/>
+      <w:suff w:val="space"/>
+      <w:lvlText w:val="%1."/>
+      <w:lvlJc w:val="left"/>
+    </w:lvl>
+  </w:abstractNum>
   <w:num w:numId="1">
     <w:abstractNumId w:val="0"/>
+  </w:num>
+  <w:num w:numId="2">
+    <w:abstractNumId w:val="1"/>
   </w:num>
 </w:numbering>
 </file>
@@ -5088,6 +6662,7 @@
     <customSectPr/>
     <customSectPr/>
     <customSectPr/>
+    <customSectPr/>
   </customSectProps>
 </s:customData>
 </file>

</xml_diff>